<commit_message>
MAH de la doc
</commit_message>
<xml_diff>
--- a/src/izpack/akado_content/doc/AKaDo_guide_utilisateur.docx
+++ b/src/izpack/akado_content/doc/AKaDo_guide_utilisateur.docx
@@ -319,7 +319,7 @@
                     </w:rPr>
                     <w:alias w:val="Date"/>
                     <w:id w:val="541102334"/>
-                    <w:date w:fullDate="2016-04-19T00:00:00Z">
+                    <w:date w:fullDate="2016-10-04T00:00:00Z">
                       <w:dateFormat w:val="dd/MM/yyyy"/>
                       <w:lid w:val="fr-FR"/>
                       <w:storeMappedDataAs w:val="dateTime"/>
@@ -335,7 +335,7 @@
                         <w:szCs w:val="32"/>
                         <w:lang w:val="fr-FR"/>
                       </w:rPr>
-                      <w:t>19/04/2016</w:t>
+                      <w:t>04/10/2016</w:t>
                     </w:r>
                   </w:sdtContent>
                 </w:sdt>
@@ -420,6 +420,7 @@
                     <w:lang w:val="fr-FR"/>
                   </w:rPr>
                 </w:pPr>
+                <w:bookmarkStart w:id="0" w:name="_GoBack"/>
               </w:p>
             </w:tc>
             <w:tc>
@@ -676,6 +677,7 @@
         </w:tbl>
       </w:sdtContent>
     </w:sdt>
+    <w:bookmarkEnd w:id="0"/>
     <w:p>
       <w:pPr>
         <w:tabs>
@@ -1012,7 +1014,7 @@
                 <w:webHidden/>
                 <w:lang w:val="fr-FR"/>
               </w:rPr>
-              <w:t>8</w:t>
+              <w:t>13</w:t>
             </w:r>
             <w:r>
               <w:rPr>
@@ -1083,7 +1085,7 @@
                 <w:webHidden/>
                 <w:lang w:val="fr-FR"/>
               </w:rPr>
-              <w:t>11</w:t>
+              <w:t>16</w:t>
             </w:r>
             <w:r>
               <w:rPr>
@@ -1154,7 +1156,7 @@
                 <w:webHidden/>
                 <w:lang w:val="fr-FR"/>
               </w:rPr>
-              <w:t>29</w:t>
+              <w:t>35</w:t>
             </w:r>
             <w:r>
               <w:rPr>
@@ -1225,7 +1227,7 @@
                 <w:webHidden/>
                 <w:lang w:val="fr-FR"/>
               </w:rPr>
-              <w:t>35</w:t>
+              <w:t>41</w:t>
             </w:r>
             <w:r>
               <w:rPr>
@@ -1264,7 +1266,7 @@
           <w:lang w:val="fr-FR"/>
         </w:rPr>
       </w:pPr>
-      <w:bookmarkStart w:id="0" w:name="_Toc392577117"/>
+      <w:bookmarkStart w:id="1" w:name="_Toc392577117"/>
       <w:r>
         <w:rPr>
           <w:lang w:val="fr-FR"/>
@@ -1279,7 +1281,7 @@
           <w:lang w:val="fr-FR"/>
         </w:rPr>
       </w:pPr>
-      <w:bookmarkStart w:id="1" w:name="_Toc445880893"/>
+      <w:bookmarkStart w:id="2" w:name="_Toc445880893"/>
       <w:r>
         <w:rPr>
           <w:lang w:val="fr-FR"/>
@@ -1287,8 +1289,8 @@
         <w:lastRenderedPageBreak/>
         <w:t>Introduction</w:t>
       </w:r>
-      <w:bookmarkEnd w:id="0"/>
       <w:bookmarkEnd w:id="1"/>
+      <w:bookmarkEnd w:id="2"/>
     </w:p>
     <w:p>
       <w:pPr>
@@ -1297,14 +1299,14 @@
           <w:lang w:val="fr-FR"/>
         </w:rPr>
       </w:pPr>
-      <w:bookmarkStart w:id="2" w:name="_Toc392577118"/>
+      <w:bookmarkStart w:id="3" w:name="_Toc392577118"/>
       <w:r>
         <w:rPr>
           <w:lang w:val="fr-FR"/>
         </w:rPr>
         <w:t>Context</w:t>
       </w:r>
-      <w:bookmarkEnd w:id="2"/>
+      <w:bookmarkEnd w:id="3"/>
       <w:r>
         <w:rPr>
           <w:lang w:val="fr-FR"/>
@@ -1377,18 +1379,18 @@
           <w:lang w:val="fr-FR"/>
         </w:rPr>
       </w:pPr>
-      <w:bookmarkStart w:id="3" w:name="token_1"/>
-      <w:bookmarkStart w:id="4" w:name="Sp1.s2_o"/>
-      <w:bookmarkStart w:id="5" w:name="_Toc429984520"/>
-      <w:bookmarkEnd w:id="3"/>
+      <w:bookmarkStart w:id="4" w:name="token_1"/>
+      <w:bookmarkStart w:id="5" w:name="Sp1.s2_o"/>
+      <w:bookmarkStart w:id="6" w:name="_Toc429984520"/>
       <w:bookmarkEnd w:id="4"/>
+      <w:bookmarkEnd w:id="5"/>
       <w:r>
         <w:rPr>
           <w:lang w:val="fr-FR"/>
         </w:rPr>
         <w:t>Prérequis</w:t>
       </w:r>
-      <w:bookmarkEnd w:id="5"/>
+      <w:bookmarkEnd w:id="6"/>
     </w:p>
     <w:p>
       <w:pPr>
@@ -1469,7 +1471,7 @@
       </w:r>
       <w:r>
         <w:rPr>
-          <w:rPrChange w:id="6" w:author="Julien Lebranchu" w:date="2016-04-01T08:08:00Z">
+          <w:rPrChange w:id="7" w:author="Julien Lebranchu" w:date="2016-04-01T08:08:00Z">
             <w:rPr>
               <w:rStyle w:val="LienInternet"/>
               <w:lang w:val="fr-FR"/>
@@ -1582,7 +1584,7 @@
           <w:noProof/>
           <w:lang w:val="fr-FR"/>
         </w:rPr>
-        <w:t>27 septembre 2016</w:t>
+        <w:t>4 octobre 2016</w:t>
       </w:r>
       <w:r>
         <w:rPr>
@@ -1607,23 +1609,6 @@
           <w:lang w:val="fr-FR"/>
         </w:rPr>
         <w:t xml:space="preserve"> </w:t>
-      </w:r>
-      <w:r>
-        <w:rPr>
-          <w:rPrChange w:id="7" w:author="Julien Lebranchu" w:date="2016-04-01T08:08:00Z">
-            <w:rPr>
-              <w:noProof/>
-              <w:lang w:val="fr-FR"/>
-            </w:rPr>
-          </w:rPrChange>
-        </w:rPr>
-        <w:fldChar w:fldCharType="begin"/>
-      </w:r>
-      <w:r>
-        <w:rPr>
-          <w:lang w:val="fr-FR"/>
-        </w:rPr>
-        <w:instrText xml:space="preserve"> LASTSAVEDBY   \* MERGEFORMAT </w:instrText>
       </w:r>
       <w:r>
         <w:rPr>
@@ -1634,52 +1619,13 @@
             </w:rPr>
           </w:rPrChange>
         </w:rPr>
-        <w:fldChar w:fldCharType="separate"/>
-      </w:r>
-      <w:r>
-        <w:rPr>
-          <w:noProof/>
-          <w:lang w:val="fr-FR"/>
-        </w:rPr>
-        <w:t>Julien Lebranchu</w:t>
-      </w:r>
-      <w:r>
-        <w:rPr>
-          <w:noProof/>
-          <w:lang w:val="fr-FR"/>
-        </w:rPr>
-        <w:fldChar w:fldCharType="end"/>
-      </w:r>
-      <w:r>
-        <w:rPr>
-          <w:lang w:val="fr-FR"/>
-        </w:rPr>
-        <w:t>.</w:t>
-      </w:r>
-      <w:r>
-        <w:rPr>
-          <w:lang w:val="fr-FR"/>
-        </w:rPr>
-        <w:t xml:space="preserve"> </w:t>
-      </w:r>
-    </w:p>
-    <w:p>
-      <w:pPr>
-        <w:rPr>
-          <w:lang w:val="fr-FR"/>
-        </w:rPr>
-      </w:pPr>
-      <w:r>
-        <w:rPr>
-          <w:lang w:val="fr-FR"/>
-        </w:rPr>
-        <w:t>Révision numéro</w:t>
-      </w:r>
-      <w:r>
-        <w:rPr>
-          <w:lang w:val="fr-FR"/>
-        </w:rPr>
-        <w:t xml:space="preserve">: </w:t>
+        <w:fldChar w:fldCharType="begin"/>
+      </w:r>
+      <w:r>
+        <w:rPr>
+          <w:lang w:val="fr-FR"/>
+        </w:rPr>
+        <w:instrText xml:space="preserve"> LASTSAVEDBY   \* MERGEFORMAT </w:instrText>
       </w:r>
       <w:r>
         <w:rPr>
@@ -1690,13 +1636,52 @@
             </w:rPr>
           </w:rPrChange>
         </w:rPr>
-        <w:fldChar w:fldCharType="begin"/>
-      </w:r>
-      <w:r>
-        <w:rPr>
-          <w:lang w:val="fr-FR"/>
-        </w:rPr>
-        <w:instrText xml:space="preserve"> REVNUM   \* MERGEFORMAT </w:instrText>
+        <w:fldChar w:fldCharType="separate"/>
+      </w:r>
+      <w:r>
+        <w:rPr>
+          <w:noProof/>
+          <w:lang w:val="fr-FR"/>
+        </w:rPr>
+        <w:t>Julien Lebranchu</w:t>
+      </w:r>
+      <w:r>
+        <w:rPr>
+          <w:noProof/>
+          <w:lang w:val="fr-FR"/>
+        </w:rPr>
+        <w:fldChar w:fldCharType="end"/>
+      </w:r>
+      <w:r>
+        <w:rPr>
+          <w:lang w:val="fr-FR"/>
+        </w:rPr>
+        <w:t>.</w:t>
+      </w:r>
+      <w:r>
+        <w:rPr>
+          <w:lang w:val="fr-FR"/>
+        </w:rPr>
+        <w:t xml:space="preserve"> </w:t>
+      </w:r>
+    </w:p>
+    <w:p>
+      <w:pPr>
+        <w:rPr>
+          <w:lang w:val="fr-FR"/>
+        </w:rPr>
+      </w:pPr>
+      <w:r>
+        <w:rPr>
+          <w:lang w:val="fr-FR"/>
+        </w:rPr>
+        <w:t>Révision numéro</w:t>
+      </w:r>
+      <w:r>
+        <w:rPr>
+          <w:lang w:val="fr-FR"/>
+        </w:rPr>
+        <w:t xml:space="preserve">: </w:t>
       </w:r>
       <w:r>
         <w:rPr>
@@ -1707,6 +1692,23 @@
             </w:rPr>
           </w:rPrChange>
         </w:rPr>
+        <w:fldChar w:fldCharType="begin"/>
+      </w:r>
+      <w:r>
+        <w:rPr>
+          <w:lang w:val="fr-FR"/>
+        </w:rPr>
+        <w:instrText xml:space="preserve"> REVNUM   \* MERGEFORMAT </w:instrText>
+      </w:r>
+      <w:r>
+        <w:rPr>
+          <w:rPrChange w:id="11" w:author="Julien Lebranchu" w:date="2016-04-01T08:08:00Z">
+            <w:rPr>
+              <w:noProof/>
+              <w:lang w:val="fr-FR"/>
+            </w:rPr>
+          </w:rPrChange>
+        </w:rPr>
         <w:fldChar w:fldCharType="separate"/>
       </w:r>
       <w:r>
@@ -1756,12 +1758,11 @@
           <w:lang w:val="fr-FR"/>
         </w:rPr>
       </w:pPr>
-      <w:bookmarkStart w:id="11" w:name="_Toc445880894"/>
-      <w:r>
-        <w:rPr>
-          <w:lang w:val="fr-FR"/>
-        </w:rPr>
-        <w:lastRenderedPageBreak/>
+      <w:bookmarkStart w:id="12" w:name="_Toc445880894"/>
+      <w:r>
+        <w:rPr>
+          <w:lang w:val="fr-FR"/>
+        </w:rPr>
         <w:t>Install</w:t>
       </w:r>
       <w:r>
@@ -1770,7 +1771,7 @@
         </w:rPr>
         <w:t>ation</w:t>
       </w:r>
-      <w:bookmarkEnd w:id="11"/>
+      <w:bookmarkEnd w:id="12"/>
     </w:p>
     <w:p>
       <w:pPr>
@@ -1820,7 +1821,7 @@
       </w:r>
       <w:r>
         <w:rPr>
-          <w:rPrChange w:id="12" w:author="Julien Lebranchu" w:date="2016-04-01T08:08:00Z">
+          <w:rPrChange w:id="13" w:author="Julien Lebranchu" w:date="2016-04-01T08:08:00Z">
             <w:rPr>
               <w:rStyle w:val="LienInternet"/>
               <w:lang w:val="fr-FR"/>
@@ -1843,14 +1844,14 @@
           <w:lang w:val="fr-FR"/>
         </w:rPr>
       </w:pPr>
-      <w:bookmarkStart w:id="13" w:name="_Toc429984524"/>
+      <w:bookmarkStart w:id="14" w:name="_Toc429984524"/>
       <w:r>
         <w:rPr>
           <w:lang w:val="fr-FR"/>
         </w:rPr>
         <w:t>Procédure</w:t>
       </w:r>
-      <w:bookmarkEnd w:id="13"/>
+      <w:bookmarkEnd w:id="14"/>
     </w:p>
     <w:p>
       <w:pPr>
@@ -1941,11 +1942,11 @@
       <w:pPr>
         <w:jc w:val="center"/>
         <w:rPr>
-          <w:del w:id="14" w:author="Julien Lebranchu" w:date="2016-04-01T08:08:00Z"/>
-          <w:lang w:val="fr-FR"/>
-        </w:rPr>
-      </w:pPr>
-      <w:del w:id="15" w:author="Julien Lebranchu" w:date="2016-04-01T08:08:00Z">
+          <w:del w:id="15" w:author="Julien Lebranchu" w:date="2016-04-01T08:08:00Z"/>
+          <w:lang w:val="fr-FR"/>
+        </w:rPr>
+      </w:pPr>
+      <w:del w:id="16" w:author="Julien Lebranchu" w:date="2016-04-01T08:08:00Z">
         <w:r>
           <w:rPr>
             <w:noProof/>
@@ -1993,17 +1994,16 @@
       <w:pPr>
         <w:jc w:val="center"/>
         <w:rPr>
-          <w:ins w:id="16" w:author="Julien Lebranchu" w:date="2016-04-01T08:08:00Z"/>
-          <w:lang w:val="fr-FR"/>
-        </w:rPr>
-      </w:pPr>
-      <w:ins w:id="17" w:author="Julien Lebranchu" w:date="2016-04-01T08:08:00Z">
+          <w:ins w:id="17" w:author="Julien Lebranchu" w:date="2016-04-01T08:08:00Z"/>
+          <w:lang w:val="fr-FR"/>
+        </w:rPr>
+      </w:pPr>
+      <w:ins w:id="18" w:author="Julien Lebranchu" w:date="2016-04-01T08:08:00Z">
         <w:r>
           <w:rPr>
             <w:noProof/>
             <w:lang w:val="fr-FR" w:eastAsia="fr-FR"/>
           </w:rPr>
-          <w:lastRenderedPageBreak/>
           <w:drawing>
             <wp:inline distT="0" distB="0" distL="0" distR="0" wp14:anchorId="15EA3358" wp14:editId="54C0771B">
               <wp:extent cx="4999565" cy="3600000"/>
@@ -2071,7 +2071,6 @@
         <w:rPr>
           <w:lang w:val="fr-FR"/>
         </w:rPr>
-        <w:lastRenderedPageBreak/>
         <w:t xml:space="preserve">Lire le </w:t>
       </w:r>
       <w:r>
@@ -2093,11 +2092,11 @@
       <w:pPr>
         <w:jc w:val="center"/>
         <w:rPr>
-          <w:del w:id="18" w:author="Julien Lebranchu" w:date="2016-04-01T08:08:00Z"/>
-          <w:lang w:val="fr-FR"/>
-        </w:rPr>
-      </w:pPr>
-      <w:del w:id="19" w:author="Julien Lebranchu" w:date="2016-04-01T08:08:00Z">
+          <w:del w:id="19" w:author="Julien Lebranchu" w:date="2016-04-01T08:08:00Z"/>
+          <w:lang w:val="fr-FR"/>
+        </w:rPr>
+      </w:pPr>
+      <w:del w:id="20" w:author="Julien Lebranchu" w:date="2016-04-01T08:08:00Z">
         <w:r>
           <w:rPr>
             <w:noProof/>
@@ -2145,11 +2144,11 @@
       <w:pPr>
         <w:jc w:val="center"/>
         <w:rPr>
-          <w:ins w:id="20" w:author="Julien Lebranchu" w:date="2016-04-01T08:08:00Z"/>
-          <w:lang w:val="fr-FR"/>
-        </w:rPr>
-      </w:pPr>
-      <w:ins w:id="21" w:author="Julien Lebranchu" w:date="2016-04-01T08:08:00Z">
+          <w:ins w:id="21" w:author="Julien Lebranchu" w:date="2016-04-01T08:08:00Z"/>
+          <w:lang w:val="fr-FR"/>
+        </w:rPr>
+      </w:pPr>
+      <w:ins w:id="22" w:author="Julien Lebranchu" w:date="2016-04-01T08:08:00Z">
         <w:r>
           <w:rPr>
             <w:noProof/>
@@ -2238,17 +2237,16 @@
         <w:spacing w:after="200" w:line="276" w:lineRule="auto"/>
         <w:jc w:val="center"/>
         <w:rPr>
-          <w:del w:id="22" w:author="Julien Lebranchu" w:date="2016-04-01T08:08:00Z"/>
-          <w:lang w:val="fr-FR"/>
-        </w:rPr>
-      </w:pPr>
-      <w:del w:id="23" w:author="Julien Lebranchu" w:date="2016-04-01T08:08:00Z">
+          <w:del w:id="23" w:author="Julien Lebranchu" w:date="2016-04-01T08:08:00Z"/>
+          <w:lang w:val="fr-FR"/>
+        </w:rPr>
+      </w:pPr>
+      <w:del w:id="24" w:author="Julien Lebranchu" w:date="2016-04-01T08:08:00Z">
         <w:r>
           <w:rPr>
             <w:noProof/>
             <w:lang w:val="fr-FR" w:eastAsia="fr-FR"/>
           </w:rPr>
-          <w:lastRenderedPageBreak/>
           <w:drawing>
             <wp:inline distT="0" distB="0" distL="0" distR="0" wp14:anchorId="15353784" wp14:editId="359F87E3">
               <wp:extent cx="4999565" cy="3600000"/>
@@ -2292,11 +2290,11 @@
         <w:spacing w:after="200" w:line="276" w:lineRule="auto"/>
         <w:jc w:val="center"/>
         <w:rPr>
-          <w:ins w:id="24" w:author="Julien Lebranchu" w:date="2016-04-01T08:08:00Z"/>
-          <w:lang w:val="fr-FR"/>
-        </w:rPr>
-      </w:pPr>
-      <w:ins w:id="25" w:author="Julien Lebranchu" w:date="2016-04-01T08:08:00Z">
+          <w:ins w:id="25" w:author="Julien Lebranchu" w:date="2016-04-01T08:08:00Z"/>
+          <w:lang w:val="fr-FR"/>
+        </w:rPr>
+      </w:pPr>
+      <w:ins w:id="26" w:author="Julien Lebranchu" w:date="2016-04-01T08:08:00Z">
         <w:r>
           <w:rPr>
             <w:noProof/>
@@ -2369,7 +2367,6 @@
         <w:rPr>
           <w:lang w:val="fr-FR"/>
         </w:rPr>
-        <w:lastRenderedPageBreak/>
         <w:t xml:space="preserve">Sélectionner les packages à installer (seulement la documentation, les fichiers </w:t>
       </w:r>
       <w:r>
@@ -2405,11 +2402,11 @@
       <w:pPr>
         <w:jc w:val="center"/>
         <w:rPr>
-          <w:del w:id="26" w:author="Julien Lebranchu" w:date="2016-04-01T08:08:00Z"/>
-          <w:lang w:val="fr-FR"/>
-        </w:rPr>
-      </w:pPr>
-      <w:del w:id="27" w:author="Julien Lebranchu" w:date="2016-04-01T08:08:00Z">
+          <w:del w:id="27" w:author="Julien Lebranchu" w:date="2016-04-01T08:08:00Z"/>
+          <w:lang w:val="fr-FR"/>
+        </w:rPr>
+      </w:pPr>
+      <w:del w:id="28" w:author="Julien Lebranchu" w:date="2016-04-01T08:08:00Z">
         <w:r>
           <w:rPr>
             <w:noProof/>
@@ -2457,11 +2454,11 @@
       <w:pPr>
         <w:jc w:val="center"/>
         <w:rPr>
-          <w:ins w:id="28" w:author="Julien Lebranchu" w:date="2016-04-01T08:08:00Z"/>
-          <w:lang w:val="fr-FR"/>
-        </w:rPr>
-      </w:pPr>
-      <w:ins w:id="29" w:author="Julien Lebranchu" w:date="2016-04-01T08:08:00Z">
+          <w:ins w:id="29" w:author="Julien Lebranchu" w:date="2016-04-01T08:08:00Z"/>
+          <w:lang w:val="fr-FR"/>
+        </w:rPr>
+      </w:pPr>
+      <w:ins w:id="30" w:author="Julien Lebranchu" w:date="2016-04-01T08:08:00Z">
         <w:r>
           <w:rPr>
             <w:noProof/>
@@ -2534,13 +2531,12 @@
           <w:lang w:val="fr-FR"/>
         </w:rPr>
       </w:pPr>
-      <w:del w:id="30" w:author="Julien Lebranchu" w:date="2016-04-01T08:08:00Z">
+      <w:del w:id="31" w:author="Julien Lebranchu" w:date="2016-04-01T08:08:00Z">
         <w:r>
           <w:rPr>
             <w:noProof/>
             <w:lang w:val="fr-FR" w:eastAsia="fr-FR"/>
           </w:rPr>
-          <w:lastRenderedPageBreak/>
           <w:drawing>
             <wp:inline distT="0" distB="0" distL="0" distR="0" wp14:anchorId="1BD81976" wp14:editId="4C558042">
               <wp:extent cx="4999566" cy="3600000"/>
@@ -2578,7 +2574,7 @@
           </w:drawing>
         </w:r>
       </w:del>
-      <w:ins w:id="31" w:author="Julien Lebranchu" w:date="2016-04-01T08:08:00Z">
+      <w:ins w:id="32" w:author="Julien Lebranchu" w:date="2016-04-01T08:08:00Z">
         <w:r>
           <w:rPr>
             <w:noProof/>
@@ -2644,7 +2640,6 @@
         <w:rPr>
           <w:lang w:val="fr-FR"/>
         </w:rPr>
-        <w:lastRenderedPageBreak/>
         <w:t>Le panneau présente des informations sur l'installation. Appuyez sur « Suivant » pour continuer et commencer l'installation.</w:t>
       </w:r>
     </w:p>
@@ -2654,11 +2649,11 @@
         <w:ind w:left="360"/>
         <w:jc w:val="center"/>
         <w:rPr>
-          <w:del w:id="32" w:author="Julien Lebranchu" w:date="2016-04-01T08:08:00Z"/>
-          <w:lang w:val="fr-FR"/>
-        </w:rPr>
-      </w:pPr>
-      <w:del w:id="33" w:author="Julien Lebranchu" w:date="2016-04-01T08:08:00Z">
+          <w:del w:id="33" w:author="Julien Lebranchu" w:date="2016-04-01T08:08:00Z"/>
+          <w:lang w:val="fr-FR"/>
+        </w:rPr>
+      </w:pPr>
+      <w:del w:id="34" w:author="Julien Lebranchu" w:date="2016-04-01T08:08:00Z">
         <w:r>
           <w:rPr>
             <w:noProof/>
@@ -2708,11 +2703,11 @@
         <w:ind w:left="360"/>
         <w:jc w:val="center"/>
         <w:rPr>
-          <w:ins w:id="34" w:author="Julien Lebranchu" w:date="2016-04-01T08:08:00Z"/>
-          <w:lang w:val="fr-FR"/>
-        </w:rPr>
-      </w:pPr>
-      <w:ins w:id="35" w:author="Julien Lebranchu" w:date="2016-04-01T08:08:00Z">
+          <w:ins w:id="35" w:author="Julien Lebranchu" w:date="2016-04-01T08:08:00Z"/>
+          <w:lang w:val="fr-FR"/>
+        </w:rPr>
+      </w:pPr>
+      <w:ins w:id="36" w:author="Julien Lebranchu" w:date="2016-04-01T08:08:00Z">
         <w:r>
           <w:rPr>
             <w:noProof/>
@@ -2781,17 +2776,16 @@
         <w:ind w:left="360"/>
         <w:jc w:val="center"/>
         <w:rPr>
-          <w:del w:id="36" w:author="Julien Lebranchu" w:date="2016-04-01T08:08:00Z"/>
-          <w:lang w:val="fr-FR"/>
-        </w:rPr>
-      </w:pPr>
-      <w:del w:id="37" w:author="Julien Lebranchu" w:date="2016-04-01T08:08:00Z">
+          <w:del w:id="37" w:author="Julien Lebranchu" w:date="2016-04-01T08:08:00Z"/>
+          <w:lang w:val="fr-FR"/>
+        </w:rPr>
+      </w:pPr>
+      <w:del w:id="38" w:author="Julien Lebranchu" w:date="2016-04-01T08:08:00Z">
         <w:r>
           <w:rPr>
             <w:noProof/>
             <w:lang w:val="fr-FR" w:eastAsia="fr-FR"/>
           </w:rPr>
-          <w:lastRenderedPageBreak/>
           <w:drawing>
             <wp:inline distT="0" distB="0" distL="0" distR="0" wp14:anchorId="2510817A" wp14:editId="0543E4B7">
               <wp:extent cx="5000400" cy="3600000"/>
@@ -2836,11 +2830,11 @@
         <w:ind w:left="360"/>
         <w:jc w:val="center"/>
         <w:rPr>
-          <w:ins w:id="38" w:author="Julien Lebranchu" w:date="2016-04-01T08:08:00Z"/>
-          <w:lang w:val="fr-FR"/>
-        </w:rPr>
-      </w:pPr>
-      <w:ins w:id="39" w:author="Julien Lebranchu" w:date="2016-04-01T08:08:00Z">
+          <w:ins w:id="39" w:author="Julien Lebranchu" w:date="2016-04-01T08:08:00Z"/>
+          <w:lang w:val="fr-FR"/>
+        </w:rPr>
+      </w:pPr>
+      <w:ins w:id="40" w:author="Julien Lebranchu" w:date="2016-04-01T08:08:00Z">
         <w:r>
           <w:rPr>
             <w:noProof/>
@@ -2914,7 +2908,6 @@
         <w:rPr>
           <w:lang w:val="fr-FR"/>
         </w:rPr>
-        <w:lastRenderedPageBreak/>
         <w:t>L’i</w:t>
       </w:r>
       <w:r>
@@ -2958,11 +2951,11 @@
         <w:spacing w:after="200" w:line="276" w:lineRule="auto"/>
         <w:jc w:val="center"/>
         <w:rPr>
-          <w:del w:id="40" w:author="Julien Lebranchu" w:date="2016-04-01T08:08:00Z"/>
-          <w:lang w:val="fr-FR"/>
-        </w:rPr>
-      </w:pPr>
-      <w:del w:id="41" w:author="Julien Lebranchu" w:date="2016-04-01T08:08:00Z">
+          <w:del w:id="41" w:author="Julien Lebranchu" w:date="2016-04-01T08:08:00Z"/>
+          <w:lang w:val="fr-FR"/>
+        </w:rPr>
+      </w:pPr>
+      <w:del w:id="42" w:author="Julien Lebranchu" w:date="2016-04-01T08:08:00Z">
         <w:r>
           <w:rPr>
             <w:noProof/>
@@ -3012,11 +3005,11 @@
         <w:spacing w:after="200" w:line="276" w:lineRule="auto"/>
         <w:jc w:val="center"/>
         <w:rPr>
-          <w:ins w:id="42" w:author="Julien Lebranchu" w:date="2016-04-01T08:08:00Z"/>
-          <w:lang w:val="fr-FR"/>
-        </w:rPr>
-      </w:pPr>
-      <w:ins w:id="43" w:author="Julien Lebranchu" w:date="2016-04-01T08:08:00Z">
+          <w:ins w:id="43" w:author="Julien Lebranchu" w:date="2016-04-01T08:08:00Z"/>
+          <w:lang w:val="fr-FR"/>
+        </w:rPr>
+      </w:pPr>
+      <w:ins w:id="44" w:author="Julien Lebranchu" w:date="2016-04-01T08:08:00Z">
         <w:r>
           <w:rPr>
             <w:noProof/>
@@ -3155,7 +3148,6 @@
           <w:szCs w:val="24"/>
           <w:lang w:val="fr-FR" w:eastAsia="fr-FR"/>
         </w:rPr>
-        <w:lastRenderedPageBreak/>
         <w:t xml:space="preserve">Vous devez cliquer sur le raccourci du </w:t>
       </w:r>
       <w:r>
@@ -3578,7 +3570,7 @@
           <w:lang w:val="fr-FR"/>
         </w:rPr>
       </w:pPr>
-      <w:bookmarkStart w:id="44" w:name="_Toc445880895"/>
+      <w:bookmarkStart w:id="45" w:name="_Toc445880895"/>
       <w:r>
         <w:rPr>
           <w:rFonts w:eastAsia="Tw Cen MT" w:cs="Tw Cen MT"/>
@@ -3588,10 +3580,9 @@
           <w:szCs w:val="32"/>
           <w:lang w:val="fr-FR"/>
         </w:rPr>
-        <w:lastRenderedPageBreak/>
         <w:t>UTILISATION</w:t>
       </w:r>
-      <w:bookmarkEnd w:id="44"/>
+      <w:bookmarkEnd w:id="45"/>
     </w:p>
     <w:p>
       <w:pPr>
@@ -3610,8 +3601,8 @@
           <w:lang w:val="fr-FR"/>
         </w:rPr>
       </w:pPr>
-      <w:bookmarkStart w:id="45" w:name="_Toc429984526"/>
-      <w:bookmarkEnd w:id="45"/>
+      <w:bookmarkStart w:id="46" w:name="_Toc429984526"/>
+      <w:bookmarkEnd w:id="46"/>
       <w:r>
         <w:rPr>
           <w:rFonts w:eastAsia="Tw Cen MT" w:cs="Tw Cen MT"/>
@@ -4219,7 +4210,6 @@
           <w:noProof/>
           <w:lang w:val="fr-FR" w:eastAsia="fr-FR"/>
         </w:rPr>
-        <w:lastRenderedPageBreak/>
         <w:drawing>
           <wp:inline distT="0" distB="0" distL="0" distR="0" wp14:anchorId="278CA014" wp14:editId="58E5F9DA">
             <wp:extent cx="5472000" cy="3420000"/>
@@ -4515,7 +4505,6 @@
           <w:noProof/>
           <w:lang w:val="fr-FR" w:eastAsia="fr-FR"/>
         </w:rPr>
-        <w:lastRenderedPageBreak/>
         <w:drawing>
           <wp:inline distT="0" distB="0" distL="0" distR="0" wp14:anchorId="09AF1131" wp14:editId="1C3334FB">
             <wp:extent cx="5472363" cy="3420000"/>
@@ -4667,7 +4656,7 @@
           <w:lang w:val="fr-FR"/>
         </w:rPr>
       </w:pPr>
-      <w:bookmarkStart w:id="46" w:name="_Toc429984527"/>
+      <w:bookmarkStart w:id="47" w:name="_Toc429984527"/>
       <w:r>
         <w:rPr>
           <w:rFonts w:eastAsia="Tw Cen MT" w:cs="Tw Cen MT"/>
@@ -4681,7 +4670,7 @@
         </w:rPr>
         <w:t>Résultats dans la feuille de calcul</w:t>
       </w:r>
-      <w:bookmarkEnd w:id="46"/>
+      <w:bookmarkEnd w:id="47"/>
       <w:r>
         <w:rPr>
           <w:rFonts w:eastAsia="Tw Cen MT" w:cs="Tw Cen MT"/>
@@ -4956,16 +4945,15 @@
           <w:lang w:val="fr-FR"/>
         </w:rPr>
       </w:pPr>
-      <w:bookmarkStart w:id="47" w:name="_Toc445880896"/>
-      <w:bookmarkStart w:id="48" w:name="_Toc368935892"/>
-      <w:r>
-        <w:rPr>
-          <w:lang w:val="fr-FR"/>
-        </w:rPr>
-        <w:lastRenderedPageBreak/>
+      <w:bookmarkStart w:id="48" w:name="_Toc445880896"/>
+      <w:bookmarkStart w:id="49" w:name="_Toc368935892"/>
+      <w:r>
+        <w:rPr>
+          <w:lang w:val="fr-FR"/>
+        </w:rPr>
         <w:t>JEU de contrÔles</w:t>
       </w:r>
-      <w:bookmarkEnd w:id="47"/>
+      <w:bookmarkEnd w:id="48"/>
     </w:p>
     <w:p>
       <w:pPr>
@@ -4988,8 +4976,8 @@
           <w:lang w:val="fr-FR"/>
         </w:rPr>
       </w:pPr>
-      <w:bookmarkStart w:id="49" w:name="_Toc429984529"/>
-      <w:bookmarkEnd w:id="49"/>
+      <w:bookmarkStart w:id="50" w:name="_Toc429984529"/>
+      <w:bookmarkEnd w:id="50"/>
       <w:r>
         <w:rPr>
           <w:lang w:val="fr-FR"/>
@@ -5152,8 +5140,8 @@
           <w:lang w:val="fr-FR"/>
         </w:rPr>
       </w:pPr>
-      <w:bookmarkStart w:id="50" w:name="_Toc429984532"/>
-      <w:bookmarkEnd w:id="50"/>
+      <w:bookmarkStart w:id="51" w:name="_Toc429984532"/>
+      <w:bookmarkEnd w:id="51"/>
       <w:r>
         <w:rPr>
           <w:lang w:val="fr-FR"/>
@@ -5352,8 +5340,8 @@
           <w:lang w:val="fr-FR"/>
         </w:rPr>
       </w:pPr>
-      <w:bookmarkStart w:id="51" w:name="_Toc429984534"/>
-      <w:bookmarkEnd w:id="51"/>
+      <w:bookmarkStart w:id="52" w:name="_Toc429984534"/>
+      <w:bookmarkEnd w:id="52"/>
       <w:r>
         <w:rPr>
           <w:lang w:val="fr-FR"/>
@@ -5418,14 +5406,14 @@
           <w:lang w:val="fr-FR"/>
         </w:rPr>
       </w:pPr>
-      <w:bookmarkStart w:id="52" w:name="_Toc429984535"/>
+      <w:bookmarkStart w:id="53" w:name="_Toc429984535"/>
       <w:r>
         <w:rPr>
           <w:lang w:val="fr-FR"/>
         </w:rPr>
         <w:t>Couverture temporelle</w:t>
       </w:r>
-      <w:bookmarkEnd w:id="52"/>
+      <w:bookmarkEnd w:id="53"/>
       <w:r>
         <w:rPr>
           <w:lang w:val="fr-FR"/>
@@ -5486,14 +5474,14 @@
           <w:lang w:val="fr-FR"/>
         </w:rPr>
       </w:pPr>
-      <w:bookmarkStart w:id="53" w:name="_Toc429984536"/>
+      <w:bookmarkStart w:id="54" w:name="_Toc429984536"/>
       <w:r>
         <w:rPr>
           <w:lang w:val="fr-FR"/>
         </w:rPr>
         <w:t>Limit</w:t>
       </w:r>
-      <w:bookmarkEnd w:id="53"/>
+      <w:bookmarkEnd w:id="54"/>
       <w:r>
         <w:rPr>
           <w:lang w:val="fr-FR"/>
@@ -5600,8 +5588,8 @@
         </w:rPr>
         <w:t xml:space="preserve"> le journal de pêche et les documents du débarquement.</w:t>
       </w:r>
-      <w:bookmarkStart w:id="54" w:name="_Toc429984538"/>
-      <w:bookmarkEnd w:id="54"/>
+      <w:bookmarkStart w:id="55" w:name="_Toc429984538"/>
+      <w:bookmarkEnd w:id="55"/>
       <w:r>
         <w:rPr>
           <w:lang w:val="fr-FR"/>
@@ -5620,7 +5608,6 @@
         <w:rPr>
           <w:lang w:val="fr-FR"/>
         </w:rPr>
-        <w:lastRenderedPageBreak/>
         <w:t>Port</w:t>
       </w:r>
     </w:p>
@@ -5876,7 +5863,6 @@
         <w:rPr>
           <w:lang w:val="fr-FR"/>
         </w:rPr>
-        <w:lastRenderedPageBreak/>
         <w:t xml:space="preserve">Exploitation des erreurs </w:t>
       </w:r>
     </w:p>
@@ -5887,8 +5873,8 @@
         </w:rPr>
       </w:pPr>
     </w:p>
-    <w:bookmarkStart w:id="55" w:name="_MON_1520775757"/>
-    <w:bookmarkEnd w:id="55"/>
+    <w:bookmarkStart w:id="56" w:name="_MON_1520775757"/>
+    <w:bookmarkEnd w:id="56"/>
     <w:p>
       <w:pPr>
         <w:spacing w:after="200" w:line="276" w:lineRule="auto"/>
@@ -5923,7 +5909,7 @@
           <v:shape id="_x0000_i1025" type="#_x0000_t75" style="width:511.5pt;height:165.5pt" o:ole="">
             <v:imagedata r:id="rId34" o:title=""/>
           </v:shape>
-          <o:OLEObject Type="Embed" ProgID="Excel.Sheet.12" ShapeID="_x0000_i1025" DrawAspect="Content" ObjectID="_1536474619" r:id="rId35"/>
+          <o:OLEObject Type="Embed" ProgID="Excel.Sheet.12" ShapeID="_x0000_i1025" DrawAspect="Content" ObjectID="_1537098446" r:id="rId35"/>
         </w:object>
       </w:r>
     </w:p>
@@ -6249,8 +6235,8 @@
         </w:rPr>
       </w:pPr>
     </w:p>
-    <w:bookmarkStart w:id="56" w:name="_MON_1520777054"/>
-    <w:bookmarkEnd w:id="56"/>
+    <w:bookmarkStart w:id="57" w:name="_MON_1520777054"/>
+    <w:bookmarkEnd w:id="57"/>
     <w:p>
       <w:pPr>
         <w:spacing w:after="200" w:line="276" w:lineRule="auto"/>
@@ -6266,7 +6252,7 @@
           <v:shape id="_x0000_i1026" type="#_x0000_t75" style="width:608.25pt;height:165.5pt" o:ole="">
             <v:imagedata r:id="rId36" o:title=""/>
           </v:shape>
-          <o:OLEObject Type="Embed" ProgID="Excel.Sheet.12" ShapeID="_x0000_i1026" DrawAspect="Content" ObjectID="_1536474620" r:id="rId37"/>
+          <o:OLEObject Type="Embed" ProgID="Excel.Sheet.12" ShapeID="_x0000_i1026" DrawAspect="Content" ObjectID="_1537098447" r:id="rId37"/>
         </w:object>
       </w:r>
     </w:p>
@@ -6444,7 +6430,6 @@
         <w:rPr>
           <w:lang w:val="fr-FR"/>
         </w:rPr>
-        <w:lastRenderedPageBreak/>
         <w:t>Activité</w:t>
       </w:r>
     </w:p>
@@ -6455,8 +6440,8 @@
           <w:lang w:val="fr-FR"/>
         </w:rPr>
       </w:pPr>
-      <w:bookmarkStart w:id="57" w:name="_Toc429984539"/>
-      <w:bookmarkEnd w:id="57"/>
+      <w:bookmarkStart w:id="58" w:name="_Toc429984539"/>
+      <w:bookmarkEnd w:id="58"/>
       <w:r>
         <w:rPr>
           <w:lang w:val="fr-FR"/>
@@ -6713,8 +6698,8 @@
           <w:lang w:val="fr-FR"/>
         </w:rPr>
       </w:pPr>
-      <w:bookmarkStart w:id="58" w:name="_Toc429984540"/>
-      <w:bookmarkEnd w:id="58"/>
+      <w:bookmarkStart w:id="59" w:name="_Toc429984540"/>
+      <w:bookmarkEnd w:id="59"/>
       <w:r>
         <w:rPr>
           <w:lang w:val="fr-FR"/>
@@ -6984,8 +6969,8 @@
           <w:lang w:val="fr-FR"/>
         </w:rPr>
       </w:pPr>
-      <w:bookmarkStart w:id="59" w:name="_Toc429984541"/>
-      <w:bookmarkEnd w:id="59"/>
+      <w:bookmarkStart w:id="60" w:name="_Toc429984541"/>
+      <w:bookmarkEnd w:id="60"/>
       <w:r>
         <w:rPr>
           <w:lang w:val="fr-FR"/>
@@ -7180,14 +7165,14 @@
           <w:lang w:val="fr-FR"/>
         </w:rPr>
       </w:pPr>
-      <w:bookmarkStart w:id="60" w:name="_Toc429984542"/>
+      <w:bookmarkStart w:id="61" w:name="_Toc429984542"/>
       <w:r>
         <w:rPr>
           <w:lang w:val="fr-FR"/>
         </w:rPr>
         <w:t>Quadrant</w:t>
       </w:r>
-      <w:bookmarkEnd w:id="60"/>
+      <w:bookmarkEnd w:id="61"/>
       <w:r>
         <w:rPr>
           <w:lang w:val="fr-FR"/>
@@ -7624,14 +7609,13 @@
         <w:rPr>
           <w:lang w:val="fr-FR"/>
         </w:rPr>
-        <w:lastRenderedPageBreak/>
         <w:t xml:space="preserve">Exploitation des erreurs </w:t>
       </w:r>
     </w:p>
-    <w:bookmarkStart w:id="61" w:name="_MON_1520840896"/>
-    <w:bookmarkEnd w:id="61"/>
     <w:bookmarkStart w:id="62" w:name="_MON_1520840643"/>
     <w:bookmarkEnd w:id="62"/>
+    <w:bookmarkStart w:id="63" w:name="_MON_1520840896"/>
+    <w:bookmarkEnd w:id="63"/>
     <w:p>
       <w:pPr>
         <w:rPr>
@@ -7658,7 +7642,7 @@
           <v:shape id="_x0000_i1027" type="#_x0000_t75" style="width:740.95pt;height:192.35pt" o:ole="">
             <v:imagedata r:id="rId39" o:title=""/>
           </v:shape>
-          <o:OLEObject Type="Embed" ProgID="Excel.Sheet.12" ShapeID="_x0000_i1027" DrawAspect="Content" ObjectID="_1536474621" r:id="rId40"/>
+          <o:OLEObject Type="Embed" ProgID="Excel.Sheet.12" ShapeID="_x0000_i1027" DrawAspect="Content" ObjectID="_1537098448" r:id="rId40"/>
         </w:object>
       </w:r>
     </w:p>
@@ -7958,7 +7942,6 @@
         <w:rPr>
           <w:lang w:val="fr-FR"/>
         </w:rPr>
-        <w:lastRenderedPageBreak/>
         <w:t>Echantillon</w:t>
       </w:r>
     </w:p>
@@ -8089,8 +8072,8 @@
           <w:lang w:val="fr-FR"/>
         </w:rPr>
       </w:pPr>
-      <w:bookmarkStart w:id="63" w:name="_Toc429984545"/>
-      <w:bookmarkEnd w:id="63"/>
+      <w:bookmarkStart w:id="64" w:name="_Toc429984545"/>
+      <w:bookmarkEnd w:id="64"/>
       <w:r>
         <w:rPr>
           <w:lang w:val="fr-FR"/>
@@ -8125,8 +8108,8 @@
           <w:lang w:val="fr-FR"/>
         </w:rPr>
       </w:pPr>
-      <w:bookmarkStart w:id="64" w:name="_Toc429984546"/>
-      <w:bookmarkEnd w:id="64"/>
+      <w:bookmarkStart w:id="65" w:name="_Toc429984546"/>
+      <w:bookmarkEnd w:id="65"/>
       <w:r>
         <w:rPr>
           <w:lang w:val="fr-FR"/>
@@ -8161,8 +8144,8 @@
           <w:lang w:val="fr-FR"/>
         </w:rPr>
       </w:pPr>
-      <w:bookmarkStart w:id="65" w:name="_Toc429984547"/>
-      <w:bookmarkEnd w:id="65"/>
+      <w:bookmarkStart w:id="66" w:name="_Toc429984547"/>
+      <w:bookmarkEnd w:id="66"/>
       <w:r>
         <w:rPr>
           <w:lang w:val="fr-FR"/>
@@ -8263,14 +8246,14 @@
           <w:lang w:val="fr-FR"/>
         </w:rPr>
       </w:pPr>
-      <w:bookmarkStart w:id="66" w:name="_Toc429984548"/>
+      <w:bookmarkStart w:id="67" w:name="_Toc429984548"/>
       <w:r>
         <w:rPr>
           <w:lang w:val="fr-FR"/>
         </w:rPr>
         <w:t>Position</w:t>
       </w:r>
-      <w:bookmarkEnd w:id="66"/>
+      <w:bookmarkEnd w:id="67"/>
       <w:r>
         <w:rPr>
           <w:lang w:val="fr-FR"/>
@@ -8305,14 +8288,14 @@
           <w:lang w:val="fr-FR"/>
         </w:rPr>
       </w:pPr>
-      <w:bookmarkStart w:id="67" w:name="_Toc429984549"/>
+      <w:bookmarkStart w:id="68" w:name="_Toc429984549"/>
       <w:r>
         <w:rPr>
           <w:lang w:val="fr-FR"/>
         </w:rPr>
         <w:t>Echantillon sans mesure</w:t>
       </w:r>
-      <w:bookmarkEnd w:id="67"/>
+      <w:bookmarkEnd w:id="68"/>
       <w:r>
         <w:rPr>
           <w:lang w:val="fr-FR"/>
@@ -8365,7 +8348,7 @@
           <w:lang w:val="fr-FR"/>
         </w:rPr>
       </w:pPr>
-      <w:bookmarkStart w:id="68" w:name="_Toc429984550"/>
+      <w:bookmarkStart w:id="69" w:name="_Toc429984550"/>
       <w:r>
         <w:rPr>
           <w:lang w:val="fr-FR"/>
@@ -8378,7 +8361,7 @@
         </w:rPr>
         <w:t>Espèces</w:t>
       </w:r>
-      <w:bookmarkEnd w:id="68"/>
+      <w:bookmarkEnd w:id="69"/>
       <w:r>
         <w:rPr>
           <w:lang w:val="fr-FR"/>
@@ -8449,14 +8432,14 @@
           <w:lang w:val="fr-FR"/>
         </w:rPr>
       </w:pPr>
-      <w:bookmarkStart w:id="69" w:name="_Toc429984551"/>
+      <w:bookmarkStart w:id="70" w:name="_Toc429984551"/>
       <w:r>
         <w:rPr>
           <w:lang w:val="fr-FR"/>
         </w:rPr>
         <w:t xml:space="preserve">Echantillon sans </w:t>
       </w:r>
-      <w:bookmarkEnd w:id="69"/>
+      <w:bookmarkEnd w:id="70"/>
       <w:r>
         <w:rPr>
           <w:lang w:val="fr-FR"/>
@@ -8509,14 +8492,14 @@
           <w:lang w:val="fr-FR"/>
         </w:rPr>
       </w:pPr>
-      <w:bookmarkStart w:id="70" w:name="_Toc429984552"/>
+      <w:bookmarkStart w:id="71" w:name="_Toc429984552"/>
       <w:r>
         <w:rPr>
           <w:lang w:val="fr-FR"/>
         </w:rPr>
         <w:t xml:space="preserve">Super </w:t>
       </w:r>
-      <w:bookmarkEnd w:id="70"/>
+      <w:bookmarkEnd w:id="71"/>
       <w:r>
         <w:rPr>
           <w:lang w:val="fr-FR"/>
@@ -8615,8 +8598,8 @@
           <w:lang w:val="fr-FR"/>
         </w:rPr>
       </w:pPr>
-      <w:bookmarkStart w:id="71" w:name="_Toc429984554"/>
-      <w:bookmarkEnd w:id="71"/>
+      <w:bookmarkStart w:id="72" w:name="_Toc429984554"/>
+      <w:bookmarkEnd w:id="72"/>
       <w:r>
         <w:rPr>
           <w:lang w:val="fr-FR"/>
@@ -8711,8 +8694,8 @@
           <w:lang w:val="fr-FR"/>
         </w:rPr>
       </w:pPr>
-      <w:bookmarkStart w:id="72" w:name="_Toc429984555"/>
-      <w:bookmarkEnd w:id="72"/>
+      <w:bookmarkStart w:id="73" w:name="_Toc429984555"/>
+      <w:bookmarkEnd w:id="73"/>
       <w:r>
         <w:rPr>
           <w:rStyle w:val="hps"/>
@@ -8811,12 +8794,11 @@
         <w:rPr>
           <w:lang w:val="fr-FR"/>
         </w:rPr>
-        <w:lastRenderedPageBreak/>
         <w:t xml:space="preserve">Exploitation des erreurs </w:t>
       </w:r>
     </w:p>
-    <w:bookmarkStart w:id="73" w:name="_MON_1520843339"/>
-    <w:bookmarkEnd w:id="73"/>
+    <w:bookmarkStart w:id="74" w:name="_MON_1520843339"/>
+    <w:bookmarkEnd w:id="74"/>
     <w:p>
       <w:pPr>
         <w:spacing w:after="200" w:line="276" w:lineRule="auto"/>
@@ -8844,7 +8826,7 @@
           <v:shape id="_x0000_i1028" type="#_x0000_t75" style="width:716.8pt;height:214.95pt" o:ole="">
             <v:imagedata r:id="rId41" o:title=""/>
           </v:shape>
-          <o:OLEObject Type="Embed" ProgID="Excel.Sheet.12" ShapeID="_x0000_i1028" DrawAspect="Content" ObjectID="_1536474622" r:id="rId42"/>
+          <o:OLEObject Type="Embed" ProgID="Excel.Sheet.12" ShapeID="_x0000_i1028" DrawAspect="Content" ObjectID="_1537098449" r:id="rId42"/>
         </w:object>
       </w:r>
     </w:p>
@@ -9175,7 +9157,6 @@
         </w:rPr>
       </w:pPr>
       <w:r>
-        <w:lastRenderedPageBreak/>
         <w:pict w14:anchorId="1AF3B2DB">
           <v:shape id="_x0000_i1029" type="#_x0000_t75" style="width:731.3pt;height:189.15pt">
             <v:imagedata r:id="rId43" o:title=""/>
@@ -9262,19 +9243,19 @@
         </w:rPr>
         <w:t xml:space="preserve">Si le code espèce est suivi de « ?LD1 », cela signifie qu’il y a une erreur sur les classes de tailles </w:t>
       </w:r>
-      <w:commentRangeStart w:id="74"/>
+      <w:commentRangeStart w:id="75"/>
       <w:r>
         <w:rPr>
           <w:lang w:val="fr-FR"/>
         </w:rPr>
         <w:t>renseignées</w:t>
       </w:r>
-      <w:commentRangeEnd w:id="74"/>
+      <w:commentRangeEnd w:id="75"/>
       <w:r>
         <w:rPr>
           <w:rStyle w:val="Marquedecommentaire"/>
         </w:rPr>
-        <w:commentReference w:id="74"/>
+        <w:commentReference w:id="75"/>
       </w:r>
       <w:r>
         <w:rPr>
@@ -9414,19 +9395,19 @@
         </w:rPr>
         <w:t>avec cette valeur de LDL</w:t>
       </w:r>
-      <w:commentRangeStart w:id="75"/>
+      <w:commentRangeStart w:id="76"/>
       <w:r>
         <w:rPr>
           <w:lang w:val="fr-FR"/>
         </w:rPr>
         <w:t>F</w:t>
       </w:r>
-      <w:commentRangeEnd w:id="75"/>
+      <w:commentRangeEnd w:id="76"/>
       <w:r>
         <w:rPr>
           <w:rStyle w:val="Marquedecommentaire"/>
         </w:rPr>
-        <w:commentReference w:id="75"/>
+        <w:commentReference w:id="76"/>
       </w:r>
       <w:r>
         <w:rPr>
@@ -9561,7 +9542,6 @@
         <w:rPr>
           <w:lang w:val="fr-FR"/>
         </w:rPr>
-        <w:lastRenderedPageBreak/>
         <w:t>Dans la colonne « Has well », la mise en évidence signifie</w:t>
       </w:r>
       <w:r>
@@ -9620,19 +9600,19 @@
         </w:rPr>
         <w:t>orté</w:t>
       </w:r>
-      <w:commentRangeStart w:id="76"/>
+      <w:commentRangeStart w:id="77"/>
       <w:r>
         <w:rPr>
           <w:lang w:val="fr-FR"/>
         </w:rPr>
         <w:t>e</w:t>
       </w:r>
-      <w:commentRangeEnd w:id="76"/>
+      <w:commentRangeEnd w:id="77"/>
       <w:r>
         <w:rPr>
           <w:rStyle w:val="Marquedecommentaire"/>
         </w:rPr>
-        <w:commentReference w:id="76"/>
+        <w:commentReference w:id="77"/>
       </w:r>
       <w:r>
         <w:rPr>
@@ -9652,7 +9632,6 @@
         <w:rPr>
           <w:lang w:val="fr-FR"/>
         </w:rPr>
-        <w:lastRenderedPageBreak/>
         <w:t>Cuve</w:t>
       </w:r>
     </w:p>
@@ -9773,14 +9752,14 @@
           <w:lang w:val="fr-FR"/>
         </w:rPr>
       </w:pPr>
-      <w:bookmarkStart w:id="77" w:name="_Toc429984557"/>
+      <w:bookmarkStart w:id="78" w:name="_Toc429984557"/>
       <w:r>
         <w:rPr>
           <w:lang w:val="fr-FR"/>
         </w:rPr>
         <w:t>Cuve sans Marée</w:t>
       </w:r>
-      <w:bookmarkEnd w:id="77"/>
+      <w:bookmarkEnd w:id="78"/>
       <w:r>
         <w:rPr>
           <w:lang w:val="fr-FR"/>
@@ -9865,14 +9844,14 @@
           <w:lang w:val="fr-FR"/>
         </w:rPr>
       </w:pPr>
-      <w:bookmarkStart w:id="78" w:name="_Toc429984558"/>
+      <w:bookmarkStart w:id="79" w:name="_Toc429984558"/>
       <w:r>
         <w:rPr>
           <w:lang w:val="fr-FR"/>
         </w:rPr>
         <w:t>Cuve sans plan de cuve</w:t>
       </w:r>
-      <w:bookmarkEnd w:id="78"/>
+      <w:bookmarkEnd w:id="79"/>
       <w:r>
         <w:rPr>
           <w:lang w:val="fr-FR"/>
@@ -9955,12 +9934,11 @@
         <w:rPr>
           <w:lang w:val="fr-FR"/>
         </w:rPr>
-        <w:lastRenderedPageBreak/>
         <w:t xml:space="preserve">Exploitation des erreurs </w:t>
       </w:r>
     </w:p>
-    <w:bookmarkStart w:id="79" w:name="_MON_1520836268"/>
-    <w:bookmarkEnd w:id="79"/>
+    <w:bookmarkStart w:id="80" w:name="_MON_1520836268"/>
+    <w:bookmarkEnd w:id="80"/>
     <w:p>
       <w:pPr>
         <w:pStyle w:val="Titre4"/>
@@ -9984,7 +9962,7 @@
           <v:shape id="_x0000_i1030" type="#_x0000_t75" style="width:629.2pt;height:232.65pt" o:ole="">
             <v:imagedata r:id="rId46" o:title=""/>
           </v:shape>
-          <o:OLEObject Type="Embed" ProgID="Excel.Sheet.12" ShapeID="_x0000_i1030" DrawAspect="Content" ObjectID="_1536474623" r:id="rId47"/>
+          <o:OLEObject Type="Embed" ProgID="Excel.Sheet.12" ShapeID="_x0000_i1030" DrawAspect="Content" ObjectID="_1537098450" r:id="rId47"/>
         </w:object>
       </w:r>
     </w:p>
@@ -10166,7 +10144,7 @@
           <w:docGrid w:linePitch="360"/>
         </w:sectPr>
       </w:pPr>
-      <w:bookmarkStart w:id="80" w:name="_Toc445880897"/>
+      <w:bookmarkStart w:id="81" w:name="_Toc445880897"/>
     </w:p>
     <w:p>
       <w:pPr>
@@ -10179,11 +10157,10 @@
         <w:rPr>
           <w:lang w:val="fr-FR"/>
         </w:rPr>
-        <w:lastRenderedPageBreak/>
         <w:t>Anapo (Seulement pour les membres de l’OT)</w:t>
       </w:r>
-      <w:bookmarkEnd w:id="48"/>
-      <w:bookmarkEnd w:id="80"/>
+      <w:bookmarkEnd w:id="49"/>
+      <w:bookmarkEnd w:id="81"/>
     </w:p>
     <w:p>
       <w:pPr>
@@ -10510,7 +10487,6 @@
           <w:noProof/>
           <w:lang w:val="fr-FR" w:eastAsia="fr-FR"/>
         </w:rPr>
-        <w:lastRenderedPageBreak/>
         <w:drawing>
           <wp:inline distT="0" distB="0" distL="0" distR="0" wp14:anchorId="299FFEB1" wp14:editId="79FAA7A3">
             <wp:extent cx="3920400" cy="2880000"/>
@@ -10962,7 +10938,6 @@
           <w:noProof/>
           <w:lang w:val="fr-FR" w:eastAsia="fr-FR"/>
         </w:rPr>
-        <w:lastRenderedPageBreak/>
         <w:drawing>
           <wp:inline distT="0" distB="0" distL="0" distR="0" wp14:anchorId="6B869E19" wp14:editId="266C1567">
             <wp:extent cx="5753673" cy="3600000"/>
@@ -11014,7 +10989,7 @@
           <w:lang w:val="fr-FR"/>
         </w:rPr>
       </w:pPr>
-      <w:bookmarkStart w:id="81" w:name="_Ref445825497"/>
+      <w:bookmarkStart w:id="82" w:name="_Ref445825497"/>
       <w:r>
         <w:rPr>
           <w:lang w:val="fr-FR"/>
@@ -11052,7 +11027,7 @@
         </w:rPr>
         <w:fldChar w:fldCharType="end"/>
       </w:r>
-      <w:bookmarkEnd w:id="81"/>
+      <w:bookmarkEnd w:id="82"/>
     </w:p>
     <w:p>
       <w:pPr>
@@ -11142,91 +11117,7 @@
         <w:rPr>
           <w:lang w:val="fr-FR"/>
         </w:rPr>
-        <w:t>Si au minimum une des distances entre l'activité et la VMS est</w:t>
-      </w:r>
-      <w:r>
-        <w:rPr>
-          <w:lang w:val="fr-FR"/>
-        </w:rPr>
-        <w:t xml:space="preserve"> </w:t>
-      </w:r>
-      <w:r>
-        <w:rPr>
-          <w:lang w:val="fr-FR"/>
-        </w:rPr>
-        <w:t xml:space="preserve">comprise entre </w:t>
-      </w:r>
-      <w:r>
-        <w:rPr>
-          <w:lang w:val="fr-FR"/>
-        </w:rPr>
-        <w:t>20</w:t>
-      </w:r>
-      <w:r>
-        <w:rPr>
-          <w:lang w:val="fr-FR"/>
-        </w:rPr>
-        <w:t xml:space="preserve"> et </w:t>
-      </w:r>
-      <w:r>
-        <w:rPr>
-          <w:lang w:val="fr-FR"/>
-        </w:rPr>
-        <w:t>2 fois la borne supérieure soit 4</w:t>
-      </w:r>
-      <w:r>
-        <w:rPr>
-          <w:lang w:val="fr-FR"/>
-        </w:rPr>
-        <w:t>0, alors il affiche dans le fichier de sortie</w:t>
-      </w:r>
-      <w:r>
-        <w:rPr>
-          <w:lang w:val="fr-FR"/>
-        </w:rPr>
-        <w:t xml:space="preserve"> </w:t>
-      </w:r>
-      <w:r>
-        <w:rPr>
-          <w:lang w:val="fr-FR"/>
-        </w:rPr>
-        <w:t xml:space="preserve">chaque position entre </w:t>
-      </w:r>
-      <w:r>
-        <w:rPr>
-          <w:lang w:val="fr-FR"/>
-        </w:rPr>
-        <w:t>20</w:t>
-      </w:r>
-      <w:r>
-        <w:rPr>
-          <w:lang w:val="fr-FR"/>
-        </w:rPr>
-        <w:t xml:space="preserve"> et </w:t>
-      </w:r>
-      <w:r>
-        <w:rPr>
-          <w:lang w:val="fr-FR"/>
-        </w:rPr>
-        <w:t>4</w:t>
-      </w:r>
-      <w:r>
-        <w:rPr>
-          <w:lang w:val="fr-FR"/>
-        </w:rPr>
-        <w:t>0 ainsi que le score associé. Ce score</w:t>
-      </w:r>
-      <w:r>
-        <w:rPr>
-          <w:lang w:val="fr-FR"/>
-        </w:rPr>
-        <w:t xml:space="preserve"> </w:t>
-      </w:r>
-      <w:r>
-        <w:rPr>
-          <w:lang w:val="fr-FR"/>
-        </w:rPr>
-        <w:t>permettant de choisir les positions valides.</w:t>
+        <w:t>Si au minimum une des distances entre l'activité et la VMS est comprise entre 20 et 2 fois la borne supérieure soit 40, alors il affiche dans le fichier de sortie chaque position entre 20 et 40 ainsi que le score associé. Ce score permettant de choisir les positions valides.</w:t>
       </w:r>
     </w:p>
     <w:p>
@@ -11335,9 +11226,8 @@
           <w:noProof/>
           <w:lang w:val="fr-FR" w:eastAsia="fr-FR"/>
         </w:rPr>
-        <w:lastRenderedPageBreak/>
         <w:drawing>
-          <wp:inline distT="0" distB="0" distL="0" distR="0" wp14:anchorId="3ECFA7F0" wp14:editId="51EC1FD0">
+          <wp:inline distT="0" distB="0" distL="0" distR="0" wp14:anchorId="3ECFA7F0" wp14:editId="295317B1">
             <wp:extent cx="9252585" cy="1645920"/>
             <wp:effectExtent l="0" t="0" r="5715" b="0"/>
             <wp:docPr id="5" name="Image 5"/>
@@ -11381,7 +11271,7 @@
           <w:lang w:val="fr-FR"/>
         </w:rPr>
       </w:pPr>
-      <w:bookmarkStart w:id="82" w:name="_Ref445828624"/>
+      <w:bookmarkStart w:id="83" w:name="_Ref445828624"/>
       <w:r>
         <w:rPr>
           <w:lang w:val="fr-FR"/>
@@ -11419,7 +11309,7 @@
         </w:rPr>
         <w:fldChar w:fldCharType="end"/>
       </w:r>
-      <w:bookmarkEnd w:id="82"/>
+      <w:bookmarkEnd w:id="83"/>
     </w:p>
     <w:p>
       <w:pPr>
@@ -11439,8 +11329,6 @@
         </w:rPr>
         <w:t xml:space="preserve"> :</w:t>
       </w:r>
-      <w:bookmarkStart w:id="83" w:name="_GoBack"/>
-      <w:bookmarkEnd w:id="83"/>
     </w:p>
     <w:p>
       <w:pPr>
@@ -11553,7 +11441,19 @@
         <w:rPr>
           <w:lang w:val="fr-FR"/>
         </w:rPr>
-        <w:t>la valeur de distance entre la position de l’activité et celle de la VMS</w:t>
+        <w:t>la valeur de distance</w:t>
+      </w:r>
+      <w:r>
+        <w:rPr>
+          <w:lang w:val="fr-FR"/>
+        </w:rPr>
+        <w:t>, en mille nautique,</w:t>
+      </w:r>
+      <w:r>
+        <w:rPr>
+          <w:lang w:val="fr-FR"/>
+        </w:rPr>
+        <w:t xml:space="preserve"> entre la position de l’activité et celle de la VMS</w:t>
       </w:r>
       <w:r>
         <w:rPr>
@@ -11564,6 +11464,36 @@
     </w:p>
     <w:p>
       <w:pPr>
+        <w:pStyle w:val="Paragraphedeliste"/>
+        <w:numPr>
+          <w:ilvl w:val="0"/>
+          <w:numId w:val="48"/>
+        </w:numPr>
+        <w:rPr>
+          <w:lang w:val="fr-FR"/>
+        </w:rPr>
+      </w:pPr>
+      <w:r>
+        <w:rPr>
+          <w:lang w:val="fr-FR"/>
+        </w:rPr>
+        <w:t>Dans la colonne « Score »,</w:t>
+      </w:r>
+      <w:r>
+        <w:rPr>
+          <w:lang w:val="fr-FR"/>
+        </w:rPr>
+        <w:t xml:space="preserve"> l’indice de confiance de la position VMS par rapport à celle de l’activité.</w:t>
+      </w:r>
+      <w:r>
+        <w:rPr>
+          <w:lang w:val="fr-FR"/>
+        </w:rPr>
+        <w:t xml:space="preserve"> Un indice élevé pour une même activité indique qu’il est le plus favorable pour servir de correction.</w:t>
+      </w:r>
+    </w:p>
+    <w:p>
+      <w:pPr>
         <w:spacing w:after="200" w:line="276" w:lineRule="auto"/>
         <w:rPr>
           <w:lang w:val="fr-FR"/>
@@ -11573,7 +11503,69 @@
         <w:rPr>
           <w:lang w:val="fr-FR"/>
         </w:rPr>
-        <w:br w:type="page"/>
+        <w:t xml:space="preserve">Pour l’exemple, sur la figure ci-dessous, </w:t>
+      </w:r>
+      <w:r>
+        <w:rPr>
+          <w:lang w:val="fr-FR"/>
+        </w:rPr>
+        <w:t xml:space="preserve">j'ai filtré le navire 693, et coloriez les activités à la main pour l'exemple. Pour la zone verte, il n'y a pas de positions VMS qui a validé l'activité. Toutefois, il a trouvé 8 positions se rapprochant dont la plus proche est la position (-1116/4944) de distance 33,431 milles nautiques. Le score le plus élevé est pour la position (-1112/4941) car il prend également en compte la distance temporelle. </w:t>
+      </w:r>
+    </w:p>
+    <w:p>
+      <w:pPr>
+        <w:spacing w:after="200" w:line="276" w:lineRule="auto"/>
+        <w:rPr>
+          <w:lang w:val="fr-FR"/>
+        </w:rPr>
+      </w:pPr>
+      <w:r>
+        <w:rPr>
+          <w:noProof/>
+          <w:lang w:val="fr-FR" w:eastAsia="fr-FR"/>
+        </w:rPr>
+        <w:drawing>
+          <wp:inline distT="0" distB="0" distL="0" distR="0" wp14:anchorId="7C591C6E" wp14:editId="1308249D">
+            <wp:extent cx="9252585" cy="1235123"/>
+            <wp:effectExtent l="0" t="0" r="5715" b="3175"/>
+            <wp:docPr id="1" name="Image 1"/>
+            <wp:cNvGraphicFramePr>
+              <a:graphicFrameLocks xmlns:a="http://schemas.openxmlformats.org/drawingml/2006/main" noChangeAspect="1"/>
+            </wp:cNvGraphicFramePr>
+            <a:graphic xmlns:a="http://schemas.openxmlformats.org/drawingml/2006/main">
+              <a:graphicData uri="http://schemas.openxmlformats.org/drawingml/2006/picture">
+                <pic:pic xmlns:pic="http://schemas.openxmlformats.org/drawingml/2006/picture">
+                  <pic:nvPicPr>
+                    <pic:cNvPr id="1" name=""/>
+                    <pic:cNvPicPr/>
+                  </pic:nvPicPr>
+                  <pic:blipFill rotWithShape="1">
+                    <a:blip r:embed="rId54"/>
+                    <a:srcRect b="41624"/>
+                    <a:stretch/>
+                  </pic:blipFill>
+                  <pic:spPr bwMode="auto">
+                    <a:xfrm>
+                      <a:off x="0" y="0"/>
+                      <a:ext cx="9252585" cy="1235123"/>
+                    </a:xfrm>
+                    <a:prstGeom prst="rect">
+                      <a:avLst/>
+                    </a:prstGeom>
+                    <a:ln>
+                      <a:noFill/>
+                    </a:ln>
+                    <a:extLst>
+                      <a:ext uri="{53640926-AAD7-44D8-BBD7-CCE9431645EC}">
+                        <a14:shadowObscured xmlns:a14="http://schemas.microsoft.com/office/drawing/2010/main"/>
+                      </a:ext>
+                    </a:extLst>
+                  </pic:spPr>
+                </pic:pic>
+              </a:graphicData>
+            </a:graphic>
+          </wp:inline>
+        </w:drawing>
       </w:r>
     </w:p>
     <w:p>
@@ -11602,7 +11594,6 @@
         <w:rPr>
           <w:lang w:val="fr-FR"/>
         </w:rPr>
-        <w:lastRenderedPageBreak/>
         <w:t>Remerciements</w:t>
       </w:r>
       <w:bookmarkEnd w:id="84"/>
@@ -11691,7 +11682,7 @@
 
 <file path=word/comments.xml><?xml version="1.0" encoding="utf-8"?>
 <w:comments xmlns:wpc="http://schemas.microsoft.com/office/word/2010/wordprocessingCanvas" xmlns:cx="http://schemas.microsoft.com/office/drawing/2014/chartex" xmlns:cx1="http://schemas.microsoft.com/office/drawing/2015/9/8/chartex" xmlns:mc="http://schemas.openxmlformats.org/markup-compatibility/2006" xmlns:o="urn:schemas-microsoft-com:office:office" xmlns:r="http://schemas.openxmlformats.org/officeDocument/2006/relationships" xmlns:m="http://schemas.openxmlformats.org/officeDocument/2006/math" xmlns:v="urn:schemas-microsoft-com:vml" xmlns:wp14="http://schemas.microsoft.com/office/word/2010/wordprocessingDrawing" xmlns:wp="http://schemas.openxmlformats.org/drawingml/2006/wordprocessingDrawing" xmlns:w10="urn:schemas-microsoft-com:office:word" xmlns:w="http://schemas.openxmlformats.org/wordprocessingml/2006/main" xmlns:w14="http://schemas.microsoft.com/office/word/2010/wordml" xmlns:w15="http://schemas.microsoft.com/office/word/2012/wordml" xmlns:w16se="http://schemas.microsoft.com/office/word/2015/wordml/symex" xmlns:wpg="http://schemas.microsoft.com/office/word/2010/wordprocessingGroup" xmlns:wpi="http://schemas.microsoft.com/office/word/2010/wordprocessingInk" xmlns:wne="http://schemas.microsoft.com/office/word/2006/wordml" xmlns:wps="http://schemas.microsoft.com/office/word/2010/wordprocessingShape" mc:Ignorable="w14 w15 w16se wp14">
-  <w:comment w:id="74" w:author="Damiano" w:date="2016-03-31T11:50:00Z" w:initials="AD">
+  <w:comment w:id="75" w:author="Damiano" w:date="2016-03-31T11:50:00Z" w:initials="AD">
     <w:p>
       <w:pPr>
         <w:pStyle w:val="Commentaire"/>
@@ -11737,7 +11728,7 @@
       </w:r>
     </w:p>
   </w:comment>
-  <w:comment w:id="75" w:author="Damiano" w:date="2016-03-31T11:55:00Z" w:initials="AD">
+  <w:comment w:id="76" w:author="Damiano" w:date="2016-03-31T11:55:00Z" w:initials="AD">
     <w:p>
       <w:pPr>
         <w:pStyle w:val="Commentaire"/>
@@ -11759,7 +11750,7 @@
       </w:r>
     </w:p>
   </w:comment>
-  <w:comment w:id="76" w:author="Damiano" w:date="2016-03-31T12:18:00Z" w:initials="AD">
+  <w:comment w:id="77" w:author="Damiano" w:date="2016-03-31T12:18:00Z" w:initials="AD">
     <w:p>
       <w:pPr>
         <w:pStyle w:val="Commentaire"/>
@@ -11914,7 +11905,7 @@
         <w:sz w:val="24"/>
         <w:szCs w:val="24"/>
       </w:rPr>
-      <w:t>33</w:t>
+      <w:t>2</w:t>
     </w:r>
     <w:r>
       <w:rPr>
@@ -17775,19 +17766,19 @@
 </file>
 
 <file path=customXml/item1.xml><?xml version="1.0" encoding="utf-8"?>
+<tns:customPropertyEditors xmlns:tns="http://schemas.microsoft.com/office/2006/customDocumentInformationPanel">
+  <tns:showOnOpen/>
+  <tns:defaultPropertyEditorNamespace/>
+</tns:customPropertyEditors>
+</file>
+
+<file path=customXml/item2.xml><?xml version="1.0" encoding="utf-8"?>
 <?mso-contentType ?>
 <FormTemplates xmlns="http://schemas.microsoft.com/sharepoint/v3/contenttype/forms">
   <Display>DocumentLibraryForm</Display>
   <Edit>AssetEditForm</Edit>
   <New>DocumentLibraryForm</New>
 </FormTemplates>
-</file>
-
-<file path=customXml/item2.xml><?xml version="1.0" encoding="utf-8"?>
-<tns:customPropertyEditors xmlns:tns="http://schemas.microsoft.com/office/2006/customDocumentInformationPanel">
-  <tns:showOnOpen/>
-  <tns:defaultPropertyEditorNamespace/>
-</tns:customPropertyEditors>
 </file>
 
 <file path=customXml/item3.xml><?xml version="1.0" encoding="utf-8"?>
@@ -17799,6 +17790,14 @@
 </file>
 
 <file path=customXml/itemProps1.xml><?xml version="1.0" encoding="utf-8"?>
+<ds:datastoreItem xmlns:ds="http://schemas.openxmlformats.org/officeDocument/2006/customXml" ds:itemID="{6F661CF1-FFCF-4111-9D3E-C49A188505D1}">
+  <ds:schemaRefs>
+    <ds:schemaRef ds:uri="http://schemas.microsoft.com/office/2006/customDocumentInformationPanel"/>
+  </ds:schemaRefs>
+</ds:datastoreItem>
+</file>
+
+<file path=customXml/itemProps2.xml><?xml version="1.0" encoding="utf-8"?>
 <ds:datastoreItem xmlns:ds="http://schemas.openxmlformats.org/officeDocument/2006/customXml" ds:itemID="{B15EA98B-2241-4B26-B144-7EAE4DB42745}">
   <ds:schemaRefs>
     <ds:schemaRef ds:uri="http://schemas.microsoft.com/sharepoint/v3/contenttype/forms"/>
@@ -17806,16 +17805,8 @@
 </ds:datastoreItem>
 </file>
 
-<file path=customXml/itemProps2.xml><?xml version="1.0" encoding="utf-8"?>
-<ds:datastoreItem xmlns:ds="http://schemas.openxmlformats.org/officeDocument/2006/customXml" ds:itemID="{6F661CF1-FFCF-4111-9D3E-C49A188505D1}">
-  <ds:schemaRefs>
-    <ds:schemaRef ds:uri="http://schemas.microsoft.com/office/2006/customDocumentInformationPanel"/>
-  </ds:schemaRefs>
-</ds:datastoreItem>
-</file>
-
 <file path=customXml/itemProps3.xml><?xml version="1.0" encoding="utf-8"?>
-<ds:datastoreItem xmlns:ds="http://schemas.openxmlformats.org/officeDocument/2006/customXml" ds:itemID="{3AB73926-B69F-48EA-8B86-AC90D7347F96}">
+<ds:datastoreItem xmlns:ds="http://schemas.openxmlformats.org/officeDocument/2006/customXml" ds:itemID="{328DA5E1-7F71-4246-B05F-A264184E1BD9}">
   <ds:schemaRefs>
     <ds:schemaRef ds:uri="http://schemas.openxmlformats.org/officeDocument/2006/bibliography"/>
   </ds:schemaRefs>
@@ -17823,7 +17814,7 @@
 </file>
 
 <file path=customXml/itemProps4.xml><?xml version="1.0" encoding="utf-8"?>
-<ds:datastoreItem xmlns:ds="http://schemas.openxmlformats.org/officeDocument/2006/customXml" ds:itemID="{5C885331-3279-49B9-A425-31051C68887D}">
+<ds:datastoreItem xmlns:ds="http://schemas.openxmlformats.org/officeDocument/2006/customXml" ds:itemID="{23618730-BF72-4F20-A469-458029BFA025}">
   <ds:schemaRefs>
     <ds:schemaRef ds:uri="http://schemas.openxmlformats.org/officeDocument/2006/bibliography"/>
   </ds:schemaRefs>

</xml_diff>

<commit_message>
Passage à la version 2.0.4 + documentation
</commit_message>
<xml_diff>
--- a/src/izpack/akado_content/doc/AKaDo_guide_utilisateur.docx
+++ b/src/izpack/akado_content/doc/AKaDo_guide_utilisateur.docx
@@ -217,6 +217,7 @@
                     <w:dataBinding w:prefixMappings="xmlns:ns0='http://schemas.openxmlformats.org/package/2006/metadata/core-properties' xmlns:ns1='http://purl.org/dc/elements/1.1/'" w:xpath="/ns0:coreProperties[1]/ns1:title[1]" w:storeItemID="{6C3C8BC8-F283-45AE-878A-BAB7291924A1}"/>
                     <w:text/>
                   </w:sdtPr>
+                  <w:sdtEndPr/>
                   <w:sdtContent>
                     <w:r>
                       <w:rPr>
@@ -318,13 +319,14 @@
                     </w:rPr>
                     <w:alias w:val="Date"/>
                     <w:id w:val="541102334"/>
-                    <w:date w:fullDate="2016-11-10T00:00:00Z">
+                    <w:date w:fullDate="2017-04-26T00:00:00Z">
                       <w:dateFormat w:val="dd/MM/yyyy"/>
                       <w:lid w:val="fr-FR"/>
                       <w:storeMappedDataAs w:val="dateTime"/>
                       <w:calendar w:val="gregorian"/>
                     </w:date>
                   </w:sdtPr>
+                  <w:sdtEndPr/>
                   <w:sdtContent>
                     <w:r>
                       <w:rPr>
@@ -333,7 +335,7 @@
                         <w:szCs w:val="32"/>
                         <w:lang w:val="fr-FR"/>
                       </w:rPr>
-                      <w:t>10/11/2016</w:t>
+                      <w:t>26/04/2017</w:t>
                     </w:r>
                   </w:sdtContent>
                 </w:sdt>
@@ -376,6 +378,7 @@
                     <w:dataBinding w:prefixMappings="xmlns:ns0='http://schemas.openxmlformats.org/package/2006/metadata/core-properties' xmlns:ns1='http://purl.org/dc/elements/1.1/'" w:xpath="/ns0:coreProperties[1]/ns1:subject[1]" w:storeItemID="{6C3C8BC8-F283-45AE-878A-BAB7291924A1}"/>
                     <w:text/>
                   </w:sdtPr>
+                  <w:sdtEndPr/>
                   <w:sdtContent>
                     <w:r>
                       <w:rPr>
@@ -720,6 +723,7 @@
         <w:dataBinding w:prefixMappings="xmlns:ns0='http://schemas.openxmlformats.org/package/2006/metadata/core-properties' xmlns:ns1='http://purl.org/dc/elements/1.1/'" w:xpath="/ns0:coreProperties[1]/ns1:title[1]" w:storeItemID="{6C3C8BC8-F283-45AE-878A-BAB7291924A1}"/>
         <w:text/>
       </w:sdtPr>
+      <w:sdtEndPr/>
       <w:sdtContent>
         <w:p>
           <w:pPr>
@@ -1522,7 +1526,7 @@
           <w:noProof/>
           <w:lang w:val="fr-FR"/>
         </w:rPr>
-        <w:t>8 février 2017</w:t>
+        <w:t>25 avril 2017</w:t>
       </w:r>
       <w:r>
         <w:rPr>
@@ -4334,10 +4338,10 @@
         </w:rPr>
       </w:pPr>
       <w:r>
-        <w:t>A</w:t>
-      </w:r>
-      <w:r>
-        <w:t xml:space="preserve"> noter que pour la</w:t>
+        <w:rPr>
+          <w:lang w:val="fr-FR"/>
+        </w:rPr>
+        <w:t>A noter que pour la</w:t>
       </w:r>
       <w:r>
         <w:rPr>
@@ -4346,9 +4350,15 @@
         <w:t xml:space="preserve"> plage</w:t>
       </w:r>
       <w:r>
+        <w:rPr>
+          <w:lang w:val="fr-FR"/>
+        </w:rPr>
         <w:t xml:space="preserve"> temporelle, il est possible de ne pas remplir les champs, les contrôles se feront sur l’ensemble des données de la base</w:t>
       </w:r>
       <w:r>
+        <w:rPr>
+          <w:lang w:val="fr-FR"/>
+        </w:rPr>
         <w:t>.</w:t>
       </w:r>
     </w:p>
@@ -4406,7 +4416,15 @@
                       <wps:txbx>
                         <w:txbxContent>
                           <w:p>
+                            <w:pPr>
+                              <w:rPr>
+                                <w:lang w:val="fr-FR"/>
+                              </w:rPr>
+                            </w:pPr>
                             <w:r>
+                              <w:rPr>
+                                <w:lang w:val="fr-FR"/>
+                              </w:rPr>
                               <w:t>Selection de la plage temporelle des activités</w:t>
                             </w:r>
                           </w:p>
@@ -4440,7 +4458,15 @@
                 <v:textbox>
                   <w:txbxContent>
                     <w:p>
+                      <w:pPr>
+                        <w:rPr>
+                          <w:lang w:val="fr-FR"/>
+                        </w:rPr>
+                      </w:pPr>
                       <w:r>
+                        <w:rPr>
+                          <w:lang w:val="fr-FR"/>
+                        </w:rPr>
                         <w:t>Selection de la plage temporelle des activités</w:t>
                       </w:r>
                     </w:p>
@@ -4515,7 +4541,7 @@
           </mc:Choice>
           <mc:Fallback>
             <w:pict>
-              <v:shapetype w14:anchorId="279DD1E6" id="_x0000_t13" coordsize="21600,21600" o:spt="13" adj="16200,5400" path="m@0,l@0@1,0@1,0@2@0@2@0,21600,21600,10800xe">
+              <v:shapetype w14:anchorId="658BCF50" id="_x0000_t13" coordsize="21600,21600" o:spt="13" adj="16200,5400" path="m@0,l@0@1,0@1,0@2@0@2@0,21600,21600,10800xe">
                 <v:stroke joinstyle="miter"/>
                 <v:formulas>
                   <v:f eqn="val #0"/>
@@ -4600,7 +4626,7 @@
           </mc:Choice>
           <mc:Fallback>
             <w:pict>
-              <v:shape w14:anchorId="6F60E02B" id="Flèche droite 39" o:spid="_x0000_s1026" type="#_x0000_t13" style="position:absolute;margin-left:191.95pt;margin-top:49pt;width:34.5pt;height:9pt;rotation:-8211763fd;z-index:251655168;visibility:visible;mso-wrap-style:square;mso-wrap-distance-left:9pt;mso-wrap-distance-top:0;mso-wrap-distance-right:9pt;mso-wrap-distance-bottom:0;mso-position-horizontal:absolute;mso-position-horizontal-relative:text;mso-position-vertical:absolute;mso-position-vertical-relative:text;v-text-anchor:middle" o:gfxdata="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" adj="18783" fillcolor="#94b6d2 [3204]" strokecolor="#345c7d [1604]" strokeweight="1.5pt"/>
+              <v:shape w14:anchorId="04298CBC" id="Flèche droite 39" o:spid="_x0000_s1026" type="#_x0000_t13" style="position:absolute;margin-left:191.95pt;margin-top:49pt;width:34.5pt;height:9pt;rotation:-8211763fd;z-index:251655168;visibility:visible;mso-wrap-style:square;mso-wrap-distance-left:9pt;mso-wrap-distance-top:0;mso-wrap-distance-right:9pt;mso-wrap-distance-bottom:0;mso-position-horizontal:absolute;mso-position-horizontal-relative:text;mso-position-vertical:absolute;mso-position-vertical-relative:text;v-text-anchor:middle" o:gfxdata="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" adj="18783" fillcolor="#94b6d2 [3204]" strokecolor="#345c7d [1604]" strokeweight="1.5pt"/>
             </w:pict>
           </mc:Fallback>
         </mc:AlternateContent>
@@ -6045,10 +6071,10 @@
             <v:path o:extrusionok="f" gradientshapeok="t" o:connecttype="rect"/>
             <o:lock v:ext="edit" aspectratio="t"/>
           </v:shapetype>
-          <v:shape id="_x0000_i1025" type="#_x0000_t75" style="width:511.5pt;height:165.75pt" o:ole="">
+          <v:shape id="_x0000_i1025" type="#_x0000_t75" style="width:511.5pt;height:165.5pt" o:ole="">
             <v:imagedata r:id="rId36" o:title=""/>
           </v:shape>
-          <o:OLEObject Type="Embed" ProgID="Excel.Sheet.12" ShapeID="_x0000_i1025" DrawAspect="Content" ObjectID="_1550903749" r:id="rId37"/>
+          <o:OLEObject Type="Embed" ProgID="Excel.Sheet.12" ShapeID="_x0000_i1025" DrawAspect="Content" ObjectID="_1554716355" r:id="rId37"/>
         </w:object>
       </w:r>
     </w:p>
@@ -6388,10 +6414,10 @@
           <w:lang w:val="fr-FR"/>
         </w:rPr>
         <w:object w:dxaOrig="13225" w:dyaOrig="3602" w14:anchorId="7287AD4B">
-          <v:shape id="_x0000_i1026" type="#_x0000_t75" style="width:608.25pt;height:165.75pt" o:ole="">
+          <v:shape id="_x0000_i1026" type="#_x0000_t75" style="width:608.25pt;height:165.5pt" o:ole="">
             <v:imagedata r:id="rId38" o:title=""/>
           </v:shape>
-          <o:OLEObject Type="Embed" ProgID="Excel.Sheet.12" ShapeID="_x0000_i1026" DrawAspect="Content" ObjectID="_1550903750" r:id="rId39"/>
+          <o:OLEObject Type="Embed" ProgID="Excel.Sheet.12" ShapeID="_x0000_i1026" DrawAspect="Content" ObjectID="_1554716356" r:id="rId39"/>
         </w:object>
       </w:r>
     </w:p>
@@ -7239,6 +7265,7 @@
       <w:r>
         <w:rPr>
           <w:rStyle w:val="hps"/>
+          <w:lang w:val="fr-FR"/>
         </w:rPr>
         <w:t>position</w:t>
       </w:r>
@@ -8444,10 +8471,10 @@
           <w:lang w:val="fr-FR"/>
         </w:rPr>
         <w:object w:dxaOrig="17701" w:dyaOrig="3894" w14:anchorId="5A101CBE">
-          <v:shape id="_x0000_i1059" type="#_x0000_t75" style="width:776.25pt;height:189.75pt" o:ole="">
+          <v:shape id="_x0000_i1027" type="#_x0000_t75" style="width:776.1pt;height:189.8pt" o:ole="">
             <v:imagedata r:id="rId41" o:title=""/>
           </v:shape>
-          <o:OLEObject Type="Embed" ProgID="Excel.Sheet.12" ShapeID="_x0000_i1059" DrawAspect="Content" ObjectID="_1550903751" r:id="rId42"/>
+          <o:OLEObject Type="Embed" ProgID="Excel.Sheet.12" ShapeID="_x0000_i1027" DrawAspect="Content" ObjectID="_1554716357" r:id="rId42"/>
         </w:object>
       </w:r>
     </w:p>
@@ -8514,8 +8541,6 @@
           <w:lang w:val="fr-FR"/>
         </w:rPr>
       </w:pPr>
-      <w:bookmarkStart w:id="31" w:name="_GoBack"/>
-      <w:bookmarkEnd w:id="31"/>
       <w:r>
         <w:rPr>
           <w:lang w:val="fr-FR"/>
@@ -8924,8 +8949,8 @@
           <w:lang w:val="fr-FR"/>
         </w:rPr>
       </w:pPr>
-      <w:bookmarkStart w:id="32" w:name="_Toc429984545"/>
-      <w:bookmarkEnd w:id="32"/>
+      <w:bookmarkStart w:id="31" w:name="_Toc429984545"/>
+      <w:bookmarkEnd w:id="31"/>
       <w:r>
         <w:rPr>
           <w:lang w:val="fr-FR"/>
@@ -8950,7 +8975,19 @@
         <w:rPr>
           <w:lang w:val="fr-FR"/>
         </w:rPr>
-        <w:t>Nous vérifions si la classe de taille est cohérente avec la classe de taille de l’espèce (L=80cm pour YFT et BET, et L=42cm pour ALB).</w:t>
+        <w:t>Nous vérifions si la classe de taille est cohérente avec la classe de taille de l’espèce (L=</w:t>
+      </w:r>
+      <w:r>
+        <w:rPr>
+          <w:lang w:val="fr-FR"/>
+        </w:rPr>
+        <w:t>55</w:t>
+      </w:r>
+      <w:r>
+        <w:rPr>
+          <w:lang w:val="fr-FR"/>
+        </w:rPr>
+        <w:t>cm pour YFT et BET, et L=42cm pour ALB).</w:t>
       </w:r>
     </w:p>
     <w:p>
@@ -8960,8 +8997,8 @@
           <w:lang w:val="fr-FR"/>
         </w:rPr>
       </w:pPr>
-      <w:bookmarkStart w:id="33" w:name="_Toc429984546"/>
-      <w:bookmarkEnd w:id="33"/>
+      <w:bookmarkStart w:id="32" w:name="_Toc429984546"/>
+      <w:bookmarkEnd w:id="32"/>
       <w:r>
         <w:rPr>
           <w:lang w:val="fr-FR"/>
@@ -8996,8 +9033,8 @@
           <w:lang w:val="fr-FR"/>
         </w:rPr>
       </w:pPr>
-      <w:bookmarkStart w:id="34" w:name="_Toc429984547"/>
-      <w:bookmarkEnd w:id="34"/>
+      <w:bookmarkStart w:id="33" w:name="_Toc429984547"/>
+      <w:bookmarkEnd w:id="33"/>
       <w:r>
         <w:rPr>
           <w:lang w:val="fr-FR"/>
@@ -9098,14 +9135,14 @@
           <w:lang w:val="fr-FR"/>
         </w:rPr>
       </w:pPr>
-      <w:bookmarkStart w:id="35" w:name="_Toc429984548"/>
+      <w:bookmarkStart w:id="34" w:name="_Toc429984548"/>
       <w:r>
         <w:rPr>
           <w:lang w:val="fr-FR"/>
         </w:rPr>
         <w:t>Position</w:t>
       </w:r>
-      <w:bookmarkEnd w:id="35"/>
+      <w:bookmarkEnd w:id="34"/>
       <w:r>
         <w:rPr>
           <w:lang w:val="fr-FR"/>
@@ -9140,14 +9177,14 @@
           <w:lang w:val="fr-FR"/>
         </w:rPr>
       </w:pPr>
-      <w:bookmarkStart w:id="36" w:name="_Toc429984549"/>
+      <w:bookmarkStart w:id="35" w:name="_Toc429984549"/>
       <w:r>
         <w:rPr>
           <w:lang w:val="fr-FR"/>
         </w:rPr>
         <w:t>Echantillon sans mesure</w:t>
       </w:r>
-      <w:bookmarkEnd w:id="36"/>
+      <w:bookmarkEnd w:id="35"/>
       <w:r>
         <w:rPr>
           <w:lang w:val="fr-FR"/>
@@ -9200,7 +9237,7 @@
           <w:lang w:val="fr-FR"/>
         </w:rPr>
       </w:pPr>
-      <w:bookmarkStart w:id="37" w:name="_Toc429984550"/>
+      <w:bookmarkStart w:id="36" w:name="_Toc429984550"/>
       <w:r>
         <w:rPr>
           <w:lang w:val="fr-FR"/>
@@ -9213,7 +9250,7 @@
         </w:rPr>
         <w:t>Espèces</w:t>
       </w:r>
-      <w:bookmarkEnd w:id="37"/>
+      <w:bookmarkEnd w:id="36"/>
       <w:r>
         <w:rPr>
           <w:lang w:val="fr-FR"/>
@@ -9284,14 +9321,14 @@
           <w:lang w:val="fr-FR"/>
         </w:rPr>
       </w:pPr>
-      <w:bookmarkStart w:id="38" w:name="_Toc429984551"/>
+      <w:bookmarkStart w:id="37" w:name="_Toc429984551"/>
       <w:r>
         <w:rPr>
           <w:lang w:val="fr-FR"/>
         </w:rPr>
         <w:t xml:space="preserve">Echantillon sans </w:t>
       </w:r>
-      <w:bookmarkEnd w:id="38"/>
+      <w:bookmarkEnd w:id="37"/>
       <w:r>
         <w:rPr>
           <w:lang w:val="fr-FR"/>
@@ -9344,14 +9381,14 @@
           <w:lang w:val="fr-FR"/>
         </w:rPr>
       </w:pPr>
-      <w:bookmarkStart w:id="39" w:name="_Toc429984552"/>
+      <w:bookmarkStart w:id="38" w:name="_Toc429984552"/>
       <w:r>
         <w:rPr>
           <w:lang w:val="fr-FR"/>
         </w:rPr>
         <w:t xml:space="preserve">Super </w:t>
       </w:r>
-      <w:bookmarkEnd w:id="39"/>
+      <w:bookmarkEnd w:id="38"/>
       <w:r>
         <w:rPr>
           <w:lang w:val="fr-FR"/>
@@ -9450,8 +9487,8 @@
           <w:lang w:val="fr-FR"/>
         </w:rPr>
       </w:pPr>
-      <w:bookmarkStart w:id="40" w:name="_Toc429984554"/>
-      <w:bookmarkEnd w:id="40"/>
+      <w:bookmarkStart w:id="39" w:name="_Toc429984554"/>
+      <w:bookmarkEnd w:id="39"/>
       <w:r>
         <w:rPr>
           <w:lang w:val="fr-FR"/>
@@ -9546,8 +9583,8 @@
           <w:lang w:val="fr-FR"/>
         </w:rPr>
       </w:pPr>
-      <w:bookmarkStart w:id="41" w:name="_Toc429984555"/>
-      <w:bookmarkEnd w:id="41"/>
+      <w:bookmarkStart w:id="40" w:name="_Toc429984555"/>
+      <w:bookmarkEnd w:id="40"/>
       <w:r>
         <w:rPr>
           <w:rStyle w:val="hps"/>
@@ -9650,8 +9687,8 @@
         <w:t xml:space="preserve">Exploitation des erreurs </w:t>
       </w:r>
     </w:p>
-    <w:bookmarkStart w:id="42" w:name="_MON_1520843339"/>
-    <w:bookmarkEnd w:id="42"/>
+    <w:bookmarkStart w:id="41" w:name="_MON_1520843339"/>
+    <w:bookmarkEnd w:id="41"/>
     <w:p>
       <w:pPr>
         <w:spacing w:after="200" w:line="276" w:lineRule="auto"/>
@@ -9676,10 +9713,10 @@
           <w:lang w:val="fr-FR"/>
         </w:rPr>
         <w:object w:dxaOrig="14326" w:dyaOrig="4292" w14:anchorId="372B80A9">
-          <v:shape id="_x0000_i1054" type="#_x0000_t75" style="width:717pt;height:215.25pt" o:ole="">
+          <v:shape id="_x0000_i1028" type="#_x0000_t75" style="width:717.2pt;height:215.05pt" o:ole="">
             <v:imagedata r:id="rId43" o:title=""/>
           </v:shape>
-          <o:OLEObject Type="Embed" ProgID="Excel.Sheet.12" ShapeID="_x0000_i1054" DrawAspect="Content" ObjectID="_1550903752" r:id="rId44"/>
+          <o:OLEObject Type="Embed" ProgID="Excel.Sheet.12" ShapeID="_x0000_i1028" DrawAspect="Content" ObjectID="_1554716358" r:id="rId44"/>
         </w:object>
       </w:r>
     </w:p>
@@ -10012,7 +10049,7 @@
       <w:r>
         <w:lastRenderedPageBreak/>
         <w:pict w14:anchorId="1AF3B2DB">
-          <v:shape id="_x0000_i1053" type="#_x0000_t75" style="width:731.25pt;height:189pt">
+          <v:shape id="_x0000_i1029" type="#_x0000_t75" style="width:731.2pt;height:188.9pt">
             <v:imagedata r:id="rId45" o:title=""/>
           </v:shape>
         </w:pict>
@@ -10097,19 +10134,19 @@
         </w:rPr>
         <w:t xml:space="preserve">Si le code espèce est suivi de « ?LD1 », cela signifie qu’il y a une erreur sur les classes de tailles </w:t>
       </w:r>
-      <w:commentRangeStart w:id="43"/>
+      <w:commentRangeStart w:id="42"/>
       <w:r>
         <w:rPr>
           <w:lang w:val="fr-FR"/>
         </w:rPr>
         <w:t>renseignées</w:t>
       </w:r>
-      <w:commentRangeEnd w:id="43"/>
+      <w:commentRangeEnd w:id="42"/>
       <w:r>
         <w:rPr>
           <w:rStyle w:val="Marquedecommentaire"/>
         </w:rPr>
-        <w:commentReference w:id="43"/>
+        <w:commentReference w:id="42"/>
       </w:r>
       <w:r>
         <w:rPr>
@@ -10249,19 +10286,19 @@
         </w:rPr>
         <w:t>avec cette valeur de LDL</w:t>
       </w:r>
-      <w:commentRangeStart w:id="44"/>
+      <w:commentRangeStart w:id="43"/>
       <w:r>
         <w:rPr>
           <w:lang w:val="fr-FR"/>
         </w:rPr>
         <w:t>F</w:t>
       </w:r>
-      <w:commentRangeEnd w:id="44"/>
+      <w:commentRangeEnd w:id="43"/>
       <w:r>
         <w:rPr>
           <w:rStyle w:val="Marquedecommentaire"/>
         </w:rPr>
-        <w:commentReference w:id="44"/>
+        <w:commentReference w:id="43"/>
       </w:r>
       <w:r>
         <w:rPr>
@@ -10455,19 +10492,19 @@
         </w:rPr>
         <w:t>orté</w:t>
       </w:r>
-      <w:commentRangeStart w:id="45"/>
+      <w:commentRangeStart w:id="44"/>
       <w:r>
         <w:rPr>
           <w:lang w:val="fr-FR"/>
         </w:rPr>
         <w:t>e</w:t>
       </w:r>
-      <w:commentRangeEnd w:id="45"/>
+      <w:commentRangeEnd w:id="44"/>
       <w:r>
         <w:rPr>
           <w:rStyle w:val="Marquedecommentaire"/>
         </w:rPr>
-        <w:commentReference w:id="45"/>
+        <w:commentReference w:id="44"/>
       </w:r>
       <w:r>
         <w:rPr>
@@ -10608,14 +10645,14 @@
           <w:lang w:val="fr-FR"/>
         </w:rPr>
       </w:pPr>
-      <w:bookmarkStart w:id="46" w:name="_Toc429984557"/>
+      <w:bookmarkStart w:id="45" w:name="_Toc429984557"/>
       <w:r>
         <w:rPr>
           <w:lang w:val="fr-FR"/>
         </w:rPr>
         <w:t>Cuve sans Marée</w:t>
       </w:r>
-      <w:bookmarkEnd w:id="46"/>
+      <w:bookmarkEnd w:id="45"/>
       <w:r>
         <w:rPr>
           <w:lang w:val="fr-FR"/>
@@ -10700,14 +10737,14 @@
           <w:lang w:val="fr-FR"/>
         </w:rPr>
       </w:pPr>
-      <w:bookmarkStart w:id="47" w:name="_Toc429984558"/>
+      <w:bookmarkStart w:id="46" w:name="_Toc429984558"/>
       <w:r>
         <w:rPr>
           <w:lang w:val="fr-FR"/>
         </w:rPr>
         <w:t>Cuve sans plan de cuve</w:t>
       </w:r>
-      <w:bookmarkEnd w:id="47"/>
+      <w:bookmarkEnd w:id="46"/>
       <w:r>
         <w:rPr>
           <w:lang w:val="fr-FR"/>
@@ -10794,8 +10831,8 @@
         <w:t xml:space="preserve">Exploitation des erreurs </w:t>
       </w:r>
     </w:p>
-    <w:bookmarkStart w:id="48" w:name="_MON_1520836268"/>
-    <w:bookmarkEnd w:id="48"/>
+    <w:bookmarkStart w:id="47" w:name="_MON_1520836268"/>
+    <w:bookmarkEnd w:id="47"/>
     <w:p>
       <w:pPr>
         <w:pStyle w:val="Titre4"/>
@@ -10816,10 +10853,10 @@
           <w:lang w:val="fr-FR"/>
         </w:rPr>
         <w:object w:dxaOrig="12573" w:dyaOrig="5085" w14:anchorId="12213EC6">
-          <v:shape id="_x0000_i1030" type="#_x0000_t75" style="width:629.25pt;height:233.25pt" o:ole="">
+          <v:shape id="_x0000_i1030" type="#_x0000_t75" style="width:629.3pt;height:233.3pt" o:ole="">
             <v:imagedata r:id="rId48" o:title=""/>
           </v:shape>
-          <o:OLEObject Type="Embed" ProgID="Excel.Sheet.12" ShapeID="_x0000_i1030" DrawAspect="Content" ObjectID="_1550903753" r:id="rId49"/>
+          <o:OLEObject Type="Embed" ProgID="Excel.Sheet.12" ShapeID="_x0000_i1030" DrawAspect="Content" ObjectID="_1554716359" r:id="rId49"/>
         </w:object>
       </w:r>
     </w:p>
@@ -11009,8 +11046,8 @@
           <w:lang w:val="fr-FR"/>
         </w:rPr>
       </w:pPr>
-      <w:bookmarkStart w:id="49" w:name="_Toc474301216"/>
-      <w:bookmarkStart w:id="50" w:name="_Ref466534801"/>
+      <w:bookmarkStart w:id="48" w:name="_Toc474301216"/>
+      <w:bookmarkStart w:id="49" w:name="_Ref466534801"/>
       <w:r>
         <w:rPr>
           <w:lang w:val="fr-FR"/>
@@ -11018,15 +11055,15 @@
         <w:lastRenderedPageBreak/>
         <w:t>Anapo</w:t>
       </w:r>
+      <w:bookmarkEnd w:id="48"/>
+      <w:r>
+        <w:rPr>
+          <w:lang w:val="fr-FR"/>
+        </w:rPr>
+        <w:t xml:space="preserve"> </w:t>
+      </w:r>
+      <w:bookmarkEnd w:id="16"/>
       <w:bookmarkEnd w:id="49"/>
-      <w:r>
-        <w:rPr>
-          <w:lang w:val="fr-FR"/>
-        </w:rPr>
-        <w:t xml:space="preserve"> </w:t>
-      </w:r>
-      <w:bookmarkEnd w:id="16"/>
-      <w:bookmarkEnd w:id="50"/>
     </w:p>
     <w:p>
       <w:pPr>
@@ -11660,7 +11697,7 @@
           <w:lang w:val="fr-FR"/>
         </w:rPr>
       </w:pPr>
-      <w:bookmarkStart w:id="51" w:name="_Ref466533894"/>
+      <w:bookmarkStart w:id="50" w:name="_Ref466533894"/>
       <w:r>
         <w:t xml:space="preserve">Figure </w:t>
       </w:r>
@@ -11682,7 +11719,7 @@
       <w:r>
         <w:fldChar w:fldCharType="end"/>
       </w:r>
-      <w:bookmarkEnd w:id="51"/>
+      <w:bookmarkEnd w:id="50"/>
     </w:p>
     <w:p>
       <w:pPr>
@@ -11900,7 +11937,7 @@
           <w:lang w:val="fr-FR"/>
         </w:rPr>
       </w:pPr>
-      <w:bookmarkStart w:id="52" w:name="_Ref445825497"/>
+      <w:bookmarkStart w:id="51" w:name="_Ref445825497"/>
       <w:r>
         <w:rPr>
           <w:lang w:val="fr-FR"/>
@@ -11938,7 +11975,7 @@
         </w:rPr>
         <w:fldChar w:fldCharType="end"/>
       </w:r>
-      <w:bookmarkEnd w:id="52"/>
+      <w:bookmarkEnd w:id="51"/>
     </w:p>
     <w:p>
       <w:pPr>
@@ -12183,7 +12220,7 @@
           <w:lang w:val="fr-FR"/>
         </w:rPr>
       </w:pPr>
-      <w:bookmarkStart w:id="53" w:name="_Ref445828624"/>
+      <w:bookmarkStart w:id="52" w:name="_Ref445828624"/>
       <w:r>
         <w:rPr>
           <w:lang w:val="fr-FR"/>
@@ -12221,7 +12258,7 @@
         </w:rPr>
         <w:fldChar w:fldCharType="end"/>
       </w:r>
-      <w:bookmarkEnd w:id="53"/>
+      <w:bookmarkEnd w:id="52"/>
     </w:p>
     <w:p>
       <w:pPr>
@@ -12501,7 +12538,7 @@
           <w:lang w:val="fr-FR"/>
         </w:rPr>
       </w:pPr>
-      <w:bookmarkStart w:id="54" w:name="_Toc474301217"/>
+      <w:bookmarkStart w:id="53" w:name="_Toc474301217"/>
       <w:r>
         <w:rPr>
           <w:lang w:val="fr-FR"/>
@@ -12509,7 +12546,7 @@
         <w:lastRenderedPageBreak/>
         <w:t>Remerciements</w:t>
       </w:r>
-      <w:bookmarkEnd w:id="54"/>
+      <w:bookmarkEnd w:id="53"/>
     </w:p>
     <w:p>
       <w:pPr>
@@ -12595,7 +12632,7 @@
 
 <file path=word/comments.xml><?xml version="1.0" encoding="utf-8"?>
 <w:comments xmlns:wpc="http://schemas.microsoft.com/office/word/2010/wordprocessingCanvas" xmlns:cx="http://schemas.microsoft.com/office/drawing/2014/chartex" xmlns:cx1="http://schemas.microsoft.com/office/drawing/2015/9/8/chartex" xmlns:mc="http://schemas.openxmlformats.org/markup-compatibility/2006" xmlns:o="urn:schemas-microsoft-com:office:office" xmlns:r="http://schemas.openxmlformats.org/officeDocument/2006/relationships" xmlns:m="http://schemas.openxmlformats.org/officeDocument/2006/math" xmlns:v="urn:schemas-microsoft-com:vml" xmlns:wp14="http://schemas.microsoft.com/office/word/2010/wordprocessingDrawing" xmlns:wp="http://schemas.openxmlformats.org/drawingml/2006/wordprocessingDrawing" xmlns:w10="urn:schemas-microsoft-com:office:word" xmlns:w="http://schemas.openxmlformats.org/wordprocessingml/2006/main" xmlns:w14="http://schemas.microsoft.com/office/word/2010/wordml" xmlns:w15="http://schemas.microsoft.com/office/word/2012/wordml" xmlns:w16se="http://schemas.microsoft.com/office/word/2015/wordml/symex" xmlns:wpg="http://schemas.microsoft.com/office/word/2010/wordprocessingGroup" xmlns:wpi="http://schemas.microsoft.com/office/word/2010/wordprocessingInk" xmlns:wne="http://schemas.microsoft.com/office/word/2006/wordml" xmlns:wps="http://schemas.microsoft.com/office/word/2010/wordprocessingShape" mc:Ignorable="w14 w15 w16se wp14">
-  <w:comment w:id="43" w:author="Damiano" w:date="2016-03-31T11:50:00Z" w:initials="AD">
+  <w:comment w:id="42" w:author="Damiano" w:date="2016-03-31T11:50:00Z" w:initials="AD">
     <w:p>
       <w:pPr>
         <w:pStyle w:val="Commentaire"/>
@@ -12635,7 +12672,7 @@
       </w:r>
     </w:p>
   </w:comment>
-  <w:comment w:id="44" w:author="Damiano" w:date="2016-03-31T11:55:00Z" w:initials="AD">
+  <w:comment w:id="43" w:author="Damiano" w:date="2016-03-31T11:55:00Z" w:initials="AD">
     <w:p>
       <w:pPr>
         <w:pStyle w:val="Commentaire"/>
@@ -12657,7 +12694,7 @@
       </w:r>
     </w:p>
   </w:comment>
-  <w:comment w:id="45" w:author="Damiano" w:date="2016-03-31T12:18:00Z" w:initials="AD">
+  <w:comment w:id="44" w:author="Damiano" w:date="2016-03-31T12:18:00Z" w:initials="AD">
     <w:p>
       <w:pPr>
         <w:pStyle w:val="Commentaire"/>
@@ -12812,7 +12849,7 @@
         <w:sz w:val="24"/>
         <w:szCs w:val="24"/>
       </w:rPr>
-      <w:t>19</w:t>
+      <w:t>2</w:t>
     </w:r>
     <w:r>
       <w:rPr>
@@ -13193,6 +13230,7 @@
         <w:dataBinding w:prefixMappings="xmlns:ns0='http://schemas.openxmlformats.org/package/2006/metadata/core-properties' xmlns:ns1='http://purl.org/dc/elements/1.1/'" w:xpath="/ns0:coreProperties[1]/ns1:title[1]" w:storeItemID="{6C3C8BC8-F283-45AE-878A-BAB7291924A1}"/>
         <w:text/>
       </w:sdtPr>
+      <w:sdtEndPr/>
       <w:sdtContent>
         <w:r>
           <w:rPr>
@@ -13293,6 +13331,7 @@
         <w:dataBinding w:prefixMappings="xmlns:ns0='http://schemas.openxmlformats.org/package/2006/metadata/core-properties' xmlns:ns1='http://purl.org/dc/elements/1.1/'" w:xpath="/ns0:coreProperties[1]/ns1:title[1]" w:storeItemID="{6C3C8BC8-F283-45AE-878A-BAB7291924A1}"/>
         <w:text/>
       </w:sdtPr>
+      <w:sdtEndPr/>
       <w:sdtContent>
         <w:r>
           <w:rPr>
@@ -17110,7 +17149,7 @@
 </file>
 
 <file path=customXml/itemProps3.xml><?xml version="1.0" encoding="utf-8"?>
-<ds:datastoreItem xmlns:ds="http://schemas.openxmlformats.org/officeDocument/2006/customXml" ds:itemID="{905C8B43-246C-4361-B800-A7C73D21E0E2}">
+<ds:datastoreItem xmlns:ds="http://schemas.openxmlformats.org/officeDocument/2006/customXml" ds:itemID="{82D7B8D9-C063-42E4-AA91-C3BE1F7F9B0B}">
   <ds:schemaRefs>
     <ds:schemaRef ds:uri="http://schemas.openxmlformats.org/officeDocument/2006/bibliography"/>
   </ds:schemaRefs>
@@ -17118,7 +17157,7 @@
 </file>
 
 <file path=customXml/itemProps4.xml><?xml version="1.0" encoding="utf-8"?>
-<ds:datastoreItem xmlns:ds="http://schemas.openxmlformats.org/officeDocument/2006/customXml" ds:itemID="{1FF0D95E-4350-43D3-8EA5-02B68C250071}">
+<ds:datastoreItem xmlns:ds="http://schemas.openxmlformats.org/officeDocument/2006/customXml" ds:itemID="{26AC26EC-F3A2-4AD7-99E5-8AE2005A17BD}">
   <ds:schemaRefs>
     <ds:schemaRef ds:uri="http://schemas.openxmlformats.org/officeDocument/2006/bibliography"/>
   </ds:schemaRefs>

</xml_diff>

<commit_message>
Modification des logos de la documentation
</commit_message>
<xml_diff>
--- a/src/izpack/akado_content/doc/AKaDo_guide_utilisateur.docx
+++ b/src/izpack/akado_content/doc/AKaDo_guide_utilisateur.docx
@@ -103,7 +103,69 @@
                     <w:lang w:val="fr-FR" w:eastAsia="fr-FR"/>
                   </w:rPr>
                   <w:drawing>
-                    <wp:inline distT="0" distB="0" distL="0" distR="0" wp14:anchorId="1021B39F" wp14:editId="77F48C23">
+                    <wp:anchor distT="0" distB="0" distL="114300" distR="114300" simplePos="0" relativeHeight="251655680" behindDoc="0" locked="0" layoutInCell="1" allowOverlap="1" wp14:anchorId="7BB10F73" wp14:editId="71720794">
+                      <wp:simplePos x="0" y="0"/>
+                      <wp:positionH relativeFrom="column">
+                        <wp:posOffset>902335</wp:posOffset>
+                      </wp:positionH>
+                      <wp:positionV relativeFrom="paragraph">
+                        <wp:posOffset>-2844800</wp:posOffset>
+                      </wp:positionV>
+                      <wp:extent cx="2613025" cy="824865"/>
+                      <wp:effectExtent l="0" t="0" r="0" b="0"/>
+                      <wp:wrapSquare wrapText="bothSides"/>
+                      <wp:docPr id="12" name="Image 11"/>
+                      <wp:cNvGraphicFramePr>
+                        <a:graphicFrameLocks xmlns:a="http://schemas.openxmlformats.org/drawingml/2006/main" noChangeAspect="1"/>
+                      </wp:cNvGraphicFramePr>
+                      <a:graphic xmlns:a="http://schemas.openxmlformats.org/drawingml/2006/main">
+                        <a:graphicData uri="http://schemas.openxmlformats.org/drawingml/2006/picture">
+                          <pic:pic xmlns:pic="http://schemas.openxmlformats.org/drawingml/2006/picture">
+                            <pic:nvPicPr>
+                              <pic:cNvPr id="0" name="akado-logo-medium.png"/>
+                              <pic:cNvPicPr/>
+                            </pic:nvPicPr>
+                            <pic:blipFill>
+                              <a:blip r:embed="rId11" cstate="print">
+                                <a:extLst>
+                                  <a:ext uri="{28A0092B-C50C-407E-A947-70E740481C1C}">
+                                    <a14:useLocalDpi xmlns:a14="http://schemas.microsoft.com/office/drawing/2010/main" val="0"/>
+                                  </a:ext>
+                                </a:extLst>
+                              </a:blip>
+                              <a:stretch>
+                                <a:fillRect/>
+                              </a:stretch>
+                            </pic:blipFill>
+                            <pic:spPr>
+                              <a:xfrm>
+                                <a:off x="0" y="0"/>
+                                <a:ext cx="2613025" cy="824865"/>
+                              </a:xfrm>
+                              <a:prstGeom prst="rect">
+                                <a:avLst/>
+                              </a:prstGeom>
+                            </pic:spPr>
+                          </pic:pic>
+                        </a:graphicData>
+                      </a:graphic>
+                      <wp14:sizeRelH relativeFrom="margin">
+                        <wp14:pctWidth>0</wp14:pctWidth>
+                      </wp14:sizeRelH>
+                      <wp14:sizeRelV relativeFrom="margin">
+                        <wp14:pctHeight>0</wp14:pctHeight>
+                      </wp14:sizeRelV>
+                    </wp:anchor>
+                  </w:drawing>
+                </w:r>
+                <w:r>
+                  <w:rPr>
+                    <w:rFonts w:eastAsiaTheme="majorEastAsia"/>
+                    <w:noProof/>
+                    <w:lang w:val="fr-FR" w:eastAsia="fr-FR"/>
+                  </w:rPr>
+                  <w:drawing>
+                    <wp:inline distT="0" distB="0" distL="0" distR="0" wp14:anchorId="1021B39F" wp14:editId="35641408">
                       <wp:extent cx="5480000" cy="2880000"/>
                       <wp:effectExtent l="0" t="0" r="0" b="0"/>
                       <wp:docPr id="3" name="Image 3"/>
@@ -120,7 +182,7 @@
                               </pic:cNvPicPr>
                             </pic:nvPicPr>
                             <pic:blipFill>
-                              <a:blip r:embed="rId11" cstate="print">
+                              <a:blip r:embed="rId12" cstate="print">
                                 <a:extLst>
                                   <a:ext uri="{28A0092B-C50C-407E-A947-70E740481C1C}">
                                     <a14:useLocalDpi xmlns:a14="http://schemas.microsoft.com/office/drawing/2010/main" val="0"/>
@@ -154,56 +216,6 @@
                         </a:graphicData>
                       </a:graphic>
                     </wp:inline>
-                  </w:drawing>
-                </w:r>
-                <w:r>
-                  <w:rPr>
-                    <w:rFonts w:eastAsiaTheme="majorEastAsia"/>
-                    <w:noProof/>
-                    <w:lang w:val="fr-FR" w:eastAsia="fr-FR"/>
-                  </w:rPr>
-                  <w:drawing>
-                    <wp:anchor distT="0" distB="0" distL="114300" distR="114300" simplePos="0" relativeHeight="251655680" behindDoc="0" locked="0" layoutInCell="1" allowOverlap="1" wp14:anchorId="7BB10F73" wp14:editId="0C6E1037">
-                      <wp:simplePos x="0" y="0"/>
-                      <wp:positionH relativeFrom="column">
-                        <wp:posOffset>675640</wp:posOffset>
-                      </wp:positionH>
-                      <wp:positionV relativeFrom="paragraph">
-                        <wp:posOffset>-1641475</wp:posOffset>
-                      </wp:positionV>
-                      <wp:extent cx="3050540" cy="901065"/>
-                      <wp:effectExtent l="19050" t="0" r="0" b="0"/>
-                      <wp:wrapSquare wrapText="bothSides"/>
-                      <wp:docPr id="12" name="Image 11" descr="akado-logo-medium.png"/>
-                      <wp:cNvGraphicFramePr>
-                        <a:graphicFrameLocks xmlns:a="http://schemas.openxmlformats.org/drawingml/2006/main" noChangeAspect="1"/>
-                      </wp:cNvGraphicFramePr>
-                      <a:graphic xmlns:a="http://schemas.openxmlformats.org/drawingml/2006/main">
-                        <a:graphicData uri="http://schemas.openxmlformats.org/drawingml/2006/picture">
-                          <pic:pic xmlns:pic="http://schemas.openxmlformats.org/drawingml/2006/picture">
-                            <pic:nvPicPr>
-                              <pic:cNvPr id="0" name="akado-logo-medium.png"/>
-                              <pic:cNvPicPr/>
-                            </pic:nvPicPr>
-                            <pic:blipFill>
-                              <a:blip r:embed="rId12"/>
-                              <a:stretch>
-                                <a:fillRect/>
-                              </a:stretch>
-                            </pic:blipFill>
-                            <pic:spPr>
-                              <a:xfrm>
-                                <a:off x="0" y="0"/>
-                                <a:ext cx="3050540" cy="901065"/>
-                              </a:xfrm>
-                              <a:prstGeom prst="rect">
-                                <a:avLst/>
-                              </a:prstGeom>
-                            </pic:spPr>
-                          </pic:pic>
-                        </a:graphicData>
-                      </a:graphic>
-                    </wp:anchor>
                   </w:drawing>
                 </w:r>
                 <w:sdt>
@@ -455,13 +467,91 @@
                 <w:r>
                   <w:rPr>
                     <w:rFonts w:asciiTheme="majorHAnsi" w:eastAsiaTheme="majorEastAsia" w:hAnsiTheme="majorHAnsi" w:cstheme="majorBidi"/>
+                    <w:i/>
+                    <w:iCs/>
+                    <w:noProof/>
+                    <w:color w:val="775F55" w:themeColor="text2"/>
+                    <w:sz w:val="26"/>
+                    <w:szCs w:val="26"/>
+                    <w:lang w:val="fr-FR" w:eastAsia="fr-FR"/>
+                  </w:rPr>
+                  <w:drawing>
+                    <wp:anchor distT="0" distB="0" distL="114935" distR="114935" simplePos="0" relativeHeight="251656704" behindDoc="1" locked="0" layoutInCell="1" allowOverlap="1" wp14:anchorId="375E288B" wp14:editId="3D1DE497">
+                      <wp:simplePos x="0" y="0"/>
+                      <wp:positionH relativeFrom="column">
+                        <wp:posOffset>1836176</wp:posOffset>
+                      </wp:positionH>
+                      <wp:positionV relativeFrom="paragraph">
+                        <wp:posOffset>101453</wp:posOffset>
+                      </wp:positionV>
+                      <wp:extent cx="1337945" cy="836930"/>
+                      <wp:effectExtent l="0" t="0" r="0" b="1270"/>
+                      <wp:wrapSquare wrapText="bothSides"/>
+                      <wp:docPr id="13" name="Image 4"/>
+                      <wp:cNvGraphicFramePr>
+                        <a:graphicFrameLocks xmlns:a="http://schemas.openxmlformats.org/drawingml/2006/main" noChangeAspect="1"/>
+                      </wp:cNvGraphicFramePr>
+                      <a:graphic xmlns:a="http://schemas.openxmlformats.org/drawingml/2006/main">
+                        <a:graphicData uri="http://schemas.openxmlformats.org/drawingml/2006/picture">
+                          <pic:pic xmlns:pic="http://schemas.openxmlformats.org/drawingml/2006/picture">
+                            <pic:nvPicPr>
+                              <pic:cNvPr id="0" name="Picture 4"/>
+                              <pic:cNvPicPr>
+                                <a:picLocks noChangeAspect="1" noChangeArrowheads="1"/>
+                              </pic:cNvPicPr>
+                            </pic:nvPicPr>
+                            <pic:blipFill>
+                              <a:blip r:embed="rId13" cstate="print">
+                                <a:extLst>
+                                  <a:ext uri="{28A0092B-C50C-407E-A947-70E740481C1C}">
+                                    <a14:useLocalDpi xmlns:a14="http://schemas.microsoft.com/office/drawing/2010/main" val="0"/>
+                                  </a:ext>
+                                </a:extLst>
+                              </a:blip>
+                              <a:stretch>
+                                <a:fillRect/>
+                              </a:stretch>
+                            </pic:blipFill>
+                            <pic:spPr bwMode="auto">
+                              <a:xfrm>
+                                <a:off x="0" y="0"/>
+                                <a:ext cx="1337945" cy="836930"/>
+                              </a:xfrm>
+                              <a:prstGeom prst="rect">
+                                <a:avLst/>
+                              </a:prstGeom>
+                              <a:solidFill>
+                                <a:srgbClr val="FFFFFF"/>
+                              </a:solidFill>
+                              <a:ln w="9525">
+                                <a:noFill/>
+                                <a:miter lim="800000"/>
+                                <a:headEnd/>
+                                <a:tailEnd/>
+                              </a:ln>
+                            </pic:spPr>
+                          </pic:pic>
+                        </a:graphicData>
+                      </a:graphic>
+                      <wp14:sizeRelH relativeFrom="margin">
+                        <wp14:pctWidth>0</wp14:pctWidth>
+                      </wp14:sizeRelH>
+                      <wp14:sizeRelV relativeFrom="margin">
+                        <wp14:pctHeight>0</wp14:pctHeight>
+                      </wp14:sizeRelV>
+                    </wp:anchor>
+                  </w:drawing>
+                </w:r>
+                <w:r>
+                  <w:rPr>
+                    <w:rFonts w:asciiTheme="majorHAnsi" w:eastAsiaTheme="majorEastAsia" w:hAnsiTheme="majorHAnsi" w:cstheme="majorBidi"/>
                     <w:noProof/>
                     <w:sz w:val="26"/>
                     <w:szCs w:val="26"/>
                     <w:lang w:val="fr-FR" w:eastAsia="fr-FR"/>
                   </w:rPr>
                   <w:drawing>
-                    <wp:anchor distT="0" distB="0" distL="114935" distR="114935" simplePos="0" relativeHeight="251654656" behindDoc="0" locked="0" layoutInCell="1" allowOverlap="1" wp14:anchorId="7907A4ED" wp14:editId="7570CA72">
+                    <wp:anchor distT="0" distB="0" distL="114935" distR="114935" simplePos="0" relativeHeight="251654656" behindDoc="0" locked="0" layoutInCell="1" allowOverlap="1" wp14:anchorId="7907A4ED" wp14:editId="48941EFF">
                       <wp:simplePos x="0" y="0"/>
                       <wp:positionH relativeFrom="column">
                         <wp:posOffset>184785</wp:posOffset>
@@ -494,7 +584,7 @@
                               </pic:cNvPicPr>
                             </pic:nvPicPr>
                             <pic:blipFill>
-                              <a:blip r:embed="rId13" cstate="print">
+                              <a:blip r:embed="rId14" cstate="print">
                                 <a:extLst>
                                   <a:ext uri="{28A0092B-C50C-407E-A947-70E740481C1C}">
                                     <a14:useLocalDpi xmlns:a14="http://schemas.microsoft.com/office/drawing/2010/main" val="0"/>
@@ -534,73 +624,6 @@
                       <wp14:sizeRelV relativeFrom="margin">
                         <wp14:pctHeight>0</wp14:pctHeight>
                       </wp14:sizeRelV>
-                    </wp:anchor>
-                  </w:drawing>
-                </w:r>
-                <w:r>
-                  <w:rPr>
-                    <w:rFonts w:asciiTheme="majorHAnsi" w:eastAsiaTheme="majorEastAsia" w:hAnsiTheme="majorHAnsi" w:cstheme="majorBidi"/>
-                    <w:i/>
-                    <w:iCs/>
-                    <w:noProof/>
-                    <w:color w:val="775F55" w:themeColor="text2"/>
-                    <w:sz w:val="26"/>
-                    <w:szCs w:val="26"/>
-                    <w:lang w:val="fr-FR" w:eastAsia="fr-FR"/>
-                  </w:rPr>
-                  <w:drawing>
-                    <wp:anchor distT="0" distB="0" distL="114935" distR="114935" simplePos="0" relativeHeight="251656704" behindDoc="1" locked="0" layoutInCell="1" allowOverlap="1" wp14:anchorId="375E288B" wp14:editId="1E01721C">
-                      <wp:simplePos x="0" y="0"/>
-                      <wp:positionH relativeFrom="column">
-                        <wp:posOffset>1691640</wp:posOffset>
-                      </wp:positionH>
-                      <wp:positionV relativeFrom="paragraph">
-                        <wp:posOffset>217170</wp:posOffset>
-                      </wp:positionV>
-                      <wp:extent cx="1352550" cy="626745"/>
-                      <wp:effectExtent l="19050" t="0" r="0" b="0"/>
-                      <wp:wrapSquare wrapText="bothSides"/>
-                      <wp:docPr id="13" name="Image 4"/>
-                      <wp:cNvGraphicFramePr>
-                        <a:graphicFrameLocks xmlns:a="http://schemas.openxmlformats.org/drawingml/2006/main" noChangeAspect="1"/>
-                      </wp:cNvGraphicFramePr>
-                      <a:graphic xmlns:a="http://schemas.openxmlformats.org/drawingml/2006/main">
-                        <a:graphicData uri="http://schemas.openxmlformats.org/drawingml/2006/picture">
-                          <pic:pic xmlns:pic="http://schemas.openxmlformats.org/drawingml/2006/picture">
-                            <pic:nvPicPr>
-                              <pic:cNvPr id="0" name="Picture 4"/>
-                              <pic:cNvPicPr>
-                                <a:picLocks noChangeAspect="1" noChangeArrowheads="1"/>
-                              </pic:cNvPicPr>
-                            </pic:nvPicPr>
-                            <pic:blipFill>
-                              <a:blip r:embed="rId14" cstate="print"/>
-                              <a:srcRect l="4146" b="11906"/>
-                              <a:stretch>
-                                <a:fillRect/>
-                              </a:stretch>
-                            </pic:blipFill>
-                            <pic:spPr bwMode="auto">
-                              <a:xfrm>
-                                <a:off x="0" y="0"/>
-                                <a:ext cx="1352550" cy="626745"/>
-                              </a:xfrm>
-                              <a:prstGeom prst="rect">
-                                <a:avLst/>
-                              </a:prstGeom>
-                              <a:solidFill>
-                                <a:srgbClr val="FFFFFF"/>
-                              </a:solidFill>
-                              <a:ln w="9525">
-                                <a:noFill/>
-                                <a:miter lim="800000"/>
-                                <a:headEnd/>
-                                <a:tailEnd/>
-                              </a:ln>
-                            </pic:spPr>
-                          </pic:pic>
-                        </a:graphicData>
-                      </a:graphic>
                     </wp:anchor>
                   </w:drawing>
                 </w:r>
@@ -1300,20 +1323,19 @@
         <w:rPr>
           <w:lang w:val="fr-FR" w:eastAsia="fr-FR"/>
         </w:rPr>
-        <w:t>Historiquement, l'utilitaire AKADO traitent des bases de données compatibles avec la dernière évolution du modèle AVDTH (version 3.4) et de la version précédente 3.3. La suite des prédicats évalués n'a pas évolué depuis la version 3.3 de l'application. L'évolution majeure de la dernière version est une traduction en anglais et l'ajout de commentaires dans le rapport d'analyse. Bien que de nombreux contrôles soient effectués en temps réel à la saisie, et qu'à la demande, des outils complémentaires réalisent des tests croisés, il apparaît à l'usage, que le volume des données dans les bases AVDTH a un impact sur le nombre et la qualité des corrections effectuées. Les bases de données «à destination de T3+» ne doivent pas comporter d'erreurs majeures; c'est une garantie à laquelle s'engage la technologie AVDTH.</w:t>
-      </w:r>
-    </w:p>
-    <w:p>
-      <w:pPr>
+        <w:t>Historiquement, l'utilitaire AKADO traitent des bases de données compatibles avec la dernière évolution du modèle AVDTH (version 3.4) et de la version précédente 3.3. La suite des prédicats évalués n'a pas évolué depuis la version 3.3 de l'application. L'évolution majeure de la dernière version est une traduction en anglais et l'ajout de commentaires dans le rapport d'analyse. Bien que de nombreux contrôles soient effectués en temps réel à la saisie, et qu'à la demande, des outils complémentaires réalisent des tests croisés, il apparaît à l'usage, que le volume des données dans les bases AVDTH a un impact sur le nombre et la qualité des corrections effectuées. Les bases de données «</w:t>
+      </w:r>
+      <w:r>
         <w:rPr>
           <w:lang w:val="fr-FR" w:eastAsia="fr-FR"/>
         </w:rPr>
-      </w:pPr>
+        <w:t xml:space="preserve"> </w:t>
+      </w:r>
       <w:r>
         <w:rPr>
           <w:lang w:val="fr-FR" w:eastAsia="fr-FR"/>
         </w:rPr>
-        <w:t>Dans le cadre du projet de «Journal de pêche électronique (ERS)», nous avons décidé de redévelopper AKaDo pour en faire un logiciel de contrôles générique et modulaire afin qu'il puisse, selon les besoins, faire des tests sur plusieurs bases.</w:t>
+        <w:t>à destination de T3+» ne doivent pas comporter d'erreurs majeures; c'est une garantie à laquelle s'engage la technologie AVDTH.</w:t>
       </w:r>
     </w:p>
     <w:p>
@@ -1326,6 +1348,33 @@
         <w:rPr>
           <w:lang w:val="fr-FR" w:eastAsia="fr-FR"/>
         </w:rPr>
+        <w:t>Dans le cadre du projet de «</w:t>
+      </w:r>
+      <w:r>
+        <w:rPr>
+          <w:lang w:val="fr-FR" w:eastAsia="fr-FR"/>
+        </w:rPr>
+        <w:t xml:space="preserve"> </w:t>
+      </w:r>
+      <w:bookmarkStart w:id="3" w:name="_GoBack"/>
+      <w:bookmarkEnd w:id="3"/>
+      <w:r>
+        <w:rPr>
+          <w:lang w:val="fr-FR" w:eastAsia="fr-FR"/>
+        </w:rPr>
+        <w:t>Journal de pêche électronique (ERS)», nous avons décidé de redévelopper AKaDo pour en faire un logiciel de contrôles générique et modulaire afin qu'il puisse, selon les besoins, faire des tests sur plusieurs bases.</w:t>
+      </w:r>
+    </w:p>
+    <w:p>
+      <w:pPr>
+        <w:rPr>
+          <w:lang w:val="fr-FR" w:eastAsia="fr-FR"/>
+        </w:rPr>
+      </w:pPr>
+      <w:r>
+        <w:rPr>
+          <w:lang w:val="fr-FR" w:eastAsia="fr-FR"/>
+        </w:rPr>
         <w:t>Cette version produit un document de type « feuille de calcul » facilitant la lecture et permettant d’améliorer le traitement des erreurs</w:t>
       </w:r>
       <w:r>
@@ -1342,18 +1391,18 @@
           <w:lang w:val="fr-FR"/>
         </w:rPr>
       </w:pPr>
-      <w:bookmarkStart w:id="3" w:name="token_1"/>
-      <w:bookmarkStart w:id="4" w:name="Sp1.s2_o"/>
-      <w:bookmarkStart w:id="5" w:name="_Toc429984520"/>
-      <w:bookmarkEnd w:id="3"/>
+      <w:bookmarkStart w:id="4" w:name="token_1"/>
+      <w:bookmarkStart w:id="5" w:name="Sp1.s2_o"/>
+      <w:bookmarkStart w:id="6" w:name="_Toc429984520"/>
       <w:bookmarkEnd w:id="4"/>
+      <w:bookmarkEnd w:id="5"/>
       <w:r>
         <w:rPr>
           <w:lang w:val="fr-FR"/>
         </w:rPr>
         <w:t>Prérequis</w:t>
       </w:r>
-      <w:bookmarkEnd w:id="5"/>
+      <w:bookmarkEnd w:id="6"/>
     </w:p>
     <w:p>
       <w:pPr>
@@ -1367,7 +1416,21 @@
           <w:rFonts w:eastAsia="Arial"/>
           <w:lang w:val="fr-FR"/>
         </w:rPr>
-        <w:t>Être un utilisateur de la base de données AVDTH, «Acquisition et Validation des Données Thonières », créé par l’Observatoire Thonier (OT) de l’Institut de recherche pour le développement (IRD).</w:t>
+        <w:t>Être un utilisateur de la base de données AVDTH, «</w:t>
+      </w:r>
+      <w:r>
+        <w:rPr>
+          <w:rFonts w:eastAsia="Arial"/>
+          <w:lang w:val="fr-FR"/>
+        </w:rPr>
+        <w:t xml:space="preserve"> </w:t>
+      </w:r>
+      <w:r>
+        <w:rPr>
+          <w:rFonts w:eastAsia="Arial"/>
+          <w:lang w:val="fr-FR"/>
+        </w:rPr>
+        <w:t>Acquisition et Validation des Données Thonières », créé par l’Observatoire Thonier (OT) de l’Institut de recherche pour le développement (IRD).</w:t>
       </w:r>
     </w:p>
     <w:p>
@@ -1526,7 +1589,7 @@
           <w:noProof/>
           <w:lang w:val="fr-FR"/>
         </w:rPr>
-        <w:t>25 avril 2017</w:t>
+        <w:t>12 mars 2019</w:t>
       </w:r>
       <w:r>
         <w:rPr>
@@ -1668,7 +1731,7 @@
           <w:lang w:val="fr-FR"/>
         </w:rPr>
       </w:pPr>
-      <w:bookmarkStart w:id="6" w:name="_Toc474301213"/>
+      <w:bookmarkStart w:id="7" w:name="_Toc474301213"/>
       <w:r>
         <w:rPr>
           <w:lang w:val="fr-FR"/>
@@ -1682,7 +1745,7 @@
         </w:rPr>
         <w:t>ation</w:t>
       </w:r>
-      <w:bookmarkEnd w:id="6"/>
+      <w:bookmarkEnd w:id="7"/>
     </w:p>
     <w:p>
       <w:pPr>
@@ -1734,14 +1797,14 @@
           <w:lang w:val="fr-FR"/>
         </w:rPr>
       </w:pPr>
-      <w:bookmarkStart w:id="7" w:name="_Toc429984524"/>
+      <w:bookmarkStart w:id="8" w:name="_Toc429984524"/>
       <w:r>
         <w:rPr>
           <w:lang w:val="fr-FR"/>
         </w:rPr>
         <w:t>Procédure</w:t>
       </w:r>
-      <w:bookmarkEnd w:id="7"/>
+      <w:bookmarkEnd w:id="8"/>
     </w:p>
     <w:p>
       <w:pPr>
@@ -3027,7 +3090,7 @@
           <w:lang w:val="fr-FR"/>
         </w:rPr>
       </w:pPr>
-      <w:bookmarkStart w:id="8" w:name="_Toc474301214"/>
+      <w:bookmarkStart w:id="9" w:name="_Toc474301214"/>
       <w:r>
         <w:rPr>
           <w:rFonts w:eastAsia="Tw Cen MT" w:cs="Tw Cen MT"/>
@@ -3040,7 +3103,7 @@
         <w:lastRenderedPageBreak/>
         <w:t>UTILISATION</w:t>
       </w:r>
-      <w:bookmarkEnd w:id="8"/>
+      <w:bookmarkEnd w:id="9"/>
     </w:p>
     <w:p>
       <w:pPr>
@@ -3059,8 +3122,8 @@
           <w:lang w:val="fr-FR"/>
         </w:rPr>
       </w:pPr>
-      <w:bookmarkStart w:id="9" w:name="_Toc429984526"/>
-      <w:bookmarkEnd w:id="9"/>
+      <w:bookmarkStart w:id="10" w:name="_Toc429984526"/>
+      <w:bookmarkEnd w:id="10"/>
       <w:r>
         <w:rPr>
           <w:rFonts w:eastAsia="Tw Cen MT" w:cs="Tw Cen MT"/>
@@ -3583,7 +3646,7 @@
           <w:lang w:val="fr-FR"/>
         </w:rPr>
       </w:pPr>
-      <w:bookmarkStart w:id="10" w:name="_Ref466534917"/>
+      <w:bookmarkStart w:id="11" w:name="_Ref466534917"/>
       <w:r>
         <w:rPr>
           <w:rFonts w:eastAsia="Tw Cen MT" w:cs="Tw Cen MT"/>
@@ -3657,7 +3720,7 @@
         </w:rPr>
         <w:fldChar w:fldCharType="end"/>
       </w:r>
-      <w:bookmarkEnd w:id="10"/>
+      <w:bookmarkEnd w:id="11"/>
     </w:p>
     <w:p>
       <w:pPr>
@@ -3961,7 +4024,7 @@
           <w:lang w:val="fr-FR"/>
         </w:rPr>
       </w:pPr>
-      <w:bookmarkStart w:id="11" w:name="_Ref466535194"/>
+      <w:bookmarkStart w:id="12" w:name="_Ref466535194"/>
       <w:r>
         <w:rPr>
           <w:rFonts w:eastAsia="Tw Cen MT" w:cs="Tw Cen MT"/>
@@ -4035,7 +4098,7 @@
         </w:rPr>
         <w:fldChar w:fldCharType="end"/>
       </w:r>
-      <w:bookmarkEnd w:id="11"/>
+      <w:bookmarkEnd w:id="12"/>
     </w:p>
     <w:p>
       <w:pPr>
@@ -4425,7 +4488,13 @@
                               <w:rPr>
                                 <w:lang w:val="fr-FR"/>
                               </w:rPr>
-                              <w:t>Selection de la plage temporelle des activités</w:t>
+                              <w:t>Sélection</w:t>
+                            </w:r>
+                            <w:r>
+                              <w:rPr>
+                                <w:lang w:val="fr-FR"/>
+                              </w:rPr>
+                              <w:t xml:space="preserve"> de la plage temporelle des activités</w:t>
                             </w:r>
                           </w:p>
                         </w:txbxContent>
@@ -4467,7 +4536,13 @@
                         <w:rPr>
                           <w:lang w:val="fr-FR"/>
                         </w:rPr>
-                        <w:t>Selection de la plage temporelle des activités</w:t>
+                        <w:t>Sélection</w:t>
+                      </w:r>
+                      <w:r>
+                        <w:rPr>
+                          <w:lang w:val="fr-FR"/>
+                        </w:rPr>
+                        <w:t xml:space="preserve"> de la plage temporelle des activités</w:t>
                       </w:r>
                     </w:p>
                   </w:txbxContent>
@@ -4541,7 +4616,7 @@
           </mc:Choice>
           <mc:Fallback>
             <w:pict>
-              <v:shapetype w14:anchorId="658BCF50" id="_x0000_t13" coordsize="21600,21600" o:spt="13" adj="16200,5400" path="m@0,l@0@1,0@1,0@2@0@2@0,21600,21600,10800xe">
+              <v:shapetype w14:anchorId="7EB74C1E" id="_x0000_t13" coordsize="21600,21600" o:spt="13" adj="16200,5400" path="m@0,l@0@1,0@1,0@2@0@2@0,21600,21600,10800xe">
                 <v:stroke joinstyle="miter"/>
                 <v:formulas>
                   <v:f eqn="val #0"/>
@@ -4626,7 +4701,7 @@
           </mc:Choice>
           <mc:Fallback>
             <w:pict>
-              <v:shape w14:anchorId="04298CBC" id="Flèche droite 39" o:spid="_x0000_s1026" type="#_x0000_t13" style="position:absolute;margin-left:191.95pt;margin-top:49pt;width:34.5pt;height:9pt;rotation:-8211763fd;z-index:251655168;visibility:visible;mso-wrap-style:square;mso-wrap-distance-left:9pt;mso-wrap-distance-top:0;mso-wrap-distance-right:9pt;mso-wrap-distance-bottom:0;mso-position-horizontal:absolute;mso-position-horizontal-relative:text;mso-position-vertical:absolute;mso-position-vertical-relative:text;v-text-anchor:middle" o:gfxdata="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" adj="18783" fillcolor="#94b6d2 [3204]" strokecolor="#345c7d [1604]" strokeweight="1.5pt"/>
+              <v:shape w14:anchorId="2C1293BD" id="Flèche droite 39" o:spid="_x0000_s1026" type="#_x0000_t13" style="position:absolute;margin-left:191.95pt;margin-top:49pt;width:34.5pt;height:9pt;rotation:-8211763fd;z-index:251655168;visibility:visible;mso-wrap-style:square;mso-wrap-distance-left:9pt;mso-wrap-distance-top:0;mso-wrap-distance-right:9pt;mso-wrap-distance-bottom:0;mso-position-horizontal:absolute;mso-position-horizontal-relative:text;mso-position-vertical:absolute;mso-position-vertical-relative:text;v-text-anchor:middle" o:gfxdata="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" adj="18783" fillcolor="#94b6d2 [3204]" strokecolor="#345c7d [1604]" strokeweight="1.5pt"/>
             </w:pict>
           </mc:Fallback>
         </mc:AlternateContent>
@@ -4687,7 +4762,7 @@
           <w:lang w:val="fr-FR"/>
         </w:rPr>
       </w:pPr>
-      <w:bookmarkStart w:id="12" w:name="_Ref466535438"/>
+      <w:bookmarkStart w:id="13" w:name="_Ref466535438"/>
       <w:r>
         <w:rPr>
           <w:rFonts w:eastAsia="Tw Cen MT" w:cs="Tw Cen MT"/>
@@ -4761,7 +4836,7 @@
         </w:rPr>
         <w:fldChar w:fldCharType="end"/>
       </w:r>
-      <w:bookmarkEnd w:id="12"/>
+      <w:bookmarkEnd w:id="13"/>
     </w:p>
     <w:p>
       <w:pPr>
@@ -4780,7 +4855,7 @@
           <w:lang w:val="fr-FR"/>
         </w:rPr>
       </w:pPr>
-      <w:bookmarkStart w:id="13" w:name="_Toc429984527"/>
+      <w:bookmarkStart w:id="14" w:name="_Toc429984527"/>
       <w:r>
         <w:rPr>
           <w:rFonts w:eastAsia="Tw Cen MT" w:cs="Tw Cen MT"/>
@@ -4794,7 +4869,7 @@
         </w:rPr>
         <w:t>Résultats dans la feuille de calcul</w:t>
       </w:r>
-      <w:bookmarkEnd w:id="13"/>
+      <w:bookmarkEnd w:id="14"/>
       <w:r>
         <w:rPr>
           <w:rFonts w:eastAsia="Tw Cen MT" w:cs="Tw Cen MT"/>
@@ -5024,7 +5099,7 @@
           <w:lang w:val="fr-FR"/>
         </w:rPr>
       </w:pPr>
-      <w:bookmarkStart w:id="14" w:name="_Ref466536060"/>
+      <w:bookmarkStart w:id="15" w:name="_Ref466536060"/>
       <w:r>
         <w:rPr>
           <w:rFonts w:eastAsia="Tw Cen MT" w:cs="Tw Cen MT"/>
@@ -5098,7 +5173,7 @@
         </w:rPr>
         <w:fldChar w:fldCharType="end"/>
       </w:r>
-      <w:bookmarkEnd w:id="14"/>
+      <w:bookmarkEnd w:id="15"/>
     </w:p>
     <w:p>
       <w:pPr>
@@ -5107,8 +5182,8 @@
           <w:lang w:val="fr-FR"/>
         </w:rPr>
       </w:pPr>
-      <w:bookmarkStart w:id="15" w:name="_Toc474301215"/>
-      <w:bookmarkStart w:id="16" w:name="_Toc368935892"/>
+      <w:bookmarkStart w:id="16" w:name="_Toc474301215"/>
+      <w:bookmarkStart w:id="17" w:name="_Toc368935892"/>
       <w:r>
         <w:rPr>
           <w:lang w:val="fr-FR"/>
@@ -5116,7 +5191,7 @@
         <w:lastRenderedPageBreak/>
         <w:t>JEU de contrÔles</w:t>
       </w:r>
-      <w:bookmarkEnd w:id="15"/>
+      <w:bookmarkEnd w:id="16"/>
     </w:p>
     <w:p>
       <w:pPr>
@@ -5139,8 +5214,8 @@
           <w:lang w:val="fr-FR"/>
         </w:rPr>
       </w:pPr>
-      <w:bookmarkStart w:id="17" w:name="_Toc429984529"/>
-      <w:bookmarkEnd w:id="17"/>
+      <w:bookmarkStart w:id="18" w:name="_Toc429984529"/>
+      <w:bookmarkEnd w:id="18"/>
       <w:r>
         <w:rPr>
           <w:lang w:val="fr-FR"/>
@@ -5303,8 +5378,8 @@
           <w:lang w:val="fr-FR"/>
         </w:rPr>
       </w:pPr>
-      <w:bookmarkStart w:id="18" w:name="_Toc429984532"/>
-      <w:bookmarkEnd w:id="18"/>
+      <w:bookmarkStart w:id="19" w:name="_Toc429984532"/>
+      <w:bookmarkEnd w:id="19"/>
       <w:r>
         <w:rPr>
           <w:lang w:val="fr-FR"/>
@@ -5503,8 +5578,8 @@
           <w:lang w:val="fr-FR"/>
         </w:rPr>
       </w:pPr>
-      <w:bookmarkStart w:id="19" w:name="_Toc429984534"/>
-      <w:bookmarkEnd w:id="19"/>
+      <w:bookmarkStart w:id="20" w:name="_Toc429984534"/>
+      <w:bookmarkEnd w:id="20"/>
       <w:r>
         <w:rPr>
           <w:lang w:val="fr-FR"/>
@@ -5569,14 +5644,14 @@
           <w:lang w:val="fr-FR"/>
         </w:rPr>
       </w:pPr>
-      <w:bookmarkStart w:id="20" w:name="_Toc429984535"/>
+      <w:bookmarkStart w:id="21" w:name="_Toc429984535"/>
       <w:r>
         <w:rPr>
           <w:lang w:val="fr-FR"/>
         </w:rPr>
         <w:t>Couverture temporelle</w:t>
       </w:r>
-      <w:bookmarkEnd w:id="20"/>
+      <w:bookmarkEnd w:id="21"/>
       <w:r>
         <w:rPr>
           <w:lang w:val="fr-FR"/>
@@ -5637,14 +5712,14 @@
           <w:lang w:val="fr-FR"/>
         </w:rPr>
       </w:pPr>
-      <w:bookmarkStart w:id="21" w:name="_Toc429984536"/>
+      <w:bookmarkStart w:id="22" w:name="_Toc429984536"/>
       <w:r>
         <w:rPr>
           <w:lang w:val="fr-FR"/>
         </w:rPr>
         <w:t>Limit</w:t>
       </w:r>
-      <w:bookmarkEnd w:id="21"/>
+      <w:bookmarkEnd w:id="22"/>
       <w:r>
         <w:rPr>
           <w:lang w:val="fr-FR"/>
@@ -5751,8 +5826,8 @@
         </w:rPr>
         <w:t xml:space="preserve"> le journal de pêche et les documents du débarquement.</w:t>
       </w:r>
-      <w:bookmarkStart w:id="22" w:name="_Toc429984538"/>
-      <w:bookmarkEnd w:id="22"/>
+      <w:bookmarkStart w:id="23" w:name="_Toc429984538"/>
+      <w:bookmarkEnd w:id="23"/>
       <w:r>
         <w:rPr>
           <w:lang w:val="fr-FR"/>
@@ -6038,8 +6113,8 @@
         </w:rPr>
       </w:pPr>
     </w:p>
-    <w:bookmarkStart w:id="23" w:name="_MON_1520775757"/>
-    <w:bookmarkEnd w:id="23"/>
+    <w:bookmarkStart w:id="24" w:name="_MON_1520775757"/>
+    <w:bookmarkEnd w:id="24"/>
     <w:p>
       <w:pPr>
         <w:spacing w:after="200" w:line="276" w:lineRule="auto"/>
@@ -6071,10 +6146,10 @@
             <v:path o:extrusionok="f" gradientshapeok="t" o:connecttype="rect"/>
             <o:lock v:ext="edit" aspectratio="t"/>
           </v:shapetype>
-          <v:shape id="_x0000_i1025" type="#_x0000_t75" style="width:511.5pt;height:165.5pt" o:ole="">
+          <v:shape id="_x0000_i1025" type="#_x0000_t75" style="width:511.5pt;height:165.75pt" o:ole="">
             <v:imagedata r:id="rId36" o:title=""/>
           </v:shape>
-          <o:OLEObject Type="Embed" ProgID="Excel.Sheet.12" ShapeID="_x0000_i1025" DrawAspect="Content" ObjectID="_1554716355" r:id="rId37"/>
+          <o:OLEObject Type="Embed" ProgID="Excel.Sheet.12" ShapeID="_x0000_i1025" DrawAspect="Content" ObjectID="_1614077781" r:id="rId37"/>
         </w:object>
       </w:r>
     </w:p>
@@ -6400,8 +6475,8 @@
         </w:rPr>
       </w:pPr>
     </w:p>
-    <w:bookmarkStart w:id="24" w:name="_MON_1520777054"/>
-    <w:bookmarkEnd w:id="24"/>
+    <w:bookmarkStart w:id="25" w:name="_MON_1520777054"/>
+    <w:bookmarkEnd w:id="25"/>
     <w:p>
       <w:pPr>
         <w:spacing w:after="200" w:line="276" w:lineRule="auto"/>
@@ -6414,10 +6489,10 @@
           <w:lang w:val="fr-FR"/>
         </w:rPr>
         <w:object w:dxaOrig="13225" w:dyaOrig="3602" w14:anchorId="7287AD4B">
-          <v:shape id="_x0000_i1026" type="#_x0000_t75" style="width:608.25pt;height:165.5pt" o:ole="">
+          <v:shape id="_x0000_i1026" type="#_x0000_t75" style="width:608.25pt;height:165.75pt" o:ole="">
             <v:imagedata r:id="rId38" o:title=""/>
           </v:shape>
-          <o:OLEObject Type="Embed" ProgID="Excel.Sheet.12" ShapeID="_x0000_i1026" DrawAspect="Content" ObjectID="_1554716356" r:id="rId39"/>
+          <o:OLEObject Type="Embed" ProgID="Excel.Sheet.12" ShapeID="_x0000_i1026" DrawAspect="Content" ObjectID="_1614077782" r:id="rId39"/>
         </w:object>
       </w:r>
     </w:p>
@@ -6606,8 +6681,8 @@
           <w:lang w:val="fr-FR"/>
         </w:rPr>
       </w:pPr>
-      <w:bookmarkStart w:id="25" w:name="_Toc429984539"/>
-      <w:bookmarkEnd w:id="25"/>
+      <w:bookmarkStart w:id="26" w:name="_Toc429984539"/>
+      <w:bookmarkEnd w:id="26"/>
       <w:r>
         <w:rPr>
           <w:lang w:val="fr-FR"/>
@@ -6877,8 +6952,8 @@
           <w:lang w:val="fr-FR"/>
         </w:rPr>
       </w:pPr>
-      <w:bookmarkStart w:id="26" w:name="_Toc429984540"/>
-      <w:bookmarkEnd w:id="26"/>
+      <w:bookmarkStart w:id="27" w:name="_Toc429984540"/>
+      <w:bookmarkEnd w:id="27"/>
       <w:r>
         <w:rPr>
           <w:lang w:val="fr-FR"/>
@@ -7148,8 +7223,8 @@
           <w:lang w:val="fr-FR"/>
         </w:rPr>
       </w:pPr>
-      <w:bookmarkStart w:id="27" w:name="_Toc429984541"/>
-      <w:bookmarkEnd w:id="27"/>
+      <w:bookmarkStart w:id="28" w:name="_Toc429984541"/>
+      <w:bookmarkEnd w:id="28"/>
       <w:r>
         <w:rPr>
           <w:lang w:val="fr-FR"/>
@@ -7339,14 +7414,14 @@
           <w:lang w:val="fr-FR"/>
         </w:rPr>
       </w:pPr>
-      <w:bookmarkStart w:id="28" w:name="_Toc429984542"/>
+      <w:bookmarkStart w:id="29" w:name="_Toc429984542"/>
       <w:r>
         <w:rPr>
           <w:lang w:val="fr-FR"/>
         </w:rPr>
         <w:t>Quadrant</w:t>
       </w:r>
-      <w:bookmarkEnd w:id="28"/>
+      <w:bookmarkEnd w:id="29"/>
       <w:r>
         <w:rPr>
           <w:lang w:val="fr-FR"/>
@@ -8444,10 +8519,10 @@
         <w:t xml:space="preserve">Exploitation des erreurs </w:t>
       </w:r>
     </w:p>
-    <w:bookmarkStart w:id="29" w:name="_MON_1520840643"/>
-    <w:bookmarkEnd w:id="29"/>
-    <w:bookmarkStart w:id="30" w:name="_MON_1520840896"/>
+    <w:bookmarkStart w:id="30" w:name="_MON_1520840643"/>
     <w:bookmarkEnd w:id="30"/>
+    <w:bookmarkStart w:id="31" w:name="_MON_1520840896"/>
+    <w:bookmarkEnd w:id="31"/>
     <w:p>
       <w:pPr>
         <w:rPr>
@@ -8471,10 +8546,10 @@
           <w:lang w:val="fr-FR"/>
         </w:rPr>
         <w:object w:dxaOrig="17701" w:dyaOrig="3894" w14:anchorId="5A101CBE">
-          <v:shape id="_x0000_i1027" type="#_x0000_t75" style="width:776.1pt;height:189.8pt" o:ole="">
+          <v:shape id="_x0000_i1027" type="#_x0000_t75" style="width:776.25pt;height:189.75pt" o:ole="">
             <v:imagedata r:id="rId41" o:title=""/>
           </v:shape>
-          <o:OLEObject Type="Embed" ProgID="Excel.Sheet.12" ShapeID="_x0000_i1027" DrawAspect="Content" ObjectID="_1554716357" r:id="rId42"/>
+          <o:OLEObject Type="Embed" ProgID="Excel.Sheet.12" ShapeID="_x0000_i1027" DrawAspect="Content" ObjectID="_1614077783" r:id="rId42"/>
         </w:object>
       </w:r>
     </w:p>
@@ -8949,8 +9024,8 @@
           <w:lang w:val="fr-FR"/>
         </w:rPr>
       </w:pPr>
-      <w:bookmarkStart w:id="31" w:name="_Toc429984545"/>
-      <w:bookmarkEnd w:id="31"/>
+      <w:bookmarkStart w:id="32" w:name="_Toc429984545"/>
+      <w:bookmarkEnd w:id="32"/>
       <w:r>
         <w:rPr>
           <w:lang w:val="fr-FR"/>
@@ -8997,8 +9072,8 @@
           <w:lang w:val="fr-FR"/>
         </w:rPr>
       </w:pPr>
-      <w:bookmarkStart w:id="32" w:name="_Toc429984546"/>
-      <w:bookmarkEnd w:id="32"/>
+      <w:bookmarkStart w:id="33" w:name="_Toc429984546"/>
+      <w:bookmarkEnd w:id="33"/>
       <w:r>
         <w:rPr>
           <w:lang w:val="fr-FR"/>
@@ -9033,8 +9108,8 @@
           <w:lang w:val="fr-FR"/>
         </w:rPr>
       </w:pPr>
-      <w:bookmarkStart w:id="33" w:name="_Toc429984547"/>
-      <w:bookmarkEnd w:id="33"/>
+      <w:bookmarkStart w:id="34" w:name="_Toc429984547"/>
+      <w:bookmarkEnd w:id="34"/>
       <w:r>
         <w:rPr>
           <w:lang w:val="fr-FR"/>
@@ -9135,14 +9210,14 @@
           <w:lang w:val="fr-FR"/>
         </w:rPr>
       </w:pPr>
-      <w:bookmarkStart w:id="34" w:name="_Toc429984548"/>
+      <w:bookmarkStart w:id="35" w:name="_Toc429984548"/>
       <w:r>
         <w:rPr>
           <w:lang w:val="fr-FR"/>
         </w:rPr>
         <w:t>Position</w:t>
       </w:r>
-      <w:bookmarkEnd w:id="34"/>
+      <w:bookmarkEnd w:id="35"/>
       <w:r>
         <w:rPr>
           <w:lang w:val="fr-FR"/>
@@ -9177,14 +9252,14 @@
           <w:lang w:val="fr-FR"/>
         </w:rPr>
       </w:pPr>
-      <w:bookmarkStart w:id="35" w:name="_Toc429984549"/>
+      <w:bookmarkStart w:id="36" w:name="_Toc429984549"/>
       <w:r>
         <w:rPr>
           <w:lang w:val="fr-FR"/>
         </w:rPr>
         <w:t>Echantillon sans mesure</w:t>
       </w:r>
-      <w:bookmarkEnd w:id="35"/>
+      <w:bookmarkEnd w:id="36"/>
       <w:r>
         <w:rPr>
           <w:lang w:val="fr-FR"/>
@@ -9237,7 +9312,7 @@
           <w:lang w:val="fr-FR"/>
         </w:rPr>
       </w:pPr>
-      <w:bookmarkStart w:id="36" w:name="_Toc429984550"/>
+      <w:bookmarkStart w:id="37" w:name="_Toc429984550"/>
       <w:r>
         <w:rPr>
           <w:lang w:val="fr-FR"/>
@@ -9250,7 +9325,7 @@
         </w:rPr>
         <w:t>Espèces</w:t>
       </w:r>
-      <w:bookmarkEnd w:id="36"/>
+      <w:bookmarkEnd w:id="37"/>
       <w:r>
         <w:rPr>
           <w:lang w:val="fr-FR"/>
@@ -9321,14 +9396,14 @@
           <w:lang w:val="fr-FR"/>
         </w:rPr>
       </w:pPr>
-      <w:bookmarkStart w:id="37" w:name="_Toc429984551"/>
+      <w:bookmarkStart w:id="38" w:name="_Toc429984551"/>
       <w:r>
         <w:rPr>
           <w:lang w:val="fr-FR"/>
         </w:rPr>
         <w:t xml:space="preserve">Echantillon sans </w:t>
       </w:r>
-      <w:bookmarkEnd w:id="37"/>
+      <w:bookmarkEnd w:id="38"/>
       <w:r>
         <w:rPr>
           <w:lang w:val="fr-FR"/>
@@ -9381,14 +9456,14 @@
           <w:lang w:val="fr-FR"/>
         </w:rPr>
       </w:pPr>
-      <w:bookmarkStart w:id="38" w:name="_Toc429984552"/>
+      <w:bookmarkStart w:id="39" w:name="_Toc429984552"/>
       <w:r>
         <w:rPr>
           <w:lang w:val="fr-FR"/>
         </w:rPr>
         <w:t xml:space="preserve">Super </w:t>
       </w:r>
-      <w:bookmarkEnd w:id="38"/>
+      <w:bookmarkEnd w:id="39"/>
       <w:r>
         <w:rPr>
           <w:lang w:val="fr-FR"/>
@@ -9487,8 +9562,8 @@
           <w:lang w:val="fr-FR"/>
         </w:rPr>
       </w:pPr>
-      <w:bookmarkStart w:id="39" w:name="_Toc429984554"/>
-      <w:bookmarkEnd w:id="39"/>
+      <w:bookmarkStart w:id="40" w:name="_Toc429984554"/>
+      <w:bookmarkEnd w:id="40"/>
       <w:r>
         <w:rPr>
           <w:lang w:val="fr-FR"/>
@@ -9583,8 +9658,8 @@
           <w:lang w:val="fr-FR"/>
         </w:rPr>
       </w:pPr>
-      <w:bookmarkStart w:id="40" w:name="_Toc429984555"/>
-      <w:bookmarkEnd w:id="40"/>
+      <w:bookmarkStart w:id="41" w:name="_Toc429984555"/>
+      <w:bookmarkEnd w:id="41"/>
       <w:r>
         <w:rPr>
           <w:rStyle w:val="hps"/>
@@ -9687,8 +9762,8 @@
         <w:t xml:space="preserve">Exploitation des erreurs </w:t>
       </w:r>
     </w:p>
-    <w:bookmarkStart w:id="41" w:name="_MON_1520843339"/>
-    <w:bookmarkEnd w:id="41"/>
+    <w:bookmarkStart w:id="42" w:name="_MON_1520843339"/>
+    <w:bookmarkEnd w:id="42"/>
     <w:p>
       <w:pPr>
         <w:spacing w:after="200" w:line="276" w:lineRule="auto"/>
@@ -9713,10 +9788,10 @@
           <w:lang w:val="fr-FR"/>
         </w:rPr>
         <w:object w:dxaOrig="14326" w:dyaOrig="4292" w14:anchorId="372B80A9">
-          <v:shape id="_x0000_i1028" type="#_x0000_t75" style="width:717.2pt;height:215.05pt" o:ole="">
+          <v:shape id="_x0000_i1028" type="#_x0000_t75" style="width:717pt;height:215.25pt" o:ole="">
             <v:imagedata r:id="rId43" o:title=""/>
           </v:shape>
-          <o:OLEObject Type="Embed" ProgID="Excel.Sheet.12" ShapeID="_x0000_i1028" DrawAspect="Content" ObjectID="_1554716358" r:id="rId44"/>
+          <o:OLEObject Type="Embed" ProgID="Excel.Sheet.12" ShapeID="_x0000_i1028" DrawAspect="Content" ObjectID="_1614077784" r:id="rId44"/>
         </w:object>
       </w:r>
     </w:p>
@@ -10049,7 +10124,7 @@
       <w:r>
         <w:lastRenderedPageBreak/>
         <w:pict w14:anchorId="1AF3B2DB">
-          <v:shape id="_x0000_i1029" type="#_x0000_t75" style="width:731.2pt;height:188.9pt">
+          <v:shape id="_x0000_i1029" type="#_x0000_t75" style="width:731.25pt;height:189pt">
             <v:imagedata r:id="rId45" o:title=""/>
           </v:shape>
         </w:pict>
@@ -10132,27 +10207,7 @@
         <w:rPr>
           <w:lang w:val="fr-FR"/>
         </w:rPr>
-        <w:t xml:space="preserve">Si le code espèce est suivi de « ?LD1 », cela signifie qu’il y a une erreur sur les classes de tailles </w:t>
-      </w:r>
-      <w:commentRangeStart w:id="42"/>
-      <w:r>
-        <w:rPr>
-          <w:lang w:val="fr-FR"/>
-        </w:rPr>
-        <w:t>renseignées</w:t>
-      </w:r>
-      <w:commentRangeEnd w:id="42"/>
-      <w:r>
-        <w:rPr>
-          <w:rStyle w:val="Marquedecommentaire"/>
-        </w:rPr>
-        <w:commentReference w:id="42"/>
-      </w:r>
-      <w:r>
-        <w:rPr>
-          <w:lang w:val="fr-FR"/>
-        </w:rPr>
-        <w:t>.</w:t>
+        <w:t>Si le code espèce est suivi de « ?LD1 », cela signifie qu’il y a une erreur sur les classes de tailles renseignées.</w:t>
       </w:r>
     </w:p>
     <w:p>
@@ -10284,27 +10339,7 @@
         <w:rPr>
           <w:lang w:val="fr-FR"/>
         </w:rPr>
-        <w:t>avec cette valeur de LDL</w:t>
-      </w:r>
-      <w:commentRangeStart w:id="43"/>
-      <w:r>
-        <w:rPr>
-          <w:lang w:val="fr-FR"/>
-        </w:rPr>
-        <w:t>F</w:t>
-      </w:r>
-      <w:commentRangeEnd w:id="43"/>
-      <w:r>
-        <w:rPr>
-          <w:rStyle w:val="Marquedecommentaire"/>
-        </w:rPr>
-        <w:commentReference w:id="43"/>
-      </w:r>
-      <w:r>
-        <w:rPr>
-          <w:lang w:val="fr-FR"/>
-        </w:rPr>
-        <w:t>.</w:t>
+        <w:t>avec cette valeur de LDLF.</w:t>
       </w:r>
     </w:p>
     <w:p>
@@ -10490,27 +10525,7 @@
         <w:rPr>
           <w:lang w:val="fr-FR"/>
         </w:rPr>
-        <w:t>orté</w:t>
-      </w:r>
-      <w:commentRangeStart w:id="44"/>
-      <w:r>
-        <w:rPr>
-          <w:lang w:val="fr-FR"/>
-        </w:rPr>
-        <w:t>e</w:t>
-      </w:r>
-      <w:commentRangeEnd w:id="44"/>
-      <w:r>
-        <w:rPr>
-          <w:rStyle w:val="Marquedecommentaire"/>
-        </w:rPr>
-        <w:commentReference w:id="44"/>
-      </w:r>
-      <w:r>
-        <w:rPr>
-          <w:lang w:val="fr-FR"/>
-        </w:rPr>
-        <w:t>.</w:t>
+        <w:t>ortée.</w:t>
       </w:r>
     </w:p>
     <w:p>
@@ -10645,14 +10660,14 @@
           <w:lang w:val="fr-FR"/>
         </w:rPr>
       </w:pPr>
-      <w:bookmarkStart w:id="45" w:name="_Toc429984557"/>
+      <w:bookmarkStart w:id="43" w:name="_Toc429984557"/>
       <w:r>
         <w:rPr>
           <w:lang w:val="fr-FR"/>
         </w:rPr>
         <w:t>Cuve sans Marée</w:t>
       </w:r>
-      <w:bookmarkEnd w:id="45"/>
+      <w:bookmarkEnd w:id="43"/>
       <w:r>
         <w:rPr>
           <w:lang w:val="fr-FR"/>
@@ -10737,14 +10752,14 @@
           <w:lang w:val="fr-FR"/>
         </w:rPr>
       </w:pPr>
-      <w:bookmarkStart w:id="46" w:name="_Toc429984558"/>
+      <w:bookmarkStart w:id="44" w:name="_Toc429984558"/>
       <w:r>
         <w:rPr>
           <w:lang w:val="fr-FR"/>
         </w:rPr>
         <w:t>Cuve sans plan de cuve</w:t>
       </w:r>
-      <w:bookmarkEnd w:id="46"/>
+      <w:bookmarkEnd w:id="44"/>
       <w:r>
         <w:rPr>
           <w:lang w:val="fr-FR"/>
@@ -10831,8 +10846,8 @@
         <w:t xml:space="preserve">Exploitation des erreurs </w:t>
       </w:r>
     </w:p>
-    <w:bookmarkStart w:id="47" w:name="_MON_1520836268"/>
-    <w:bookmarkEnd w:id="47"/>
+    <w:bookmarkStart w:id="45" w:name="_MON_1520836268"/>
+    <w:bookmarkEnd w:id="45"/>
     <w:p>
       <w:pPr>
         <w:pStyle w:val="Titre4"/>
@@ -10853,10 +10868,10 @@
           <w:lang w:val="fr-FR"/>
         </w:rPr>
         <w:object w:dxaOrig="12573" w:dyaOrig="5085" w14:anchorId="12213EC6">
-          <v:shape id="_x0000_i1030" type="#_x0000_t75" style="width:629.3pt;height:233.3pt" o:ole="">
-            <v:imagedata r:id="rId48" o:title=""/>
+          <v:shape id="_x0000_i1030" type="#_x0000_t75" style="width:629.25pt;height:233.25pt" o:ole="">
+            <v:imagedata r:id="rId46" o:title=""/>
           </v:shape>
-          <o:OLEObject Type="Embed" ProgID="Excel.Sheet.12" ShapeID="_x0000_i1030" DrawAspect="Content" ObjectID="_1554716359" r:id="rId49"/>
+          <o:OLEObject Type="Embed" ProgID="Excel.Sheet.12" ShapeID="_x0000_i1030" DrawAspect="Content" ObjectID="_1614077785" r:id="rId47"/>
         </w:object>
       </w:r>
     </w:p>
@@ -11046,8 +11061,8 @@
           <w:lang w:val="fr-FR"/>
         </w:rPr>
       </w:pPr>
-      <w:bookmarkStart w:id="48" w:name="_Toc474301216"/>
-      <w:bookmarkStart w:id="49" w:name="_Ref466534801"/>
+      <w:bookmarkStart w:id="46" w:name="_Toc474301216"/>
+      <w:bookmarkStart w:id="47" w:name="_Ref466534801"/>
       <w:r>
         <w:rPr>
           <w:lang w:val="fr-FR"/>
@@ -11055,15 +11070,15 @@
         <w:lastRenderedPageBreak/>
         <w:t>Anapo</w:t>
       </w:r>
-      <w:bookmarkEnd w:id="48"/>
+      <w:bookmarkEnd w:id="46"/>
       <w:r>
         <w:rPr>
           <w:lang w:val="fr-FR"/>
         </w:rPr>
         <w:t xml:space="preserve"> </w:t>
       </w:r>
-      <w:bookmarkEnd w:id="16"/>
-      <w:bookmarkEnd w:id="49"/>
+      <w:bookmarkEnd w:id="17"/>
+      <w:bookmarkEnd w:id="47"/>
     </w:p>
     <w:p>
       <w:pPr>
@@ -11151,6 +11166,251 @@
             <wp:extent cx="3917081" cy="2880000"/>
             <wp:effectExtent l="0" t="0" r="7620" b="0"/>
             <wp:docPr id="6" name="Espace réservé du contenu 5"/>
+            <wp:cNvGraphicFramePr>
+              <a:graphicFrameLocks xmlns:a="http://schemas.openxmlformats.org/drawingml/2006/main" noGrp="1" noChangeAspect="1"/>
+            </wp:cNvGraphicFramePr>
+            <a:graphic xmlns:a="http://schemas.openxmlformats.org/drawingml/2006/main">
+              <a:graphicData uri="http://schemas.openxmlformats.org/drawingml/2006/picture">
+                <pic:pic xmlns:pic="http://schemas.openxmlformats.org/drawingml/2006/picture">
+                  <pic:nvPicPr>
+                    <pic:cNvPr id="6" name="Espace réservé du contenu 5"/>
+                    <pic:cNvPicPr>
+                      <a:picLocks noGrp="1" noChangeAspect="1"/>
+                    </pic:cNvPicPr>
+                  </pic:nvPicPr>
+                  <pic:blipFill>
+                    <a:blip r:embed="rId48" cstate="print">
+                      <a:extLst>
+                        <a:ext uri="{28A0092B-C50C-407E-A947-70E740481C1C}">
+                          <a14:useLocalDpi xmlns:a14="http://schemas.microsoft.com/office/drawing/2010/main" val="0"/>
+                        </a:ext>
+                      </a:extLst>
+                    </a:blip>
+                    <a:stretch>
+                      <a:fillRect/>
+                    </a:stretch>
+                  </pic:blipFill>
+                  <pic:spPr>
+                    <a:xfrm>
+                      <a:off x="0" y="0"/>
+                      <a:ext cx="3917081" cy="2880000"/>
+                    </a:xfrm>
+                    <a:prstGeom prst="rect">
+                      <a:avLst/>
+                    </a:prstGeom>
+                  </pic:spPr>
+                </pic:pic>
+              </a:graphicData>
+            </a:graphic>
+          </wp:inline>
+        </w:drawing>
+      </w:r>
+    </w:p>
+    <w:p>
+      <w:pPr>
+        <w:pStyle w:val="Lgende"/>
+        <w:jc w:val="center"/>
+        <w:rPr>
+          <w:lang w:val="fr-FR"/>
+        </w:rPr>
+      </w:pPr>
+      <w:r>
+        <w:rPr>
+          <w:lang w:val="fr-FR"/>
+        </w:rPr>
+        <w:t xml:space="preserve">Figure </w:t>
+      </w:r>
+      <w:r>
+        <w:rPr>
+          <w:lang w:val="fr-FR"/>
+        </w:rPr>
+        <w:fldChar w:fldCharType="begin"/>
+      </w:r>
+      <w:r>
+        <w:rPr>
+          <w:lang w:val="fr-FR"/>
+        </w:rPr>
+        <w:instrText xml:space="preserve"> SEQ Figure \* ARABIC </w:instrText>
+      </w:r>
+      <w:r>
+        <w:rPr>
+          <w:lang w:val="fr-FR"/>
+        </w:rPr>
+        <w:fldChar w:fldCharType="separate"/>
+      </w:r>
+      <w:r>
+        <w:rPr>
+          <w:noProof/>
+          <w:lang w:val="fr-FR"/>
+        </w:rPr>
+        <w:t>5</w:t>
+      </w:r>
+      <w:r>
+        <w:rPr>
+          <w:lang w:val="fr-FR"/>
+        </w:rPr>
+        <w:fldChar w:fldCharType="end"/>
+      </w:r>
+      <w:r>
+        <w:rPr>
+          <w:lang w:val="fr-FR"/>
+        </w:rPr>
+        <w:t xml:space="preserve">  CAS OU LA POSITION EST VALIDE</w:t>
+      </w:r>
+    </w:p>
+    <w:p>
+      <w:pPr>
+        <w:keepNext/>
+        <w:rPr>
+          <w:noProof/>
+          <w:lang w:val="fr-FR" w:eastAsia="fr-FR"/>
+        </w:rPr>
+      </w:pPr>
+      <w:r>
+        <w:rPr>
+          <w:noProof/>
+          <w:lang w:val="fr-FR" w:eastAsia="fr-FR"/>
+        </w:rPr>
+        <w:tab/>
+      </w:r>
+    </w:p>
+    <w:p>
+      <w:pPr>
+        <w:keepNext/>
+        <w:rPr>
+          <w:lang w:val="fr-FR"/>
+        </w:rPr>
+      </w:pPr>
+    </w:p>
+    <w:p>
+      <w:pPr>
+        <w:keepNext/>
+        <w:jc w:val="center"/>
+        <w:rPr>
+          <w:lang w:val="fr-FR"/>
+        </w:rPr>
+      </w:pPr>
+      <w:r>
+        <w:rPr>
+          <w:noProof/>
+          <w:lang w:val="fr-FR" w:eastAsia="fr-FR"/>
+        </w:rPr>
+        <w:drawing>
+          <wp:inline distT="0" distB="0" distL="0" distR="0" wp14:anchorId="0296F95C" wp14:editId="74E8FF88">
+            <wp:extent cx="3917098" cy="2880000"/>
+            <wp:effectExtent l="0" t="0" r="7620" b="0"/>
+            <wp:docPr id="24" name="Espace réservé du contenu 5"/>
+            <wp:cNvGraphicFramePr>
+              <a:graphicFrameLocks xmlns:a="http://schemas.openxmlformats.org/drawingml/2006/main" noGrp="1" noChangeAspect="1"/>
+            </wp:cNvGraphicFramePr>
+            <a:graphic xmlns:a="http://schemas.openxmlformats.org/drawingml/2006/main">
+              <a:graphicData uri="http://schemas.openxmlformats.org/drawingml/2006/picture">
+                <pic:pic xmlns:pic="http://schemas.openxmlformats.org/drawingml/2006/picture">
+                  <pic:nvPicPr>
+                    <pic:cNvPr id="6" name="Espace réservé du contenu 5"/>
+                    <pic:cNvPicPr>
+                      <a:picLocks noGrp="1" noChangeAspect="1"/>
+                    </pic:cNvPicPr>
+                  </pic:nvPicPr>
+                  <pic:blipFill>
+                    <a:blip r:embed="rId49" cstate="print">
+                      <a:extLst>
+                        <a:ext uri="{28A0092B-C50C-407E-A947-70E740481C1C}">
+                          <a14:useLocalDpi xmlns:a14="http://schemas.microsoft.com/office/drawing/2010/main" val="0"/>
+                        </a:ext>
+                      </a:extLst>
+                    </a:blip>
+                    <a:stretch>
+                      <a:fillRect/>
+                    </a:stretch>
+                  </pic:blipFill>
+                  <pic:spPr>
+                    <a:xfrm>
+                      <a:off x="0" y="0"/>
+                      <a:ext cx="3917098" cy="2880000"/>
+                    </a:xfrm>
+                    <a:prstGeom prst="rect">
+                      <a:avLst/>
+                    </a:prstGeom>
+                  </pic:spPr>
+                </pic:pic>
+              </a:graphicData>
+            </a:graphic>
+          </wp:inline>
+        </w:drawing>
+      </w:r>
+    </w:p>
+    <w:p>
+      <w:pPr>
+        <w:pStyle w:val="Lgende"/>
+        <w:jc w:val="center"/>
+        <w:rPr>
+          <w:lang w:val="fr-FR"/>
+        </w:rPr>
+      </w:pPr>
+      <w:r>
+        <w:rPr>
+          <w:lang w:val="fr-FR"/>
+        </w:rPr>
+        <w:t xml:space="preserve">Figure </w:t>
+      </w:r>
+      <w:r>
+        <w:rPr>
+          <w:lang w:val="fr-FR"/>
+        </w:rPr>
+        <w:fldChar w:fldCharType="begin"/>
+      </w:r>
+      <w:r>
+        <w:rPr>
+          <w:lang w:val="fr-FR"/>
+        </w:rPr>
+        <w:instrText xml:space="preserve"> SEQ Figure \* ARABIC </w:instrText>
+      </w:r>
+      <w:r>
+        <w:rPr>
+          <w:lang w:val="fr-FR"/>
+        </w:rPr>
+        <w:fldChar w:fldCharType="separate"/>
+      </w:r>
+      <w:r>
+        <w:rPr>
+          <w:noProof/>
+          <w:lang w:val="fr-FR"/>
+        </w:rPr>
+        <w:t>6</w:t>
+      </w:r>
+      <w:r>
+        <w:rPr>
+          <w:lang w:val="fr-FR"/>
+        </w:rPr>
+        <w:fldChar w:fldCharType="end"/>
+      </w:r>
+      <w:r>
+        <w:rPr>
+          <w:lang w:val="fr-FR"/>
+        </w:rPr>
+        <w:t xml:space="preserve"> Cas où la position est dans la zone limite</w:t>
+      </w:r>
+    </w:p>
+    <w:p>
+      <w:pPr>
+        <w:keepNext/>
+        <w:jc w:val="center"/>
+        <w:rPr>
+          <w:lang w:val="fr-FR"/>
+        </w:rPr>
+      </w:pPr>
+      <w:r>
+        <w:rPr>
+          <w:noProof/>
+          <w:lang w:val="fr-FR" w:eastAsia="fr-FR"/>
+        </w:rPr>
+        <w:lastRenderedPageBreak/>
+        <w:drawing>
+          <wp:inline distT="0" distB="0" distL="0" distR="0" wp14:anchorId="299FFEB1" wp14:editId="79FAA7A3">
+            <wp:extent cx="3920400" cy="2880000"/>
+            <wp:effectExtent l="0" t="0" r="4445" b="0"/>
+            <wp:docPr id="25" name="Espace réservé du contenu 5"/>
             <wp:cNvGraphicFramePr>
               <a:graphicFrameLocks xmlns:a="http://schemas.openxmlformats.org/drawingml/2006/main" noGrp="1" noChangeAspect="1"/>
             </wp:cNvGraphicFramePr>
@@ -11178,251 +11438,6 @@
                   <pic:spPr>
                     <a:xfrm>
                       <a:off x="0" y="0"/>
-                      <a:ext cx="3917081" cy="2880000"/>
-                    </a:xfrm>
-                    <a:prstGeom prst="rect">
-                      <a:avLst/>
-                    </a:prstGeom>
-                  </pic:spPr>
-                </pic:pic>
-              </a:graphicData>
-            </a:graphic>
-          </wp:inline>
-        </w:drawing>
-      </w:r>
-    </w:p>
-    <w:p>
-      <w:pPr>
-        <w:pStyle w:val="Lgende"/>
-        <w:jc w:val="center"/>
-        <w:rPr>
-          <w:lang w:val="fr-FR"/>
-        </w:rPr>
-      </w:pPr>
-      <w:r>
-        <w:rPr>
-          <w:lang w:val="fr-FR"/>
-        </w:rPr>
-        <w:t xml:space="preserve">Figure </w:t>
-      </w:r>
-      <w:r>
-        <w:rPr>
-          <w:lang w:val="fr-FR"/>
-        </w:rPr>
-        <w:fldChar w:fldCharType="begin"/>
-      </w:r>
-      <w:r>
-        <w:rPr>
-          <w:lang w:val="fr-FR"/>
-        </w:rPr>
-        <w:instrText xml:space="preserve"> SEQ Figure \* ARABIC </w:instrText>
-      </w:r>
-      <w:r>
-        <w:rPr>
-          <w:lang w:val="fr-FR"/>
-        </w:rPr>
-        <w:fldChar w:fldCharType="separate"/>
-      </w:r>
-      <w:r>
-        <w:rPr>
-          <w:noProof/>
-          <w:lang w:val="fr-FR"/>
-        </w:rPr>
-        <w:t>5</w:t>
-      </w:r>
-      <w:r>
-        <w:rPr>
-          <w:lang w:val="fr-FR"/>
-        </w:rPr>
-        <w:fldChar w:fldCharType="end"/>
-      </w:r>
-      <w:r>
-        <w:rPr>
-          <w:lang w:val="fr-FR"/>
-        </w:rPr>
-        <w:t xml:space="preserve">  CAS OU LA POSITION EST VALIDE</w:t>
-      </w:r>
-    </w:p>
-    <w:p>
-      <w:pPr>
-        <w:keepNext/>
-        <w:rPr>
-          <w:noProof/>
-          <w:lang w:val="fr-FR" w:eastAsia="fr-FR"/>
-        </w:rPr>
-      </w:pPr>
-      <w:r>
-        <w:rPr>
-          <w:noProof/>
-          <w:lang w:val="fr-FR" w:eastAsia="fr-FR"/>
-        </w:rPr>
-        <w:tab/>
-      </w:r>
-    </w:p>
-    <w:p>
-      <w:pPr>
-        <w:keepNext/>
-        <w:rPr>
-          <w:lang w:val="fr-FR"/>
-        </w:rPr>
-      </w:pPr>
-    </w:p>
-    <w:p>
-      <w:pPr>
-        <w:keepNext/>
-        <w:jc w:val="center"/>
-        <w:rPr>
-          <w:lang w:val="fr-FR"/>
-        </w:rPr>
-      </w:pPr>
-      <w:r>
-        <w:rPr>
-          <w:noProof/>
-          <w:lang w:val="fr-FR" w:eastAsia="fr-FR"/>
-        </w:rPr>
-        <w:drawing>
-          <wp:inline distT="0" distB="0" distL="0" distR="0" wp14:anchorId="0296F95C" wp14:editId="74E8FF88">
-            <wp:extent cx="3917098" cy="2880000"/>
-            <wp:effectExtent l="0" t="0" r="7620" b="0"/>
-            <wp:docPr id="24" name="Espace réservé du contenu 5"/>
-            <wp:cNvGraphicFramePr>
-              <a:graphicFrameLocks xmlns:a="http://schemas.openxmlformats.org/drawingml/2006/main" noGrp="1" noChangeAspect="1"/>
-            </wp:cNvGraphicFramePr>
-            <a:graphic xmlns:a="http://schemas.openxmlformats.org/drawingml/2006/main">
-              <a:graphicData uri="http://schemas.openxmlformats.org/drawingml/2006/picture">
-                <pic:pic xmlns:pic="http://schemas.openxmlformats.org/drawingml/2006/picture">
-                  <pic:nvPicPr>
-                    <pic:cNvPr id="6" name="Espace réservé du contenu 5"/>
-                    <pic:cNvPicPr>
-                      <a:picLocks noGrp="1" noChangeAspect="1"/>
-                    </pic:cNvPicPr>
-                  </pic:nvPicPr>
-                  <pic:blipFill>
-                    <a:blip r:embed="rId51" cstate="print">
-                      <a:extLst>
-                        <a:ext uri="{28A0092B-C50C-407E-A947-70E740481C1C}">
-                          <a14:useLocalDpi xmlns:a14="http://schemas.microsoft.com/office/drawing/2010/main" val="0"/>
-                        </a:ext>
-                      </a:extLst>
-                    </a:blip>
-                    <a:stretch>
-                      <a:fillRect/>
-                    </a:stretch>
-                  </pic:blipFill>
-                  <pic:spPr>
-                    <a:xfrm>
-                      <a:off x="0" y="0"/>
-                      <a:ext cx="3917098" cy="2880000"/>
-                    </a:xfrm>
-                    <a:prstGeom prst="rect">
-                      <a:avLst/>
-                    </a:prstGeom>
-                  </pic:spPr>
-                </pic:pic>
-              </a:graphicData>
-            </a:graphic>
-          </wp:inline>
-        </w:drawing>
-      </w:r>
-    </w:p>
-    <w:p>
-      <w:pPr>
-        <w:pStyle w:val="Lgende"/>
-        <w:jc w:val="center"/>
-        <w:rPr>
-          <w:lang w:val="fr-FR"/>
-        </w:rPr>
-      </w:pPr>
-      <w:r>
-        <w:rPr>
-          <w:lang w:val="fr-FR"/>
-        </w:rPr>
-        <w:t xml:space="preserve">Figure </w:t>
-      </w:r>
-      <w:r>
-        <w:rPr>
-          <w:lang w:val="fr-FR"/>
-        </w:rPr>
-        <w:fldChar w:fldCharType="begin"/>
-      </w:r>
-      <w:r>
-        <w:rPr>
-          <w:lang w:val="fr-FR"/>
-        </w:rPr>
-        <w:instrText xml:space="preserve"> SEQ Figure \* ARABIC </w:instrText>
-      </w:r>
-      <w:r>
-        <w:rPr>
-          <w:lang w:val="fr-FR"/>
-        </w:rPr>
-        <w:fldChar w:fldCharType="separate"/>
-      </w:r>
-      <w:r>
-        <w:rPr>
-          <w:noProof/>
-          <w:lang w:val="fr-FR"/>
-        </w:rPr>
-        <w:t>6</w:t>
-      </w:r>
-      <w:r>
-        <w:rPr>
-          <w:lang w:val="fr-FR"/>
-        </w:rPr>
-        <w:fldChar w:fldCharType="end"/>
-      </w:r>
-      <w:r>
-        <w:rPr>
-          <w:lang w:val="fr-FR"/>
-        </w:rPr>
-        <w:t xml:space="preserve"> Cas où la position est dans la zone limite</w:t>
-      </w:r>
-    </w:p>
-    <w:p>
-      <w:pPr>
-        <w:keepNext/>
-        <w:jc w:val="center"/>
-        <w:rPr>
-          <w:lang w:val="fr-FR"/>
-        </w:rPr>
-      </w:pPr>
-      <w:r>
-        <w:rPr>
-          <w:noProof/>
-          <w:lang w:val="fr-FR" w:eastAsia="fr-FR"/>
-        </w:rPr>
-        <w:lastRenderedPageBreak/>
-        <w:drawing>
-          <wp:inline distT="0" distB="0" distL="0" distR="0" wp14:anchorId="299FFEB1" wp14:editId="79FAA7A3">
-            <wp:extent cx="3920400" cy="2880000"/>
-            <wp:effectExtent l="0" t="0" r="4445" b="0"/>
-            <wp:docPr id="25" name="Espace réservé du contenu 5"/>
-            <wp:cNvGraphicFramePr>
-              <a:graphicFrameLocks xmlns:a="http://schemas.openxmlformats.org/drawingml/2006/main" noGrp="1" noChangeAspect="1"/>
-            </wp:cNvGraphicFramePr>
-            <a:graphic xmlns:a="http://schemas.openxmlformats.org/drawingml/2006/main">
-              <a:graphicData uri="http://schemas.openxmlformats.org/drawingml/2006/picture">
-                <pic:pic xmlns:pic="http://schemas.openxmlformats.org/drawingml/2006/picture">
-                  <pic:nvPicPr>
-                    <pic:cNvPr id="6" name="Espace réservé du contenu 5"/>
-                    <pic:cNvPicPr>
-                      <a:picLocks noGrp="1" noChangeAspect="1"/>
-                    </pic:cNvPicPr>
-                  </pic:nvPicPr>
-                  <pic:blipFill>
-                    <a:blip r:embed="rId52" cstate="print">
-                      <a:extLst>
-                        <a:ext uri="{28A0092B-C50C-407E-A947-70E740481C1C}">
-                          <a14:useLocalDpi xmlns:a14="http://schemas.microsoft.com/office/drawing/2010/main" val="0"/>
-                        </a:ext>
-                      </a:extLst>
-                    </a:blip>
-                    <a:stretch>
-                      <a:fillRect/>
-                    </a:stretch>
-                  </pic:blipFill>
-                  <pic:spPr>
-                    <a:xfrm>
-                      <a:off x="0" y="0"/>
                       <a:ext cx="3920400" cy="2880000"/>
                     </a:xfrm>
                     <a:prstGeom prst="rect">
@@ -11661,7 +11676,7 @@
                     <pic:cNvPicPr/>
                   </pic:nvPicPr>
                   <pic:blipFill rotWithShape="1">
-                    <a:blip r:embed="rId53"/>
+                    <a:blip r:embed="rId51"/>
                     <a:srcRect l="46747" b="3898"/>
                     <a:stretch/>
                   </pic:blipFill>
@@ -11697,7 +11712,7 @@
           <w:lang w:val="fr-FR"/>
         </w:rPr>
       </w:pPr>
-      <w:bookmarkStart w:id="50" w:name="_Ref466533894"/>
+      <w:bookmarkStart w:id="48" w:name="_Ref466533894"/>
       <w:r>
         <w:t xml:space="preserve">Figure </w:t>
       </w:r>
@@ -11719,7 +11734,7 @@
       <w:r>
         <w:fldChar w:fldCharType="end"/>
       </w:r>
-      <w:bookmarkEnd w:id="50"/>
+      <w:bookmarkEnd w:id="48"/>
     </w:p>
     <w:p>
       <w:pPr>
@@ -11901,7 +11916,7 @@
                     <pic:cNvPicPr/>
                   </pic:nvPicPr>
                   <pic:blipFill rotWithShape="1">
-                    <a:blip r:embed="rId54"/>
+                    <a:blip r:embed="rId52"/>
                     <a:srcRect l="46683" r="1" b="4084"/>
                     <a:stretch/>
                   </pic:blipFill>
@@ -11937,7 +11952,7 @@
           <w:lang w:val="fr-FR"/>
         </w:rPr>
       </w:pPr>
-      <w:bookmarkStart w:id="51" w:name="_Ref445825497"/>
+      <w:bookmarkStart w:id="49" w:name="_Ref445825497"/>
       <w:r>
         <w:rPr>
           <w:lang w:val="fr-FR"/>
@@ -11975,7 +11990,7 @@
         </w:rPr>
         <w:fldChar w:fldCharType="end"/>
       </w:r>
-      <w:bookmarkEnd w:id="51"/>
+      <w:bookmarkEnd w:id="49"/>
     </w:p>
     <w:p>
       <w:pPr>
@@ -12191,7 +12206,7 @@
                     <pic:cNvPicPr/>
                   </pic:nvPicPr>
                   <pic:blipFill>
-                    <a:blip r:embed="rId55"/>
+                    <a:blip r:embed="rId53"/>
                     <a:stretch>
                       <a:fillRect/>
                     </a:stretch>
@@ -12220,7 +12235,7 @@
           <w:lang w:val="fr-FR"/>
         </w:rPr>
       </w:pPr>
-      <w:bookmarkStart w:id="52" w:name="_Ref445828624"/>
+      <w:bookmarkStart w:id="50" w:name="_Ref445828624"/>
       <w:r>
         <w:rPr>
           <w:lang w:val="fr-FR"/>
@@ -12258,7 +12273,7 @@
         </w:rPr>
         <w:fldChar w:fldCharType="end"/>
       </w:r>
-      <w:bookmarkEnd w:id="52"/>
+      <w:bookmarkEnd w:id="50"/>
     </w:p>
     <w:p>
       <w:pPr>
@@ -12538,7 +12553,7 @@
           <w:lang w:val="fr-FR"/>
         </w:rPr>
       </w:pPr>
-      <w:bookmarkStart w:id="53" w:name="_Toc474301217"/>
+      <w:bookmarkStart w:id="51" w:name="_Toc474301217"/>
       <w:r>
         <w:rPr>
           <w:lang w:val="fr-FR"/>
@@ -12546,7 +12561,7 @@
         <w:lastRenderedPageBreak/>
         <w:t>Remerciements</w:t>
       </w:r>
-      <w:bookmarkEnd w:id="53"/>
+      <w:bookmarkEnd w:id="51"/>
     </w:p>
     <w:p>
       <w:pPr>
@@ -12628,121 +12643,6 @@
     </w:sectPr>
   </w:body>
 </w:document>
-</file>
-
-<file path=word/comments.xml><?xml version="1.0" encoding="utf-8"?>
-<w:comments xmlns:wpc="http://schemas.microsoft.com/office/word/2010/wordprocessingCanvas" xmlns:cx="http://schemas.microsoft.com/office/drawing/2014/chartex" xmlns:cx1="http://schemas.microsoft.com/office/drawing/2015/9/8/chartex" xmlns:mc="http://schemas.openxmlformats.org/markup-compatibility/2006" xmlns:o="urn:schemas-microsoft-com:office:office" xmlns:r="http://schemas.openxmlformats.org/officeDocument/2006/relationships" xmlns:m="http://schemas.openxmlformats.org/officeDocument/2006/math" xmlns:v="urn:schemas-microsoft-com:vml" xmlns:wp14="http://schemas.microsoft.com/office/word/2010/wordprocessingDrawing" xmlns:wp="http://schemas.openxmlformats.org/drawingml/2006/wordprocessingDrawing" xmlns:w10="urn:schemas-microsoft-com:office:word" xmlns:w="http://schemas.openxmlformats.org/wordprocessingml/2006/main" xmlns:w14="http://schemas.microsoft.com/office/word/2010/wordml" xmlns:w15="http://schemas.microsoft.com/office/word/2012/wordml" xmlns:w16se="http://schemas.microsoft.com/office/word/2015/wordml/symex" xmlns:wpg="http://schemas.microsoft.com/office/word/2010/wordprocessingGroup" xmlns:wpi="http://schemas.microsoft.com/office/word/2010/wordprocessingInk" xmlns:wne="http://schemas.microsoft.com/office/word/2006/wordml" xmlns:wps="http://schemas.microsoft.com/office/word/2010/wordprocessingShape" mc:Ignorable="w14 w15 w16se wp14">
-  <w:comment w:id="42" w:author="Damiano" w:date="2016-03-31T11:50:00Z" w:initials="AD">
-    <w:p>
-      <w:pPr>
-        <w:pStyle w:val="Commentaire"/>
-        <w:rPr>
-          <w:lang w:val="fr-FR"/>
-        </w:rPr>
-      </w:pPr>
-      <w:r>
-        <w:rPr>
-          <w:rStyle w:val="Marquedecommentaire"/>
-        </w:rPr>
-        <w:annotationRef/>
-      </w:r>
-      <w:r>
-        <w:rPr>
-          <w:lang w:val="fr-FR"/>
-        </w:rPr>
-        <w:t>Je ne comprends pas quelles erreurs sont possible</w:t>
-      </w:r>
-      <w:r>
-        <w:rPr>
-          <w:lang w:val="fr-FR"/>
-        </w:rPr>
-        <w:t>s</w:t>
-      </w:r>
-      <w:r>
-        <w:rPr>
-          <w:lang w:val="fr-FR"/>
-        </w:rPr>
-        <w:t xml:space="preserve">. </w:t>
-      </w:r>
-      <w:r>
-        <w:rPr>
-          <w:lang w:val="fr-FR"/>
-        </w:rPr>
-        <w:t>Quels sont les tests ? si ?LD1 on suggère que la mesure d’une espèce a été faite en LF alors qu’il est convenu de mesurer en LD1 ?</w:t>
-      </w:r>
-    </w:p>
-  </w:comment>
-  <w:comment w:id="43" w:author="Damiano" w:date="2016-03-31T11:55:00Z" w:initials="AD">
-    <w:p>
-      <w:pPr>
-        <w:pStyle w:val="Commentaire"/>
-        <w:rPr>
-          <w:lang w:val="fr-FR"/>
-        </w:rPr>
-      </w:pPr>
-      <w:r>
-        <w:rPr>
-          <w:rStyle w:val="Marquedecommentaire"/>
-        </w:rPr>
-        <w:annotationRef/>
-      </w:r>
-      <w:r>
-        <w:rPr>
-          <w:lang w:val="fr-FR"/>
-        </w:rPr>
-        <w:t>Idem. Quells sont les tests ?</w:t>
-      </w:r>
-    </w:p>
-  </w:comment>
-  <w:comment w:id="44" w:author="Damiano" w:date="2016-03-31T12:18:00Z" w:initials="AD">
-    <w:p>
-      <w:pPr>
-        <w:pStyle w:val="Commentaire"/>
-        <w:rPr>
-          <w:lang w:val="fr-FR"/>
-        </w:rPr>
-      </w:pPr>
-      <w:r>
-        <w:rPr>
-          <w:rStyle w:val="Marquedecommentaire"/>
-        </w:rPr>
-        <w:annotationRef/>
-      </w:r>
-      <w:r>
-        <w:rPr>
-          <w:lang w:val="fr-FR"/>
-        </w:rPr>
-        <w:t>Ce test est bien utile et m’a permis de trouver des échantillons qui ne pointaient pas sur la bonne cuve (dé</w:t>
-      </w:r>
-      <w:r>
-        <w:rPr>
-          <w:lang w:val="fr-FR"/>
-        </w:rPr>
-        <w:t>c</w:t>
-      </w:r>
-      <w:r>
-        <w:rPr>
-          <w:lang w:val="fr-FR"/>
-        </w:rPr>
-        <w:t>alage de n°)</w:t>
-      </w:r>
-      <w:r>
-        <w:rPr>
-          <w:lang w:val="fr-FR"/>
-        </w:rPr>
-        <w:t xml:space="preserve">. Il y a juste un petit pb c’est qu’on peut saisir dans les cuves +10, -10 mais aussi 9 inconnu et il faut faire coller avec le +10-10 de l’échantillon…(il faut alors se reporter à la déclaration du coup de pêche mais c’est pas un pb) </w:t>
-      </w:r>
-    </w:p>
-  </w:comment>
-</w:comments>
-</file>
-
-<file path=word/commentsExtended.xml><?xml version="1.0" encoding="utf-8"?>
-<w15:commentsEx xmlns:wpc="http://schemas.microsoft.com/office/word/2010/wordprocessingCanvas" xmlns:cx="http://schemas.microsoft.com/office/drawing/2014/chartex" xmlns:cx1="http://schemas.microsoft.com/office/drawing/2015/9/8/chartex" xmlns:mc="http://schemas.openxmlformats.org/markup-compatibility/2006" xmlns:o="urn:schemas-microsoft-com:office:office" xmlns:r="http://schemas.openxmlformats.org/officeDocument/2006/relationships" xmlns:m="http://schemas.openxmlformats.org/officeDocument/2006/math" xmlns:v="urn:schemas-microsoft-com:vml" xmlns:wp14="http://schemas.microsoft.com/office/word/2010/wordprocessingDrawing" xmlns:wp="http://schemas.openxmlformats.org/drawingml/2006/wordprocessingDrawing" xmlns:w10="urn:schemas-microsoft-com:office:word" xmlns:w="http://schemas.openxmlformats.org/wordprocessingml/2006/main" xmlns:w14="http://schemas.microsoft.com/office/word/2010/wordml" xmlns:w15="http://schemas.microsoft.com/office/word/2012/wordml" xmlns:w16se="http://schemas.microsoft.com/office/word/2015/wordml/symex" xmlns:wpg="http://schemas.microsoft.com/office/word/2010/wordprocessingGroup" xmlns:wpi="http://schemas.microsoft.com/office/word/2010/wordprocessingInk" xmlns:wne="http://schemas.microsoft.com/office/word/2006/wordml" xmlns:wps="http://schemas.microsoft.com/office/word/2010/wordprocessingShape" mc:Ignorable="w14 w15 w16se wp14">
-  <w15:commentEx w15:paraId="2D591446" w15:done="0"/>
-  <w15:commentEx w15:paraId="4D6B84CA" w15:done="0"/>
-  <w15:commentEx w15:paraId="30D21E8A" w15:done="0"/>
-</w15:commentsEx>
 </file>
 
 <file path=word/endnotes.xml><?xml version="1.0" encoding="utf-8"?>
@@ -12849,7 +12749,7 @@
         <w:sz w:val="24"/>
         <w:szCs w:val="24"/>
       </w:rPr>
-      <w:t>2</w:t>
+      <w:t>5</w:t>
     </w:r>
     <w:r>
       <w:rPr>
@@ -13266,16 +13166,16 @@
         <w:lang w:val="fr-FR" w:eastAsia="fr-FR"/>
       </w:rPr>
       <w:drawing>
-        <wp:anchor distT="0" distB="0" distL="114935" distR="114935" simplePos="0" relativeHeight="251657216" behindDoc="1" locked="0" layoutInCell="1" allowOverlap="1" wp14:anchorId="7074574B" wp14:editId="3A45CC63">
+        <wp:anchor distT="0" distB="0" distL="114935" distR="114935" simplePos="0" relativeHeight="251657216" behindDoc="1" locked="0" layoutInCell="1" allowOverlap="1" wp14:anchorId="7074574B" wp14:editId="5C4FA1D4">
           <wp:simplePos x="0" y="0"/>
           <wp:positionH relativeFrom="column">
-            <wp:posOffset>-2540</wp:posOffset>
+            <wp:posOffset>144145</wp:posOffset>
           </wp:positionH>
           <wp:positionV relativeFrom="paragraph">
-            <wp:posOffset>-398780</wp:posOffset>
+            <wp:posOffset>-401320</wp:posOffset>
           </wp:positionV>
-          <wp:extent cx="1162685" cy="542925"/>
-          <wp:effectExtent l="19050" t="0" r="0" b="0"/>
+          <wp:extent cx="868045" cy="542925"/>
+          <wp:effectExtent l="0" t="0" r="8255" b="9525"/>
           <wp:wrapSquare wrapText="bothSides"/>
           <wp:docPr id="9" name="Image 4"/>
           <wp:cNvGraphicFramePr>
@@ -13291,8 +13191,13 @@
                   </pic:cNvPicPr>
                 </pic:nvPicPr>
                 <pic:blipFill>
-                  <a:blip r:embed="rId1" cstate="print"/>
-                  <a:srcRect l="4146" b="11906"/>
+                  <a:blip r:embed="rId1" cstate="print">
+                    <a:extLst>
+                      <a:ext uri="{28A0092B-C50C-407E-A947-70E740481C1C}">
+                        <a14:useLocalDpi xmlns:a14="http://schemas.microsoft.com/office/drawing/2010/main" val="0"/>
+                      </a:ext>
+                    </a:extLst>
+                  </a:blip>
                   <a:stretch>
                     <a:fillRect/>
                   </a:stretch>
@@ -13300,7 +13205,7 @@
                 <pic:spPr bwMode="auto">
                   <a:xfrm>
                     <a:off x="0" y="0"/>
-                    <a:ext cx="1162685" cy="542925"/>
+                    <a:ext cx="868045" cy="542925"/>
                   </a:xfrm>
                   <a:prstGeom prst="rect">
                     <a:avLst/>
@@ -13318,6 +13223,9 @@
               </pic:pic>
             </a:graphicData>
           </a:graphic>
+          <wp14:sizeRelH relativeFrom="margin">
+            <wp14:pctWidth>0</wp14:pctWidth>
+          </wp14:sizeRelH>
         </wp:anchor>
       </w:drawing>
     </w:r>
@@ -17149,7 +17057,7 @@
 </file>
 
 <file path=customXml/itemProps3.xml><?xml version="1.0" encoding="utf-8"?>
-<ds:datastoreItem xmlns:ds="http://schemas.openxmlformats.org/officeDocument/2006/customXml" ds:itemID="{82D7B8D9-C063-42E4-AA91-C3BE1F7F9B0B}">
+<ds:datastoreItem xmlns:ds="http://schemas.openxmlformats.org/officeDocument/2006/customXml" ds:itemID="{8E682353-ABAB-462B-940C-CC0F0201D2CC}">
   <ds:schemaRefs>
     <ds:schemaRef ds:uri="http://schemas.openxmlformats.org/officeDocument/2006/bibliography"/>
   </ds:schemaRefs>
@@ -17157,7 +17065,7 @@
 </file>
 
 <file path=customXml/itemProps4.xml><?xml version="1.0" encoding="utf-8"?>
-<ds:datastoreItem xmlns:ds="http://schemas.openxmlformats.org/officeDocument/2006/customXml" ds:itemID="{26AC26EC-F3A2-4AD7-99E5-8AE2005A17BD}">
+<ds:datastoreItem xmlns:ds="http://schemas.openxmlformats.org/officeDocument/2006/customXml" ds:itemID="{07AAD23D-4482-46F8-94A5-9F0ACCAC300E}">
   <ds:schemaRefs>
     <ds:schemaRef ds:uri="http://schemas.openxmlformats.org/officeDocument/2006/bibliography"/>
   </ds:schemaRefs>

</xml_diff>